<commit_message>
Update Annonces du projet
</commit_message>
<xml_diff>
--- a/Studie.docx
+++ b/Studie.docx
@@ -24,13 +24,8 @@
       <w:bookmarkStart w:id="1" w:name="_Toc530490772"/>
       <w:bookmarkStart w:id="2" w:name="_Toc527983431"/>
       <w:r>
-        <w:t xml:space="preserve">Love </w:t>
-      </w:r>
-      <w:proofErr w:type="spellStart"/>
-      <w:r>
-        <w:t>Mirroring</w:t>
-      </w:r>
-      <w:proofErr w:type="spellEnd"/>
+        <w:t>Love Mirroring</w:t>
+      </w:r>
     </w:p>
     <w:p>
       <w:pPr>
@@ -292,13 +287,8 @@
               <w:pStyle w:val="AbsatzTab12Pt1-1"/>
             </w:pPr>
             <w:r>
-              <w:t xml:space="preserve">Tim </w:t>
-            </w:r>
-            <w:proofErr w:type="spellStart"/>
-            <w:r>
-              <w:t>Allemann</w:t>
-            </w:r>
-            <w:proofErr w:type="spellEnd"/>
+              <w:t>Tim Allemann</w:t>
+            </w:r>
           </w:p>
         </w:tc>
       </w:tr>
@@ -481,24 +471,11 @@
               <w:pStyle w:val="AbsatzTab12Pt1-1"/>
             </w:pPr>
             <w:r>
-              <w:t xml:space="preserve">Sébastien Berger, Paul </w:t>
-            </w:r>
-            <w:proofErr w:type="spellStart"/>
-            <w:r>
-              <w:t>Gillet</w:t>
-            </w:r>
-            <w:proofErr w:type="spellEnd"/>
-            <w:r>
-              <w:t>, Han</w:t>
-            </w:r>
-            <w:r>
-              <w:t xml:space="preserve">s Morsch, Tim </w:t>
-            </w:r>
-            <w:proofErr w:type="spellStart"/>
-            <w:r>
-              <w:t>Allemann</w:t>
-            </w:r>
-            <w:proofErr w:type="spellEnd"/>
+              <w:t>Sébastien Berger, Paul Gillet, Han</w:t>
+            </w:r>
+            <w:r>
+              <w:t>s Morsch, Tim Allemann</w:t>
+            </w:r>
           </w:p>
         </w:tc>
       </w:tr>
@@ -1030,6 +1007,12 @@
                 <w:lang w:val="fr-CH"/>
               </w:rPr>
             </w:pPr>
+            <w:r>
+              <w:rPr>
+                <w:lang w:val="fr-CH"/>
+              </w:rPr>
+              <w:t>0.4</w:t>
+            </w:r>
           </w:p>
         </w:tc>
         <w:tc>
@@ -1049,6 +1032,12 @@
                 <w:lang w:val="fr-CH"/>
               </w:rPr>
             </w:pPr>
+            <w:r>
+              <w:rPr>
+                <w:lang w:val="fr-CH"/>
+              </w:rPr>
+              <w:t>18.03.2020</w:t>
+            </w:r>
           </w:p>
         </w:tc>
         <w:tc>
@@ -1068,6 +1057,12 @@
                 <w:lang w:val="fr-CH"/>
               </w:rPr>
             </w:pPr>
+            <w:r>
+              <w:rPr>
+                <w:lang w:val="fr-CH"/>
+              </w:rPr>
+              <w:t>Divers ajouts et modifications</w:t>
+            </w:r>
           </w:p>
         </w:tc>
         <w:tc>
@@ -1087,6 +1082,12 @@
                 <w:lang w:val="fr-CH"/>
               </w:rPr>
             </w:pPr>
+            <w:r>
+              <w:rPr>
+                <w:lang w:val="fr-CH"/>
+              </w:rPr>
+              <w:t>Hans Morsch</w:t>
+            </w:r>
           </w:p>
         </w:tc>
       </w:tr>
@@ -1639,6 +1640,12 @@
               </w:rPr>
               <w:t>Cloud</w:t>
             </w:r>
+            <w:r>
+              <w:rPr>
+                <w:lang w:val="fr-CH"/>
+              </w:rPr>
+              <w:t xml:space="preserve"> + DNS</w:t>
+            </w:r>
           </w:p>
         </w:tc>
         <w:tc>
@@ -1982,7 +1989,7 @@
               <w:rPr>
                 <w:lang w:val="fr-CH"/>
               </w:rPr>
-              <w:t>60</w:t>
+              <w:t>600</w:t>
             </w:r>
             <w:r>
               <w:rPr>
@@ -2020,13 +2027,13 @@
               <w:rPr>
                 <w:lang w:val="fr-CH"/>
               </w:rPr>
-              <w:t>CHF 1</w:t>
-            </w:r>
-            <w:r>
-              <w:rPr>
-                <w:lang w:val="fr-CH"/>
-              </w:rPr>
-              <w:t>32</w:t>
+              <w:t xml:space="preserve">CHF </w:t>
+            </w:r>
+            <w:r>
+              <w:rPr>
+                <w:lang w:val="fr-CH"/>
+              </w:rPr>
+              <w:t>700</w:t>
             </w:r>
             <w:r>
               <w:rPr>
@@ -2064,7 +2071,19 @@
               <w:rPr>
                 <w:lang w:val="fr-CH"/>
               </w:rPr>
-              <w:t>CHF 12.-</w:t>
+              <w:t xml:space="preserve">CHF </w:t>
+            </w:r>
+            <w:r>
+              <w:rPr>
+                <w:lang w:val="fr-CH"/>
+              </w:rPr>
+              <w:t>500</w:t>
+            </w:r>
+            <w:r>
+              <w:rPr>
+                <w:lang w:val="fr-CH"/>
+              </w:rPr>
+              <w:t>.-</w:t>
             </w:r>
             <w:r>
               <w:rPr>
@@ -2972,35 +2991,7 @@
         <w:rPr>
           <w:lang w:val="fr-CH"/>
         </w:rPr>
-        <w:t xml:space="preserve"> sur Tinder, </w:t>
-      </w:r>
-      <w:proofErr w:type="spellStart"/>
-      <w:r>
-        <w:rPr>
-          <w:lang w:val="fr-CH"/>
-        </w:rPr>
-        <w:t>Happn</w:t>
-      </w:r>
-      <w:proofErr w:type="spellEnd"/>
-      <w:r>
-        <w:rPr>
-          <w:lang w:val="fr-CH"/>
-        </w:rPr>
-        <w:t xml:space="preserve">, Once, </w:t>
-      </w:r>
-      <w:proofErr w:type="spellStart"/>
-      <w:r>
-        <w:rPr>
-          <w:lang w:val="fr-CH"/>
-        </w:rPr>
-        <w:t>Badoo</w:t>
-      </w:r>
-      <w:proofErr w:type="spellEnd"/>
-      <w:r>
-        <w:rPr>
-          <w:lang w:val="fr-CH"/>
-        </w:rPr>
-        <w:t>.</w:t>
+        <w:t xml:space="preserve"> sur Tinder, Happn, Once, Badoo.</w:t>
       </w:r>
     </w:p>
     <w:p>
@@ -3548,6 +3539,111 @@
                 <w:lang w:val="fr-CH"/>
               </w:rPr>
               <w:t>Gauche pour refuser, droit pour vouloir plus</w:t>
+            </w:r>
+          </w:p>
+        </w:tc>
+        <w:tc>
+          <w:tcPr>
+            <w:tcW w:w="1559" w:type="dxa"/>
+            <w:tcBorders>
+              <w:top w:val="single" w:sz="4" w:space="0" w:color="auto"/>
+              <w:left w:val="single" w:sz="4" w:space="0" w:color="auto"/>
+              <w:bottom w:val="single" w:sz="4" w:space="0" w:color="auto"/>
+              <w:right w:val="single" w:sz="4" w:space="0" w:color="auto"/>
+            </w:tcBorders>
+          </w:tcPr>
+          <w:p>
+            <w:pPr>
+              <w:pStyle w:val="AbsatzTab12Pt1-1Kur"/>
+              <w:rPr>
+                <w:lang w:val="fr-CH"/>
+              </w:rPr>
+            </w:pPr>
+            <w:r>
+              <w:rPr>
+                <w:lang w:val="fr-CH"/>
+              </w:rPr>
+              <w:t>B</w:t>
+            </w:r>
+          </w:p>
+        </w:tc>
+      </w:tr>
+      <w:tr>
+        <w:trPr>
+          <w:trHeight w:val="425"/>
+        </w:trPr>
+        <w:tc>
+          <w:tcPr>
+            <w:tcW w:w="567" w:type="dxa"/>
+            <w:tcBorders>
+              <w:top w:val="single" w:sz="4" w:space="0" w:color="auto"/>
+              <w:left w:val="single" w:sz="4" w:space="0" w:color="auto"/>
+              <w:bottom w:val="single" w:sz="4" w:space="0" w:color="auto"/>
+              <w:right w:val="single" w:sz="4" w:space="0" w:color="auto"/>
+            </w:tcBorders>
+          </w:tcPr>
+          <w:p>
+            <w:pPr>
+              <w:pStyle w:val="AbsatzTab12Pt1-1Kur"/>
+              <w:rPr>
+                <w:lang w:val="fr-CH"/>
+              </w:rPr>
+            </w:pPr>
+            <w:r>
+              <w:rPr>
+                <w:lang w:val="fr-CH"/>
+              </w:rPr>
+              <w:t>05</w:t>
+            </w:r>
+          </w:p>
+        </w:tc>
+        <w:tc>
+          <w:tcPr>
+            <w:tcW w:w="4111" w:type="dxa"/>
+            <w:tcBorders>
+              <w:top w:val="single" w:sz="4" w:space="0" w:color="auto"/>
+              <w:left w:val="single" w:sz="4" w:space="0" w:color="auto"/>
+              <w:bottom w:val="single" w:sz="4" w:space="0" w:color="auto"/>
+              <w:right w:val="single" w:sz="4" w:space="0" w:color="auto"/>
+            </w:tcBorders>
+          </w:tcPr>
+          <w:p>
+            <w:pPr>
+              <w:pStyle w:val="AbsatzTab12Pt1-1Kur"/>
+              <w:rPr>
+                <w:lang w:val="fr-CH"/>
+              </w:rPr>
+            </w:pPr>
+            <w:r>
+              <w:rPr>
+                <w:lang w:val="fr-CH"/>
+              </w:rPr>
+              <w:t>Live</w:t>
+            </w:r>
+          </w:p>
+        </w:tc>
+        <w:tc>
+          <w:tcPr>
+            <w:tcW w:w="2977" w:type="dxa"/>
+            <w:tcBorders>
+              <w:top w:val="single" w:sz="4" w:space="0" w:color="auto"/>
+              <w:left w:val="single" w:sz="4" w:space="0" w:color="auto"/>
+              <w:bottom w:val="single" w:sz="4" w:space="0" w:color="auto"/>
+              <w:right w:val="single" w:sz="4" w:space="0" w:color="auto"/>
+            </w:tcBorders>
+          </w:tcPr>
+          <w:p>
+            <w:pPr>
+              <w:pStyle w:val="AbsatzTab12Pt1-1Kur"/>
+              <w:rPr>
+                <w:lang w:val="fr-CH"/>
+              </w:rPr>
+            </w:pPr>
+            <w:r>
+              <w:rPr>
+                <w:lang w:val="fr-CH"/>
+              </w:rPr>
+              <w:t>Possibilité d’interagir avec une personne en directe</w:t>
             </w:r>
           </w:p>
         </w:tc>
@@ -4283,6 +4379,216 @@
         </w:tc>
       </w:tr>
       <w:tr>
+        <w:trPr>
+          <w:gridAfter w:val="1"/>
+          <w:wAfter w:w="10" w:type="dxa"/>
+          <w:trHeight w:val="425"/>
+        </w:trPr>
+        <w:tc>
+          <w:tcPr>
+            <w:tcW w:w="552" w:type="dxa"/>
+            <w:tcBorders>
+              <w:top w:val="single" w:sz="4" w:space="0" w:color="auto"/>
+              <w:left w:val="single" w:sz="4" w:space="0" w:color="auto"/>
+              <w:bottom w:val="single" w:sz="4" w:space="0" w:color="auto"/>
+              <w:right w:val="single" w:sz="4" w:space="0" w:color="auto"/>
+            </w:tcBorders>
+          </w:tcPr>
+          <w:p>
+            <w:pPr>
+              <w:pStyle w:val="AbsatzTab12Pt1-1Kur"/>
+              <w:rPr>
+                <w:lang w:val="fr-CH"/>
+              </w:rPr>
+            </w:pPr>
+            <w:r>
+              <w:rPr>
+                <w:lang w:val="fr-CH"/>
+              </w:rPr>
+              <w:t>05</w:t>
+            </w:r>
+          </w:p>
+        </w:tc>
+        <w:tc>
+          <w:tcPr>
+            <w:tcW w:w="3945" w:type="dxa"/>
+            <w:tcBorders>
+              <w:top w:val="single" w:sz="4" w:space="0" w:color="auto"/>
+              <w:left w:val="single" w:sz="4" w:space="0" w:color="auto"/>
+              <w:bottom w:val="single" w:sz="4" w:space="0" w:color="auto"/>
+              <w:right w:val="single" w:sz="4" w:space="0" w:color="auto"/>
+            </w:tcBorders>
+          </w:tcPr>
+          <w:p>
+            <w:pPr>
+              <w:pStyle w:val="AbsatzTab12Pt1-1Kur"/>
+              <w:rPr>
+                <w:lang w:val="fr-CH"/>
+              </w:rPr>
+            </w:pPr>
+            <w:r>
+              <w:rPr>
+                <w:lang w:val="fr-CH"/>
+              </w:rPr>
+              <w:t>Descriptions du profil</w:t>
+            </w:r>
+          </w:p>
+        </w:tc>
+        <w:tc>
+          <w:tcPr>
+            <w:tcW w:w="2859" w:type="dxa"/>
+            <w:tcBorders>
+              <w:left w:val="single" w:sz="4" w:space="0" w:color="auto"/>
+              <w:bottom w:val="single" w:sz="4" w:space="0" w:color="auto"/>
+              <w:right w:val="single" w:sz="4" w:space="0" w:color="auto"/>
+            </w:tcBorders>
+          </w:tcPr>
+          <w:p>
+            <w:pPr>
+              <w:pStyle w:val="AbsatzTab12Pt1-1Kur"/>
+              <w:rPr>
+                <w:lang w:val="fr-CH"/>
+              </w:rPr>
+            </w:pPr>
+            <w:r>
+              <w:rPr>
+                <w:lang w:val="fr-CH"/>
+              </w:rPr>
+              <w:t>Publicité pour jouter des abonnées à leurs Instagram ou autre</w:t>
+            </w:r>
+          </w:p>
+        </w:tc>
+        <w:tc>
+          <w:tcPr>
+            <w:tcW w:w="1493" w:type="dxa"/>
+            <w:tcBorders>
+              <w:left w:val="single" w:sz="4" w:space="0" w:color="auto"/>
+              <w:bottom w:val="single" w:sz="4" w:space="0" w:color="auto"/>
+              <w:right w:val="single" w:sz="4" w:space="0" w:color="auto"/>
+            </w:tcBorders>
+          </w:tcPr>
+          <w:p>
+            <w:pPr>
+              <w:pStyle w:val="AbsatzTab12Pt1-1Kur"/>
+              <w:rPr>
+                <w:lang w:val="fr-CH"/>
+              </w:rPr>
+            </w:pPr>
+            <w:r>
+              <w:rPr>
+                <w:lang w:val="fr-CH"/>
+              </w:rPr>
+              <w:t>E</w:t>
+            </w:r>
+          </w:p>
+        </w:tc>
+      </w:tr>
+      <w:tr>
+        <w:trPr>
+          <w:gridAfter w:val="1"/>
+          <w:wAfter w:w="10" w:type="dxa"/>
+          <w:trHeight w:val="425"/>
+        </w:trPr>
+        <w:tc>
+          <w:tcPr>
+            <w:tcW w:w="552" w:type="dxa"/>
+            <w:tcBorders>
+              <w:top w:val="single" w:sz="4" w:space="0" w:color="auto"/>
+              <w:left w:val="single" w:sz="4" w:space="0" w:color="auto"/>
+              <w:bottom w:val="single" w:sz="4" w:space="0" w:color="auto"/>
+              <w:right w:val="single" w:sz="4" w:space="0" w:color="auto"/>
+            </w:tcBorders>
+          </w:tcPr>
+          <w:p>
+            <w:pPr>
+              <w:pStyle w:val="AbsatzTab12Pt1-1Kur"/>
+              <w:rPr>
+                <w:lang w:val="fr-CH"/>
+              </w:rPr>
+            </w:pPr>
+            <w:r>
+              <w:rPr>
+                <w:lang w:val="fr-CH"/>
+              </w:rPr>
+              <w:t>06</w:t>
+            </w:r>
+          </w:p>
+        </w:tc>
+        <w:tc>
+          <w:tcPr>
+            <w:tcW w:w="3945" w:type="dxa"/>
+            <w:tcBorders>
+              <w:top w:val="single" w:sz="4" w:space="0" w:color="auto"/>
+              <w:left w:val="single" w:sz="4" w:space="0" w:color="auto"/>
+              <w:bottom w:val="single" w:sz="4" w:space="0" w:color="auto"/>
+              <w:right w:val="single" w:sz="4" w:space="0" w:color="auto"/>
+            </w:tcBorders>
+          </w:tcPr>
+          <w:p>
+            <w:pPr>
+              <w:pStyle w:val="AbsatzTab12Pt1-1Kur"/>
+              <w:rPr>
+                <w:lang w:val="fr-CH"/>
+              </w:rPr>
+            </w:pPr>
+            <w:r>
+              <w:rPr>
+                <w:lang w:val="fr-CH"/>
+              </w:rPr>
+              <w:t>Live</w:t>
+            </w:r>
+          </w:p>
+        </w:tc>
+        <w:tc>
+          <w:tcPr>
+            <w:tcW w:w="2859" w:type="dxa"/>
+            <w:tcBorders>
+              <w:left w:val="single" w:sz="4" w:space="0" w:color="auto"/>
+              <w:bottom w:val="single" w:sz="4" w:space="0" w:color="auto"/>
+              <w:right w:val="single" w:sz="4" w:space="0" w:color="auto"/>
+            </w:tcBorders>
+          </w:tcPr>
+          <w:p>
+            <w:pPr>
+              <w:pStyle w:val="AbsatzTab12Pt1-1Kur"/>
+              <w:rPr>
+                <w:lang w:val="fr-CH"/>
+              </w:rPr>
+            </w:pPr>
+            <w:r>
+              <w:rPr>
+                <w:lang w:val="fr-CH"/>
+              </w:rPr>
+              <w:t>Détournement du live en e-cam</w:t>
+            </w:r>
+          </w:p>
+        </w:tc>
+        <w:tc>
+          <w:tcPr>
+            <w:tcW w:w="1493" w:type="dxa"/>
+            <w:tcBorders>
+              <w:left w:val="single" w:sz="4" w:space="0" w:color="auto"/>
+              <w:bottom w:val="single" w:sz="4" w:space="0" w:color="auto"/>
+              <w:right w:val="single" w:sz="4" w:space="0" w:color="auto"/>
+            </w:tcBorders>
+          </w:tcPr>
+          <w:p>
+            <w:pPr>
+              <w:pStyle w:val="AbsatzTab12Pt1-1Kur"/>
+              <w:rPr>
+                <w:lang w:val="fr-CH"/>
+              </w:rPr>
+            </w:pPr>
+            <w:r>
+              <w:rPr>
+                <w:lang w:val="fr-CH"/>
+              </w:rPr>
+              <w:t>B</w:t>
+            </w:r>
+          </w:p>
+        </w:tc>
+      </w:tr>
+      <w:tr>
         <w:tc>
           <w:tcPr>
             <w:tcW w:w="8859" w:type="dxa"/>
@@ -4309,21 +4615,7 @@
               <w:rPr>
                 <w:lang w:val="fr-CH"/>
               </w:rPr>
-              <w:t xml:space="preserve">* Potentiel </w:t>
-            </w:r>
-            <w:proofErr w:type="gramStart"/>
-            <w:r>
-              <w:rPr>
-                <w:lang w:val="fr-CH"/>
-              </w:rPr>
-              <w:t>d’élimination:</w:t>
-            </w:r>
-            <w:proofErr w:type="gramEnd"/>
-            <w:r>
-              <w:rPr>
-                <w:lang w:val="fr-CH"/>
-              </w:rPr>
-              <w:t xml:space="preserve"> É = élevé / M = moyen / B = bas</w:t>
+              <w:t>* Potentiel d’élimination: É = élevé / M = moyen / B = bas</w:t>
             </w:r>
           </w:p>
         </w:tc>
@@ -4632,6 +4924,7 @@
               <w:rPr>
                 <w:lang w:val="fr-CH"/>
               </w:rPr>
+              <w:lastRenderedPageBreak/>
               <w:t>Hébergeur</w:t>
             </w:r>
           </w:p>
@@ -4677,6 +4970,7 @@
                 <w:bCs w:val="0"/>
                 <w:lang w:val="fr-CH"/>
               </w:rPr>
+              <w:lastRenderedPageBreak/>
               <w:t>Interne</w:t>
             </w:r>
           </w:p>
@@ -4739,7 +5033,6 @@
               <w:rPr>
                 <w:lang w:val="fr-CH"/>
               </w:rPr>
-              <w:lastRenderedPageBreak/>
               <w:t>Testeur unitaire</w:t>
             </w:r>
           </w:p>
@@ -4928,6 +5221,7 @@
         <w:rPr>
           <w:lang w:val="fr-CH"/>
         </w:rPr>
+        <w:lastRenderedPageBreak/>
         <w:t>Diagramme du contexte</w:t>
       </w:r>
       <w:bookmarkEnd w:id="65"/>
@@ -5079,7 +5373,6 @@
         <w:rPr>
           <w:lang w:val="fr-CH"/>
         </w:rPr>
-        <w:lastRenderedPageBreak/>
         <w:t>Objectifs</w:t>
       </w:r>
       <w:bookmarkEnd w:id="73"/>
@@ -5135,16 +5428,8 @@
         <w:rPr>
           <w:lang w:val="fr-CH"/>
         </w:rPr>
-        <w:t xml:space="preserve">Exemples de </w:t>
-      </w:r>
-      <w:proofErr w:type="gramStart"/>
-      <w:r>
-        <w:rPr>
-          <w:lang w:val="fr-CH"/>
-        </w:rPr>
-        <w:t>catégories:</w:t>
-      </w:r>
-      <w:proofErr w:type="gramEnd"/>
+        <w:t>Exemples de catégories:</w:t>
+      </w:r>
     </w:p>
     <w:p>
       <w:pPr>
@@ -5153,19 +5438,11 @@
           <w:lang w:val="fr-CH"/>
         </w:rPr>
       </w:pPr>
-      <w:proofErr w:type="gramStart"/>
-      <w:r>
-        <w:rPr>
-          <w:lang w:val="fr-CH"/>
-        </w:rPr>
-        <w:t>objectifs</w:t>
-      </w:r>
-      <w:proofErr w:type="gramEnd"/>
-      <w:r>
-        <w:rPr>
-          <w:lang w:val="fr-CH"/>
-        </w:rPr>
-        <w:t xml:space="preserve"> financiers, coûts / utilité / rentabilité</w:t>
+      <w:r>
+        <w:rPr>
+          <w:lang w:val="fr-CH"/>
+        </w:rPr>
+        <w:t>objectifs financiers, coûts / utilité / rentabilité</w:t>
       </w:r>
     </w:p>
     <w:p>
@@ -5175,19 +5452,11 @@
           <w:lang w:val="fr-CH"/>
         </w:rPr>
       </w:pPr>
-      <w:proofErr w:type="gramStart"/>
-      <w:r>
-        <w:rPr>
-          <w:lang w:val="fr-CH"/>
-        </w:rPr>
-        <w:t>prestation</w:t>
-      </w:r>
-      <w:proofErr w:type="gramEnd"/>
-      <w:r>
-        <w:rPr>
-          <w:lang w:val="fr-CH"/>
-        </w:rPr>
-        <w:t>, efficience, durée</w:t>
+      <w:r>
+        <w:rPr>
+          <w:lang w:val="fr-CH"/>
+        </w:rPr>
+        <w:t>prestation, efficience, durée</w:t>
       </w:r>
     </w:p>
     <w:p>
@@ -5197,19 +5466,11 @@
           <w:lang w:val="fr-CH"/>
         </w:rPr>
       </w:pPr>
-      <w:proofErr w:type="gramStart"/>
-      <w:r>
-        <w:rPr>
-          <w:lang w:val="fr-CH"/>
-        </w:rPr>
-        <w:t>qualité</w:t>
-      </w:r>
-      <w:proofErr w:type="gramEnd"/>
-      <w:r>
-        <w:rPr>
-          <w:lang w:val="fr-CH"/>
-        </w:rPr>
-        <w:t>, réduction des erreurs</w:t>
+      <w:r>
+        <w:rPr>
+          <w:lang w:val="fr-CH"/>
+        </w:rPr>
+        <w:t>qualité, réduction des erreurs</w:t>
       </w:r>
     </w:p>
     <w:p>
@@ -5219,19 +5480,11 @@
           <w:lang w:val="fr-CH"/>
         </w:rPr>
       </w:pPr>
-      <w:proofErr w:type="gramStart"/>
-      <w:r>
-        <w:rPr>
-          <w:lang w:val="fr-CH"/>
-        </w:rPr>
-        <w:t>satisfaction</w:t>
-      </w:r>
-      <w:proofErr w:type="gramEnd"/>
-      <w:r>
-        <w:rPr>
-          <w:lang w:val="fr-CH"/>
-        </w:rPr>
-        <w:t xml:space="preserve"> de la clientèle / de l’utilisateur, service public</w:t>
+      <w:r>
+        <w:rPr>
+          <w:lang w:val="fr-CH"/>
+        </w:rPr>
+        <w:t>satisfaction de la clientèle / de l’utilisateur, service public</w:t>
       </w:r>
     </w:p>
     <w:p>
@@ -5241,19 +5494,11 @@
           <w:lang w:val="fr-CH"/>
         </w:rPr>
       </w:pPr>
-      <w:proofErr w:type="gramStart"/>
-      <w:r>
-        <w:rPr>
-          <w:lang w:val="fr-CH"/>
-        </w:rPr>
-        <w:t>sécurité</w:t>
-      </w:r>
-      <w:proofErr w:type="gramEnd"/>
-      <w:r>
-        <w:rPr>
-          <w:lang w:val="fr-CH"/>
-        </w:rPr>
-        <w:t>, fiabilité</w:t>
+      <w:r>
+        <w:rPr>
+          <w:lang w:val="fr-CH"/>
+        </w:rPr>
+        <w:t>sécurité, fiabilité</w:t>
       </w:r>
     </w:p>
     <w:p>
@@ -5263,19 +5508,11 @@
           <w:lang w:val="fr-CH"/>
         </w:rPr>
       </w:pPr>
-      <w:proofErr w:type="gramStart"/>
-      <w:r>
-        <w:rPr>
-          <w:lang w:val="fr-CH"/>
-        </w:rPr>
-        <w:t>conformité</w:t>
-      </w:r>
-      <w:proofErr w:type="gramEnd"/>
-      <w:r>
-        <w:rPr>
-          <w:lang w:val="fr-CH"/>
-        </w:rPr>
-        <w:t xml:space="preserve"> au droit</w:t>
+      <w:r>
+        <w:rPr>
+          <w:lang w:val="fr-CH"/>
+        </w:rPr>
+        <w:t>conformité au droit</w:t>
       </w:r>
     </w:p>
     <w:p>
@@ -5285,14 +5522,12 @@
           <w:lang w:val="fr-CH"/>
         </w:rPr>
       </w:pPr>
-      <w:proofErr w:type="gramStart"/>
       <w:r>
         <w:rPr>
           <w:lang w:val="fr-CH"/>
         </w:rPr>
         <w:t>flexibilité</w:t>
       </w:r>
-      <w:proofErr w:type="gramEnd"/>
     </w:p>
     <w:p>
       <w:pPr>
@@ -5301,14 +5536,12 @@
           <w:lang w:val="fr-CH"/>
         </w:rPr>
       </w:pPr>
-      <w:proofErr w:type="gramStart"/>
       <w:r>
         <w:rPr>
           <w:lang w:val="fr-CH"/>
         </w:rPr>
         <w:t>évolutivité</w:t>
       </w:r>
-      <w:proofErr w:type="gramEnd"/>
     </w:p>
     <w:p>
       <w:pPr>
@@ -5317,14 +5550,12 @@
           <w:lang w:val="fr-CH"/>
         </w:rPr>
       </w:pPr>
-      <w:proofErr w:type="gramStart"/>
       <w:r>
         <w:rPr>
           <w:lang w:val="fr-CH"/>
         </w:rPr>
         <w:t>maintenance</w:t>
       </w:r>
-      <w:proofErr w:type="gramEnd"/>
     </w:p>
     <w:p>
       <w:pPr>
@@ -5333,14 +5564,12 @@
           <w:lang w:val="fr-CH"/>
         </w:rPr>
       </w:pPr>
-      <w:proofErr w:type="gramStart"/>
       <w:r>
         <w:rPr>
           <w:lang w:val="fr-CH"/>
         </w:rPr>
         <w:t>durabilité</w:t>
       </w:r>
-      <w:proofErr w:type="gramEnd"/>
     </w:p>
     <w:p>
       <w:pPr>
@@ -5674,6 +5903,7 @@
               <w:rPr>
                 <w:lang w:val="fr-CH"/>
               </w:rPr>
+              <w:lastRenderedPageBreak/>
               <w:t>S2</w:t>
             </w:r>
           </w:p>
@@ -6258,7 +6488,6 @@
               <w:rPr>
                 <w:lang w:val="fr-CH"/>
               </w:rPr>
-              <w:lastRenderedPageBreak/>
               <w:t>S</w:t>
             </w:r>
             <w:r>
@@ -6757,7 +6986,14 @@
               <w:rPr>
                 <w:lang w:val="fr-CH"/>
               </w:rPr>
-              <w:t>Maintien des systèmes et technologies à jour pour permettre aux utilisateurs d’évoluer sur une plateforme au maximum sécurisée</w:t>
+              <w:t xml:space="preserve">Maintien des systèmes et technologies à jour pour permettre aux </w:t>
+            </w:r>
+            <w:r>
+              <w:rPr>
+                <w:lang w:val="fr-CH"/>
+              </w:rPr>
+              <w:lastRenderedPageBreak/>
+              <w:t>utilisateurs d’évoluer sur une plateforme au maximum sécurisée</w:t>
             </w:r>
             <w:r>
               <w:rPr>
@@ -6794,6 +7030,7 @@
               <w:rPr>
                 <w:lang w:val="fr-CH"/>
               </w:rPr>
+              <w:lastRenderedPageBreak/>
               <w:t>Planification mensuelle d’une maintenance</w:t>
             </w:r>
             <w:r>
@@ -7205,14 +7442,7 @@
               <w:rPr>
                 <w:lang w:val="fr-CH"/>
               </w:rPr>
-              <w:t xml:space="preserve">Lors de la création du profil notre objectif est d’identifier au mieux notre utilisateur pour lui </w:t>
-            </w:r>
-            <w:r>
-              <w:rPr>
-                <w:lang w:val="fr-CH"/>
-              </w:rPr>
-              <w:lastRenderedPageBreak/>
-              <w:t xml:space="preserve">fournir des profils lui correspondant. </w:t>
+              <w:t xml:space="preserve">Lors de la création du profil notre objectif est d’identifier au mieux notre utilisateur pour lui fournir des profils lui correspondant. </w:t>
             </w:r>
           </w:p>
         </w:tc>
@@ -7237,7 +7467,6 @@
               <w:rPr>
                 <w:lang w:val="fr-CH"/>
               </w:rPr>
-              <w:lastRenderedPageBreak/>
               <w:t>Créer un algorithme qui utilise au mieux les variables des utilisateurs.</w:t>
             </w:r>
           </w:p>
@@ -7558,16 +7787,8 @@
         <w:rPr>
           <w:lang w:val="fr-CH"/>
         </w:rPr>
-        <w:t xml:space="preserve">Exemples de </w:t>
-      </w:r>
-      <w:proofErr w:type="gramStart"/>
-      <w:r>
-        <w:rPr>
-          <w:lang w:val="fr-CH"/>
-        </w:rPr>
-        <w:t>catégories:</w:t>
-      </w:r>
-      <w:proofErr w:type="gramEnd"/>
+        <w:t>Exemples de catégories:</w:t>
+      </w:r>
     </w:p>
     <w:p>
       <w:pPr>
@@ -7576,19 +7797,11 @@
           <w:lang w:val="fr-CH"/>
         </w:rPr>
       </w:pPr>
-      <w:proofErr w:type="gramStart"/>
-      <w:r>
-        <w:rPr>
-          <w:lang w:val="fr-CH"/>
-        </w:rPr>
-        <w:t>coûts</w:t>
-      </w:r>
-      <w:proofErr w:type="gramEnd"/>
-      <w:r>
-        <w:rPr>
-          <w:lang w:val="fr-CH"/>
-        </w:rPr>
-        <w:t xml:space="preserve"> du projet (budget)</w:t>
+      <w:r>
+        <w:rPr>
+          <w:lang w:val="fr-CH"/>
+        </w:rPr>
+        <w:t>coûts du projet (budget)</w:t>
       </w:r>
     </w:p>
     <w:p>
@@ -7598,14 +7811,12 @@
           <w:lang w:val="fr-CH"/>
         </w:rPr>
       </w:pPr>
-      <w:proofErr w:type="gramStart"/>
       <w:r>
         <w:rPr>
           <w:lang w:val="fr-CH"/>
         </w:rPr>
         <w:t>délais</w:t>
       </w:r>
-      <w:proofErr w:type="gramEnd"/>
     </w:p>
     <w:p>
       <w:pPr>
@@ -7614,14 +7825,12 @@
           <w:lang w:val="fr-CH"/>
         </w:rPr>
       </w:pPr>
-      <w:proofErr w:type="gramStart"/>
       <w:r>
         <w:rPr>
           <w:lang w:val="fr-CH"/>
         </w:rPr>
         <w:t>jalons</w:t>
       </w:r>
-      <w:proofErr w:type="gramEnd"/>
     </w:p>
     <w:p>
       <w:pPr>
@@ -7630,14 +7839,12 @@
           <w:lang w:val="fr-CH"/>
         </w:rPr>
       </w:pPr>
-      <w:proofErr w:type="gramStart"/>
       <w:r>
         <w:rPr>
           <w:lang w:val="fr-CH"/>
         </w:rPr>
         <w:t>méthode</w:t>
       </w:r>
-      <w:proofErr w:type="gramEnd"/>
     </w:p>
     <w:p>
       <w:pPr>
@@ -7646,14 +7853,12 @@
           <w:lang w:val="fr-CH"/>
         </w:rPr>
       </w:pPr>
-      <w:proofErr w:type="gramStart"/>
       <w:r>
         <w:rPr>
           <w:lang w:val="fr-CH"/>
         </w:rPr>
         <w:t>communication</w:t>
       </w:r>
-      <w:proofErr w:type="gramEnd"/>
     </w:p>
     <w:p>
       <w:pPr>
@@ -7993,6 +8198,7 @@
               <w:rPr>
                 <w:lang w:val="fr-CH"/>
               </w:rPr>
+              <w:lastRenderedPageBreak/>
               <w:t>T2</w:t>
             </w:r>
           </w:p>
@@ -8636,7 +8842,6 @@
         <w:rPr>
           <w:lang w:val="fr-CH"/>
         </w:rPr>
-        <w:lastRenderedPageBreak/>
         <w:t>Lien avec la stratégie et mise en œuvre des prescriptions</w:t>
       </w:r>
       <w:bookmarkEnd w:id="87"/>
@@ -9272,6 +9477,7 @@
               <w:rPr>
                 <w:lang w:val="fr-CH"/>
               </w:rPr>
+              <w:lastRenderedPageBreak/>
               <w:t>L’utilisateur doit pouvoir se connecter sur l’application</w:t>
             </w:r>
             <w:r>
@@ -9303,6 +9509,7 @@
               <w:rPr>
                 <w:lang w:val="fr-CH"/>
               </w:rPr>
+              <w:lastRenderedPageBreak/>
               <w:t>F</w:t>
             </w:r>
           </w:p>
@@ -9668,14 +9875,7 @@
               <w:rPr>
                 <w:lang w:val="fr-CH"/>
               </w:rPr>
-              <w:t xml:space="preserve">L’utilisateur peut supprimer son compte et effacer toute information le </w:t>
-            </w:r>
-            <w:r>
-              <w:rPr>
-                <w:lang w:val="fr-CH"/>
-              </w:rPr>
-              <w:lastRenderedPageBreak/>
-              <w:t>concernant sur l’application.</w:t>
+              <w:t>L’utilisateur peut supprimer son compte et effacer toute information le concernant sur l’application.</w:t>
             </w:r>
           </w:p>
         </w:tc>
@@ -9700,7 +9900,6 @@
               <w:rPr>
                 <w:lang w:val="fr-CH"/>
               </w:rPr>
-              <w:lastRenderedPageBreak/>
               <w:t>F</w:t>
             </w:r>
           </w:p>
@@ -10243,7 +10442,14 @@
               <w:rPr>
                 <w:lang w:val="fr-CH"/>
               </w:rPr>
-              <w:t>L’algorithme doit prendre diverses données en compte pour pouvoir proposer une liste de profil</w:t>
+              <w:t xml:space="preserve">L’algorithme doit prendre diverses données en compte pour </w:t>
+            </w:r>
+            <w:r>
+              <w:rPr>
+                <w:lang w:val="fr-CH"/>
+              </w:rPr>
+              <w:lastRenderedPageBreak/>
+              <w:t>pouvoir proposer une liste de profil</w:t>
             </w:r>
           </w:p>
         </w:tc>
@@ -10268,6 +10474,7 @@
               <w:rPr>
                 <w:lang w:val="fr-CH"/>
               </w:rPr>
+              <w:lastRenderedPageBreak/>
               <w:t>F</w:t>
             </w:r>
           </w:p>
@@ -11823,6 +12030,42 @@
                 <w:lang w:val="fr-CH"/>
               </w:rPr>
             </w:pPr>
+            <w:r>
+              <w:rPr>
+                <w:lang w:val="fr-CH"/>
+              </w:rPr>
+              <w:t xml:space="preserve">Tester </w:t>
+            </w:r>
+            <w:r>
+              <w:rPr>
+                <w:lang w:val="fr-CH"/>
+              </w:rPr>
+              <w:t>l</w:t>
+            </w:r>
+            <w:r>
+              <w:rPr>
+                <w:lang w:val="fr-CH"/>
+              </w:rPr>
+              <w:t xml:space="preserve">es </w:t>
+            </w:r>
+            <w:r>
+              <w:rPr>
+                <w:lang w:val="fr-CH"/>
+              </w:rPr>
+              <w:t>profils</w:t>
+            </w:r>
+            <w:r>
+              <w:rPr>
+                <w:lang w:val="fr-CH"/>
+              </w:rPr>
+              <w:t xml:space="preserve"> </w:t>
+            </w:r>
+            <w:r>
+              <w:rPr>
+                <w:lang w:val="fr-CH"/>
+              </w:rPr>
+              <w:t>pour s’assurer qu’ils correspondent bien à un ou plusieurs critères</w:t>
+            </w:r>
           </w:p>
         </w:tc>
         <w:tc>
@@ -12012,6 +12255,12 @@
                 <w:lang w:val="fr-CH"/>
               </w:rPr>
             </w:pPr>
+            <w:r>
+              <w:rPr>
+                <w:lang w:val="fr-CH"/>
+              </w:rPr>
+              <w:t>Tester les différentes versions pour qu’il n’y a pas d’erreur de traduction ou des traductions manquantes</w:t>
+            </w:r>
           </w:p>
         </w:tc>
         <w:tc>
@@ -12195,6 +12444,12 @@
                 <w:lang w:val="fr-CH"/>
               </w:rPr>
             </w:pPr>
+            <w:r>
+              <w:rPr>
+                <w:lang w:val="fr-CH"/>
+              </w:rPr>
+              <w:t>Tester que l’administrateur puisse supprimer un compte ou mettre ce dernier en état d’attente</w:t>
+            </w:r>
           </w:p>
         </w:tc>
         <w:tc>
@@ -12378,6 +12633,12 @@
                 <w:lang w:val="fr-CH"/>
               </w:rPr>
             </w:pPr>
+            <w:r>
+              <w:rPr>
+                <w:lang w:val="fr-CH"/>
+              </w:rPr>
+              <w:t>Tester que le bot réponde bien aux attentes des utilisateurs</w:t>
+            </w:r>
           </w:p>
         </w:tc>
         <w:tc>
@@ -12561,6 +12822,12 @@
                 <w:lang w:val="fr-CH"/>
               </w:rPr>
             </w:pPr>
+            <w:r>
+              <w:rPr>
+                <w:lang w:val="fr-CH"/>
+              </w:rPr>
+              <w:t>Tester la localisation des utilisateurs en temps réel</w:t>
+            </w:r>
           </w:p>
         </w:tc>
         <w:tc>
@@ -12747,6 +13014,12 @@
                 <w:lang w:val="fr-CH"/>
               </w:rPr>
               <w:t>Le test est réussi quand l’utilisateur a réussi à changer son mot de passe</w:t>
+            </w:r>
+            <w:r>
+              <w:rPr>
+                <w:lang w:val="fr-CH"/>
+              </w:rPr>
+              <w:t xml:space="preserve"> et a pu se connecter</w:t>
             </w:r>
           </w:p>
         </w:tc>
@@ -13028,21 +13301,7 @@
                 <w:lang w:val="fr-CH"/>
               </w:rPr>
               <w:tab/>
-              <w:t xml:space="preserve">Type = type </w:t>
-            </w:r>
-            <w:proofErr w:type="gramStart"/>
-            <w:r>
-              <w:rPr>
-                <w:lang w:val="fr-CH"/>
-              </w:rPr>
-              <w:t>d’exigence:</w:t>
-            </w:r>
-            <w:proofErr w:type="gramEnd"/>
-            <w:r>
-              <w:rPr>
-                <w:lang w:val="fr-CH"/>
-              </w:rPr>
-              <w:t xml:space="preserve"> O = organisation, F = fonction, Q = qualité, S = sécurité, M = migration, </w:t>
+              <w:t xml:space="preserve">Type = type d’exigence: O = organisation, F = fonction, Q = qualité, S = sécurité, M = migration, </w:t>
             </w:r>
             <w:r>
               <w:rPr>
@@ -13074,20 +13333,7 @@
                 <w:lang w:val="fr-CH"/>
               </w:rPr>
               <w:tab/>
-            </w:r>
-            <w:proofErr w:type="gramStart"/>
-            <w:r>
-              <w:rPr>
-                <w:lang w:val="fr-CH"/>
-              </w:rPr>
-              <w:t>Importance:</w:t>
-            </w:r>
-            <w:proofErr w:type="gramEnd"/>
-            <w:r>
-              <w:rPr>
-                <w:lang w:val="fr-CH"/>
-              </w:rPr>
-              <w:t xml:space="preserve"> 5 = doit absolument être réalisé, 4 = très important, 3 = important, 2 = normal, 1 = peu important</w:t>
+              <w:t>Importance: 5 = doit absolument être réalisé, 4 = très important, 3 = important, 2 = normal, 1 = peu important</w:t>
             </w:r>
           </w:p>
           <w:p>
@@ -13114,20 +13360,7 @@
                 <w:lang w:val="fr-CH"/>
               </w:rPr>
               <w:tab/>
-            </w:r>
-            <w:proofErr w:type="gramStart"/>
-            <w:r>
-              <w:rPr>
-                <w:lang w:val="fr-CH"/>
-              </w:rPr>
-              <w:t>Urgence:</w:t>
-            </w:r>
-            <w:proofErr w:type="gramEnd"/>
-            <w:r>
-              <w:rPr>
-                <w:lang w:val="fr-CH"/>
-              </w:rPr>
-              <w:t xml:space="preserve"> 5 = doit être réalisé immédiatement, 4 = très urgent, 3 = urgent, 2 = normal, 1 = pas urgent</w:t>
+              <w:t>Urgence: 5 = doit être réalisé immédiatement, 4 = très urgent, 3 = urgent, 2 = normal, 1 = pas urgent</w:t>
             </w:r>
           </w:p>
         </w:tc>
@@ -13180,20 +13413,10 @@
       <w:bookmarkEnd w:id="97"/>
       <w:bookmarkEnd w:id="98"/>
       <w:bookmarkEnd w:id="99"/>
-      <w:proofErr w:type="spellStart"/>
-      <w:r>
-        <w:t>Exigences</w:t>
-      </w:r>
-      <w:proofErr w:type="spellEnd"/>
-      <w:r>
-        <w:t xml:space="preserve"> </w:t>
-      </w:r>
-      <w:proofErr w:type="spellStart"/>
-      <w:r>
-        <w:t>générales</w:t>
+      <w:r>
+        <w:t>Exigences générales</w:t>
       </w:r>
       <w:bookmarkEnd w:id="100"/>
-      <w:proofErr w:type="spellEnd"/>
     </w:p>
     <w:p>
       <w:pPr>
@@ -13377,21 +13600,31 @@
               <w:rPr>
                 <w:lang w:val="fr-CH"/>
               </w:rPr>
-              <w:t xml:space="preserve">API. </w:t>
-            </w:r>
-            <w:proofErr w:type="spellStart"/>
-            <w:r>
-              <w:rPr>
-                <w:lang w:val="fr-CH"/>
-              </w:rPr>
-              <w:t>NETCore</w:t>
-            </w:r>
-            <w:proofErr w:type="spellEnd"/>
-            <w:r>
-              <w:rPr>
-                <w:lang w:val="fr-CH"/>
-              </w:rPr>
-              <w:t xml:space="preserve"> avec une sécurisation</w:t>
+              <w:t xml:space="preserve">API </w:t>
+            </w:r>
+            <w:r>
+              <w:rPr>
+                <w:lang w:val="fr-CH"/>
+              </w:rPr>
+              <w:t>sécurisé avec ASP.</w:t>
+            </w:r>
+            <w:r>
+              <w:rPr>
+                <w:lang w:val="fr-CH"/>
+              </w:rPr>
+              <w:t>NET</w:t>
+            </w:r>
+            <w:r>
+              <w:rPr>
+                <w:lang w:val="fr-CH"/>
+              </w:rPr>
+              <w:t xml:space="preserve"> </w:t>
+            </w:r>
+            <w:r>
+              <w:rPr>
+                <w:lang w:val="fr-CH"/>
+              </w:rPr>
+              <w:t>Core</w:t>
             </w:r>
           </w:p>
         </w:tc>
@@ -13446,7 +13679,19 @@
               <w:rPr>
                 <w:lang w:val="fr-CH"/>
               </w:rPr>
-              <w:t>Application utilisant les technologies du web</w:t>
+              <w:t xml:space="preserve">Application </w:t>
+            </w:r>
+            <w:r>
+              <w:rPr>
+                <w:lang w:val="fr-CH"/>
+              </w:rPr>
+              <w:t xml:space="preserve">Web sécurisé en </w:t>
+            </w:r>
+            <w:r>
+              <w:rPr>
+                <w:lang w:val="fr-CH"/>
+              </w:rPr>
+              <w:t>ASP.NET Core</w:t>
             </w:r>
           </w:p>
         </w:tc>
@@ -13501,13 +13746,31 @@
               <w:rPr>
                 <w:lang w:val="fr-CH"/>
               </w:rPr>
-              <w:t>Application sur smartphone Android</w:t>
-            </w:r>
-            <w:r>
-              <w:rPr>
-                <w:lang w:val="fr-CH"/>
-              </w:rPr>
-              <w:t xml:space="preserve"> en Java</w:t>
+              <w:t xml:space="preserve">Application </w:t>
+            </w:r>
+            <w:r>
+              <w:rPr>
+                <w:lang w:val="fr-CH"/>
+              </w:rPr>
+              <w:t xml:space="preserve">Android </w:t>
+            </w:r>
+            <w:r>
+              <w:rPr>
+                <w:lang w:val="fr-CH"/>
+              </w:rPr>
+              <w:t xml:space="preserve">sur smartphone </w:t>
+            </w:r>
+            <w:r>
+              <w:rPr>
+                <w:lang w:val="fr-CH"/>
+              </w:rPr>
+              <w:t>en</w:t>
+            </w:r>
+            <w:r>
+              <w:rPr>
+                <w:lang w:val="fr-CH"/>
+              </w:rPr>
+              <w:t xml:space="preserve"> Java</w:t>
             </w:r>
           </w:p>
         </w:tc>
@@ -13678,7 +13941,49 @@
         <w:rPr>
           <w:lang w:val="fr-CH"/>
         </w:rPr>
-        <w:t>Notre première variante se porte sur l’utilisation d’un environnement de développement Microsoft avec les technologies qui lui sont propres. L’API est un bon moyen de mettre à disposition notre service à nos clients et sa sécurisation offre une bonne base de sécurité pour la suite de nos opérations.</w:t>
+        <w:t xml:space="preserve">Notre première variante se porte sur l’utilisation d’un environnement de développement Microsoft avec les technologies qui lui sont propres. L’API est un bon moyen de mettre à disposition notre service à nos clients et sa sécurisation </w:t>
+      </w:r>
+      <w:r>
+        <w:rPr>
+          <w:lang w:val="fr-CH"/>
+        </w:rPr>
+        <w:t>l’authenticité des utilisateurs</w:t>
+      </w:r>
+      <w:r>
+        <w:rPr>
+          <w:lang w:val="fr-CH"/>
+        </w:rPr>
+        <w:t>.</w:t>
+      </w:r>
+      <w:r>
+        <w:rPr>
+          <w:lang w:val="fr-CH"/>
+        </w:rPr>
+        <w:t xml:space="preserve"> L’avantage à long therme est la possibilité d’ajout </w:t>
+      </w:r>
+      <w:r>
+        <w:rPr>
+          <w:lang w:val="fr-CH"/>
+        </w:rPr>
+        <w:t>d’interfaces</w:t>
+      </w:r>
+      <w:r>
+        <w:rPr>
+          <w:lang w:val="fr-CH"/>
+        </w:rPr>
+        <w:t xml:space="preserve"> utilisateurs comme des applications mobiles sur Android et/ou IOS</w:t>
+      </w:r>
+      <w:r>
+        <w:rPr>
+          <w:lang w:val="fr-CH"/>
+        </w:rPr>
+        <w:t xml:space="preserve"> sans pour qu’elle puisse devenir cross plateforme</w:t>
+      </w:r>
+      <w:r>
+        <w:rPr>
+          <w:lang w:val="fr-CH"/>
+        </w:rPr>
+        <w:t xml:space="preserve">. </w:t>
       </w:r>
     </w:p>
     <w:p>
@@ -13693,7 +13998,45 @@
         <w:rPr>
           <w:lang w:val="fr-CH"/>
         </w:rPr>
-        <w:t>Le déploiement se ferait aussi sur un environnement Microsoft ce qui nous permettrait de déployer une application dans un environnement homogène et polyvalent.</w:t>
+        <w:t xml:space="preserve">Le déploiement se ferait aussi sur </w:t>
+      </w:r>
+      <w:r>
+        <w:rPr>
+          <w:lang w:val="fr-CH"/>
+        </w:rPr>
+        <w:t>Azure</w:t>
+      </w:r>
+      <w:r>
+        <w:rPr>
+          <w:lang w:val="fr-CH"/>
+        </w:rPr>
+        <w:t xml:space="preserve"> </w:t>
+      </w:r>
+      <w:r>
+        <w:rPr>
+          <w:lang w:val="fr-CH"/>
+        </w:rPr>
+        <w:t xml:space="preserve">(service cloud) </w:t>
+      </w:r>
+      <w:r>
+        <w:rPr>
+          <w:lang w:val="fr-CH"/>
+        </w:rPr>
+        <w:t>ce qui comprend l’hébergement de la base de données et de l’adresse domaine. Ceci</w:t>
+      </w:r>
+      <w:r>
+        <w:rPr>
+          <w:lang w:val="fr-CH"/>
+        </w:rPr>
+        <w:t xml:space="preserve"> nous permettra</w:t>
+      </w:r>
+      <w:bookmarkStart w:id="112" w:name="_GoBack"/>
+      <w:bookmarkEnd w:id="112"/>
+      <w:r>
+        <w:rPr>
+          <w:lang w:val="fr-CH"/>
+        </w:rPr>
+        <w:t xml:space="preserve"> de déployer une application dans un environnement homogène et polyvalent.</w:t>
       </w:r>
     </w:p>
     <w:p>
@@ -13707,20 +14050,20 @@
           <w:lang w:val="fr-CH"/>
         </w:rPr>
       </w:pPr>
-      <w:bookmarkStart w:id="112" w:name="_Toc493855096"/>
-      <w:bookmarkStart w:id="113" w:name="_Toc528003889"/>
-      <w:bookmarkStart w:id="114" w:name="_Toc529897069"/>
-      <w:bookmarkStart w:id="115" w:name="_Toc26945112"/>
+      <w:bookmarkStart w:id="113" w:name="_Toc493855096"/>
+      <w:bookmarkStart w:id="114" w:name="_Toc528003889"/>
+      <w:bookmarkStart w:id="115" w:name="_Toc529897069"/>
+      <w:bookmarkStart w:id="116" w:name="_Toc26945112"/>
       <w:r>
         <w:rPr>
           <w:lang w:val="fr-CH"/>
         </w:rPr>
         <w:t>Contexte du système (cible)</w:t>
       </w:r>
-      <w:bookmarkEnd w:id="112"/>
       <w:bookmarkEnd w:id="113"/>
       <w:bookmarkEnd w:id="114"/>
       <w:bookmarkEnd w:id="115"/>
+      <w:bookmarkEnd w:id="116"/>
     </w:p>
     <w:p>
       <w:pPr>
@@ -13747,18 +14090,17 @@
           <w:lang w:val="fr-CH"/>
         </w:rPr>
       </w:pPr>
-      <w:bookmarkStart w:id="116" w:name="_Toc493855097"/>
-      <w:bookmarkStart w:id="117" w:name="_Toc528003890"/>
-      <w:bookmarkStart w:id="118" w:name="_Toc529897070"/>
-      <w:bookmarkStart w:id="119" w:name="_Toc26945113"/>
-      <w:r>
-        <w:rPr>
-          <w:lang w:val="fr-CH"/>
-        </w:rPr>
+      <w:bookmarkStart w:id="117" w:name="_Toc493855097"/>
+      <w:bookmarkStart w:id="118" w:name="_Toc528003890"/>
+      <w:bookmarkStart w:id="119" w:name="_Toc529897070"/>
+      <w:bookmarkStart w:id="120" w:name="_Toc26945113"/>
+      <w:r>
+        <w:rPr>
+          <w:lang w:val="fr-CH"/>
+        </w:rPr>
+        <w:lastRenderedPageBreak/>
         <w:t>Diagramme du contexte (cible)</w:t>
       </w:r>
-      <w:bookmarkStart w:id="120" w:name="_GoBack"/>
-      <w:bookmarkEnd w:id="116"/>
       <w:bookmarkEnd w:id="117"/>
       <w:bookmarkEnd w:id="118"/>
       <w:bookmarkEnd w:id="119"/>
@@ -13800,7 +14142,6 @@
         <w:rPr>
           <w:lang w:val="fr-CH"/>
         </w:rPr>
-        <w:lastRenderedPageBreak/>
         <w:t>Organisation</w:t>
       </w:r>
       <w:bookmarkEnd w:id="124"/>
@@ -13967,21 +14308,7 @@
         <w:rPr>
           <w:lang w:val="fr-CH"/>
         </w:rPr>
-        <w:t xml:space="preserve">Nous allons pouvoir protéger les ressources de notre application ainsi que d’avoir un système d’authentification via une base de données. Nous aurons aussi une gestion des sessions et les la validation des clients se fera par un </w:t>
-      </w:r>
-      <w:proofErr w:type="spellStart"/>
-      <w:r>
-        <w:rPr>
-          <w:lang w:val="fr-CH"/>
-        </w:rPr>
-        <w:t>token</w:t>
-      </w:r>
-      <w:proofErr w:type="spellEnd"/>
-      <w:r>
-        <w:rPr>
-          <w:lang w:val="fr-CH"/>
-        </w:rPr>
-        <w:t>.</w:t>
+        <w:t>Nous allons pouvoir protéger les ressources de notre application ainsi que d’avoir un système d’authentification via une base de données. Nous aurons aussi une gestion des sessions et les la validation des clients se fera par un token.</w:t>
       </w:r>
     </w:p>
     <w:p>
@@ -14077,14 +14404,12 @@
         </w:rPr>
         <w:t>La deuxième version se porte sur un changement technologique et nous n’utiliserions plus une API mais des technologies du web pour pouvoir mettre en place rapidement l’</w:t>
       </w:r>
-      <w:proofErr w:type="spellStart"/>
-      <w:r>
-        <w:rPr>
-          <w:lang w:val="fr-CH"/>
-        </w:rPr>
-        <w:t>applicatio</w:t>
-      </w:r>
-      <w:proofErr w:type="spellEnd"/>
+      <w:r>
+        <w:rPr>
+          <w:lang w:val="fr-CH"/>
+        </w:rPr>
+        <w:t>application</w:t>
+      </w:r>
     </w:p>
     <w:p>
       <w:pPr>
@@ -14101,6 +14426,7 @@
         <w:rPr>
           <w:lang w:val="fr-CH"/>
         </w:rPr>
+        <w:lastRenderedPageBreak/>
         <w:t>Contexte du système (cible)</w:t>
       </w:r>
     </w:p>
@@ -14133,7 +14459,6 @@
         <w:rPr>
           <w:lang w:val="fr-CH"/>
         </w:rPr>
-        <w:lastRenderedPageBreak/>
         <w:t>Diagramme du contexte (cible)</w:t>
       </w:r>
     </w:p>
@@ -14228,14 +14553,12 @@
         </w:rPr>
         <w:t xml:space="preserve">Pour un système informatique, les aspects suivants doivent être </w:t>
       </w:r>
-      <w:proofErr w:type="gramStart"/>
-      <w:r>
-        <w:rPr>
-          <w:lang w:val="fr-CH"/>
-        </w:rPr>
-        <w:t>décrits:</w:t>
-      </w:r>
-      <w:proofErr w:type="gramEnd"/>
+      <w:r>
+        <w:rPr>
+          <w:lang w:val="fr-CH"/>
+        </w:rPr>
+        <w:t>décrits :</w:t>
+      </w:r>
       <w:r>
         <w:rPr>
           <w:lang w:val="fr-CH"/>
@@ -14590,7 +14913,6 @@
         <w:rPr>
           <w:lang w:val="fr-CH"/>
         </w:rPr>
-        <w:lastRenderedPageBreak/>
         <w:t>Analyse et évaluation des variantes</w:t>
       </w:r>
       <w:bookmarkEnd w:id="137"/>
@@ -15300,21 +15622,7 @@
               <w:rPr>
                 <w:lang w:val="fr-CH"/>
               </w:rPr>
-              <w:t xml:space="preserve">* </w:t>
-            </w:r>
-            <w:proofErr w:type="gramStart"/>
-            <w:r>
-              <w:rPr>
-                <w:lang w:val="fr-CH"/>
-              </w:rPr>
-              <w:t>Pondération:</w:t>
-            </w:r>
-            <w:proofErr w:type="gramEnd"/>
-            <w:r>
-              <w:rPr>
-                <w:lang w:val="fr-CH"/>
-              </w:rPr>
-              <w:t xml:space="preserve"> N = nécessaire / R = recommandé / O = optionnel</w:t>
+              <w:t>* Pondération: N = nécessaire / R = recommandé / O = optionnel</w:t>
             </w:r>
           </w:p>
         </w:tc>
@@ -15631,16 +15939,12 @@
                 <w:lang w:val="fr-CH"/>
               </w:rPr>
             </w:pPr>
-            <w:proofErr w:type="spellStart"/>
-            <w:proofErr w:type="gramStart"/>
             <w:r>
               <w:rPr>
                 <w:lang w:val="fr-CH"/>
               </w:rPr>
               <w:t>nn</w:t>
             </w:r>
-            <w:proofErr w:type="spellEnd"/>
-            <w:proofErr w:type="gramEnd"/>
           </w:p>
         </w:tc>
         <w:tc>
@@ -15792,16 +16096,12 @@
                 <w:lang w:val="fr-CH"/>
               </w:rPr>
             </w:pPr>
-            <w:proofErr w:type="spellStart"/>
-            <w:proofErr w:type="gramStart"/>
             <w:r>
               <w:rPr>
                 <w:lang w:val="fr-CH"/>
               </w:rPr>
               <w:t>nn</w:t>
             </w:r>
-            <w:proofErr w:type="spellEnd"/>
-            <w:proofErr w:type="gramEnd"/>
           </w:p>
         </w:tc>
         <w:tc>
@@ -15951,16 +16251,12 @@
                 <w:lang w:val="fr-CH"/>
               </w:rPr>
             </w:pPr>
-            <w:proofErr w:type="spellStart"/>
-            <w:proofErr w:type="gramStart"/>
             <w:r>
               <w:rPr>
                 <w:lang w:val="fr-CH"/>
               </w:rPr>
               <w:t>nn</w:t>
             </w:r>
-            <w:proofErr w:type="spellEnd"/>
-            <w:proofErr w:type="gramEnd"/>
           </w:p>
         </w:tc>
         <w:tc>
@@ -16238,21 +16534,7 @@
               <w:rPr>
                 <w:lang w:val="fr-CH"/>
               </w:rPr>
-              <w:t xml:space="preserve">* </w:t>
-            </w:r>
-            <w:proofErr w:type="gramStart"/>
-            <w:r>
-              <w:rPr>
-                <w:lang w:val="fr-CH"/>
-              </w:rPr>
-              <w:t>Importance:</w:t>
-            </w:r>
-            <w:proofErr w:type="gramEnd"/>
-            <w:r>
-              <w:rPr>
-                <w:lang w:val="fr-CH"/>
-              </w:rPr>
-              <w:t xml:space="preserve"> 5 = doit absolument être réalisé, 4 = très important, 3 = important, 2 = normal, 1 = peu important</w:t>
+              <w:t>* Importance: 5 = doit absolument être réalisé, 4 = très important, 3 = important, 2 = normal, 1 = peu important</w:t>
             </w:r>
           </w:p>
         </w:tc>
@@ -17083,14 +17365,8 @@
               <w:rPr>
                 <w:lang w:val="fr-CH"/>
               </w:rPr>
-              <w:t xml:space="preserve">Suppression longue des </w:t>
-            </w:r>
-            <w:r>
-              <w:rPr>
-                <w:lang w:val="fr-CH"/>
-              </w:rPr>
               <w:lastRenderedPageBreak/>
-              <w:t>dérangements (peu de postes internes)</w:t>
+              <w:t>Suppression longue des dérangements (peu de postes internes)</w:t>
             </w:r>
           </w:p>
           <w:p>
@@ -17144,7 +17420,14 @@
               <w:rPr>
                 <w:lang w:val="fr-CH"/>
               </w:rPr>
-              <w:t xml:space="preserve">Coûts consécutifs inattendus entraînés par la mise à jour du logiciel </w:t>
+              <w:t xml:space="preserve">Coûts consécutifs inattendus </w:t>
+            </w:r>
+            <w:r>
+              <w:rPr>
+                <w:lang w:val="fr-CH"/>
+              </w:rPr>
+              <w:lastRenderedPageBreak/>
+              <w:t xml:space="preserve">entraînés par la mise à jour du logiciel </w:t>
             </w:r>
           </w:p>
           <w:p>
@@ -17158,7 +17441,6 @@
               <w:rPr>
                 <w:lang w:val="fr-CH"/>
               </w:rPr>
-              <w:lastRenderedPageBreak/>
               <w:t>Suppression longue des dérangements (peu de postes internes)</w:t>
             </w:r>
           </w:p>
@@ -17279,19 +17561,11 @@
                 <w:lang w:val="fr-CH"/>
               </w:rPr>
             </w:pPr>
-            <w:proofErr w:type="spellStart"/>
-            <w:r>
-              <w:rPr>
-                <w:lang w:val="fr-CH"/>
-              </w:rPr>
-              <w:t>Écocompatibilité</w:t>
-            </w:r>
-            <w:proofErr w:type="spellEnd"/>
-            <w:r>
-              <w:rPr>
-                <w:lang w:val="fr-CH"/>
-              </w:rPr>
-              <w:t xml:space="preserve"> négative</w:t>
+            <w:r>
+              <w:rPr>
+                <w:lang w:val="fr-CH"/>
+              </w:rPr>
+              <w:t>Écocompatibilité négative</w:t>
             </w:r>
           </w:p>
         </w:tc>
@@ -17354,19 +17628,11 @@
                 <w:lang w:val="fr-CH"/>
               </w:rPr>
             </w:pPr>
-            <w:proofErr w:type="spellStart"/>
-            <w:r>
-              <w:rPr>
-                <w:lang w:val="fr-CH"/>
-              </w:rPr>
-              <w:t>Écocompatibilité</w:t>
-            </w:r>
-            <w:proofErr w:type="spellEnd"/>
-            <w:r>
-              <w:rPr>
-                <w:lang w:val="fr-CH"/>
-              </w:rPr>
-              <w:t xml:space="preserve"> partielle</w:t>
+            <w:r>
+              <w:rPr>
+                <w:lang w:val="fr-CH"/>
+              </w:rPr>
+              <w:t>Écocompatibilité partielle</w:t>
             </w:r>
           </w:p>
         </w:tc>
@@ -17447,16 +17713,8 @@
               <w:rPr>
                 <w:lang w:val="fr-CH"/>
               </w:rPr>
-              <w:t xml:space="preserve">Forte </w:t>
-            </w:r>
-            <w:proofErr w:type="spellStart"/>
-            <w:r>
-              <w:rPr>
-                <w:lang w:val="fr-CH"/>
-              </w:rPr>
-              <w:t>écocompatibilité</w:t>
-            </w:r>
-            <w:proofErr w:type="spellEnd"/>
+              <w:t>Forte écocompatibilité</w:t>
+            </w:r>
           </w:p>
         </w:tc>
       </w:tr>
@@ -17697,20 +17955,10 @@
       <w:bookmarkEnd w:id="152"/>
       <w:bookmarkEnd w:id="153"/>
       <w:bookmarkEnd w:id="154"/>
-      <w:proofErr w:type="spellStart"/>
-      <w:r>
-        <w:t>Autres</w:t>
-      </w:r>
-      <w:proofErr w:type="spellEnd"/>
-      <w:r>
-        <w:t xml:space="preserve"> </w:t>
-      </w:r>
-      <w:proofErr w:type="spellStart"/>
-      <w:r>
-        <w:t>critères</w:t>
+      <w:r>
+        <w:t>Autres critères</w:t>
       </w:r>
       <w:bookmarkEnd w:id="155"/>
-      <w:proofErr w:type="spellEnd"/>
     </w:p>
     <w:p>
       <w:pPr>
@@ -17723,16 +17971,8 @@
         <w:rPr>
           <w:lang w:val="fr-CH"/>
         </w:rPr>
-        <w:t xml:space="preserve">Présentation possible des </w:t>
-      </w:r>
-      <w:proofErr w:type="gramStart"/>
-      <w:r>
-        <w:rPr>
-          <w:lang w:val="fr-CH"/>
-        </w:rPr>
-        <w:t>évaluations:</w:t>
-      </w:r>
-      <w:proofErr w:type="gramEnd"/>
+        <w:t>Présentation possible des évaluations:</w:t>
+      </w:r>
     </w:p>
     <w:p>
       <w:pPr>
@@ -17787,21 +18027,7 @@
         <w:rPr>
           <w:lang w:val="fr-CH"/>
         </w:rPr>
-        <w:t xml:space="preserve">Bilan avec argumentation (points positifs et </w:t>
-      </w:r>
-      <w:proofErr w:type="gramStart"/>
-      <w:r>
-        <w:rPr>
-          <w:lang w:val="fr-CH"/>
-        </w:rPr>
-        <w:t>négatifs;</w:t>
-      </w:r>
-      <w:proofErr w:type="gramEnd"/>
-      <w:r>
-        <w:rPr>
-          <w:lang w:val="fr-CH"/>
-        </w:rPr>
-        <w:t xml:space="preserve"> avantages et inconvénients), retour sur investissement, rentabilité</w:t>
+        <w:t>Bilan avec argumentation (points positifs et négatifs; avantages et inconvénients), retour sur investissement, rentabilité</w:t>
       </w:r>
     </w:p>
     <w:p>
@@ -17835,21 +18061,7 @@
         <w:rPr>
           <w:lang w:val="fr-CH"/>
         </w:rPr>
-        <w:t xml:space="preserve">La variante </w:t>
-      </w:r>
-      <w:proofErr w:type="spellStart"/>
-      <w:r>
-        <w:rPr>
-          <w:lang w:val="fr-CH"/>
-        </w:rPr>
-        <w:t>Vn</w:t>
-      </w:r>
-      <w:proofErr w:type="spellEnd"/>
-      <w:r>
-        <w:rPr>
-          <w:lang w:val="fr-CH"/>
-        </w:rPr>
-        <w:t xml:space="preserve"> est recommandée et les raisons de ce choix sont brièvement expliquées. </w:t>
+        <w:t xml:space="preserve">La variante Vn est recommandée et les raisons de ce choix sont brièvement expliquées. </w:t>
       </w:r>
     </w:p>
     <w:p>
@@ -18020,21 +18232,7 @@
               <w:rPr>
                 <w:lang w:val="fr-CH"/>
               </w:rPr>
-              <w:t xml:space="preserve">La méthode de gestion de projets et de programmes HERMES 5 est une norme </w:t>
-            </w:r>
-            <w:proofErr w:type="spellStart"/>
-            <w:r>
-              <w:rPr>
-                <w:lang w:val="fr-CH"/>
-              </w:rPr>
-              <w:t>eCH</w:t>
-            </w:r>
-            <w:proofErr w:type="spellEnd"/>
-            <w:r>
-              <w:rPr>
-                <w:lang w:val="fr-CH"/>
-              </w:rPr>
-              <w:t>.</w:t>
+              <w:t>La méthode de gestion de projets et de programmes HERMES 5 est une norme eCH.</w:t>
             </w:r>
           </w:p>
         </w:tc>
@@ -22894,14 +23092,12 @@
             </w:rPr>
             <w:t xml:space="preserve">Love Mirroring </w:t>
           </w:r>
-          <w:proofErr w:type="spellStart"/>
           <w:r>
             <w:rPr>
               <w:lang w:val="en-US"/>
             </w:rPr>
             <w:t>Sârl</w:t>
           </w:r>
-          <w:proofErr w:type="spellEnd"/>
         </w:p>
         <w:p>
           <w:pPr>
@@ -27000,7 +27196,7 @@
     </w:rPrDefault>
     <w:pPrDefault/>
   </w:docDefaults>
-  <w:latentStyles w:defLockedState="0" w:defUIPriority="99" w:defSemiHidden="0" w:defUnhideWhenUsed="0" w:defQFormat="0" w:count="377">
+  <w:latentStyles w:defLockedState="0" w:defUIPriority="99" w:defSemiHidden="0" w:defUnhideWhenUsed="0" w:defQFormat="0" w:count="376">
     <w:lsdException w:name="Normal" w:uiPriority="0"/>
     <w:lsdException w:name="heading 1" w:uiPriority="0" w:qFormat="1"/>
     <w:lsdException w:name="heading 2" w:semiHidden="1" w:uiPriority="0" w:unhideWhenUsed="1" w:qFormat="1"/>
@@ -27377,7 +27573,6 @@
     <w:lsdException w:name="Hashtag" w:semiHidden="1" w:unhideWhenUsed="1"/>
     <w:lsdException w:name="Unresolved Mention" w:semiHidden="1" w:unhideWhenUsed="1"/>
     <w:lsdException w:name="Smart Link" w:semiHidden="1" w:unhideWhenUsed="1"/>
-    <w:lsdException w:name="Smart Link Error" w:semiHidden="1" w:unhideWhenUsed="1"/>
   </w:latentStyles>
   <w:style w:type="paragraph" w:default="1" w:styleId="Normal">
     <w:name w:val="Normal"/>
@@ -29216,7 +29411,7 @@
     <w:sig w:usb0="E0002EFF" w:usb1="C000785B" w:usb2="00000009" w:usb3="00000000" w:csb0="000001FF" w:csb1="00000000"/>
   </w:font>
   <w:font w:name="Helvetica">
-    <w:panose1 w:val="020B0504020202020204"/>
+    <w:panose1 w:val="020B0604020202020204"/>
     <w:charset w:val="00"/>
     <w:family w:val="swiss"/>
     <w:pitch w:val="variable"/>
@@ -29293,6 +29488,7 @@
   <w:rsids>
     <w:rsidRoot w:val="00104C30"/>
     <w:rsid w:val="00042754"/>
+    <w:rsid w:val="000A42BD"/>
     <w:rsid w:val="00104C30"/>
     <w:rsid w:val="001839A5"/>
     <w:rsid w:val="00350B28"/>
@@ -29341,7 +29537,7 @@
       </w:pPr>
     </w:pPrDefault>
   </w:docDefaults>
-  <w:latentStyles w:defLockedState="0" w:defUIPriority="99" w:defSemiHidden="0" w:defUnhideWhenUsed="0" w:defQFormat="0" w:count="377">
+  <w:latentStyles w:defLockedState="0" w:defUIPriority="99" w:defSemiHidden="0" w:defUnhideWhenUsed="0" w:defQFormat="0" w:count="376">
     <w:lsdException w:name="Normal" w:uiPriority="0" w:qFormat="1"/>
     <w:lsdException w:name="heading 1" w:uiPriority="9" w:qFormat="1"/>
     <w:lsdException w:name="heading 2" w:semiHidden="1" w:uiPriority="9" w:unhideWhenUsed="1" w:qFormat="1"/>
@@ -29718,7 +29914,6 @@
     <w:lsdException w:name="Hashtag" w:semiHidden="1" w:unhideWhenUsed="1"/>
     <w:lsdException w:name="Unresolved Mention" w:semiHidden="1" w:unhideWhenUsed="1"/>
     <w:lsdException w:name="Smart Link" w:semiHidden="1" w:unhideWhenUsed="1"/>
-    <w:lsdException w:name="Smart Link Error" w:semiHidden="1" w:unhideWhenUsed="1"/>
   </w:latentStyles>
   <w:style w:type="paragraph" w:default="1" w:styleId="Normal">
     <w:name w:val="Normal"/>
@@ -30055,7 +30250,7 @@
 </file>
 
 <file path=customXml/itemProps1.xml><?xml version="1.0" encoding="utf-8"?>
-<ds:datastoreItem xmlns:ds="http://schemas.openxmlformats.org/officeDocument/2006/customXml" ds:itemID="{5D17C819-35A2-4E73-9827-D7CBCC2D6ACC}">
+<ds:datastoreItem xmlns:ds="http://schemas.openxmlformats.org/officeDocument/2006/customXml" ds:itemID="{F17BF538-21A0-4A90-8244-46CF892173CC}">
   <ds:schemaRefs>
     <ds:schemaRef ds:uri="http://schemas.openxmlformats.org/officeDocument/2006/bibliography"/>
   </ds:schemaRefs>

</xml_diff>

<commit_message>
Première version de l'étude du projet
</commit_message>
<xml_diff>
--- a/Studie.docx
+++ b/Studie.docx
@@ -89,7 +89,6 @@
               <w:listItem w:displayText="SECRET" w:value="SECRET"/>
             </w:dropDownList>
           </w:sdtPr>
-          <w:sdtEndPr/>
           <w:sdtContent>
             <w:tc>
               <w:tcPr>
@@ -153,7 +152,6 @@
               <w:listItem w:displayText="approuvé pour utilisation" w:value="approuvé pour utilisation"/>
             </w:dropDownList>
           </w:sdtPr>
-          <w:sdtEndPr/>
           <w:sdtContent>
             <w:tc>
               <w:tcPr>
@@ -377,7 +375,6 @@
               <w:calendar w:val="gregorian"/>
             </w:date>
           </w:sdtPr>
-          <w:sdtEndPr/>
           <w:sdtContent>
             <w:tc>
               <w:tcPr>
@@ -1127,24 +1124,6 @@
     </w:p>
     <w:p>
       <w:pPr>
-        <w:pStyle w:val="Inhaltsverzeichnis12"/>
-        <w:rPr>
-          <w:lang w:val="fr-CH"/>
-        </w:rPr>
-      </w:pPr>
-    </w:p>
-    <w:p>
-      <w:pPr>
-        <w:pStyle w:val="Inhaltsverzeichnis12"/>
-        <w:rPr>
-          <w:lang w:val="fr-CH"/>
-        </w:rPr>
-      </w:pPr>
-      <w:bookmarkStart w:id="13" w:name="_GoBack"/>
-      <w:bookmarkEnd w:id="13"/>
-    </w:p>
-    <w:p>
-      <w:pPr>
         <w:pStyle w:val="Absatz"/>
         <w:rPr>
           <w:lang w:val="fr-CH"/>
@@ -1169,7 +1148,7 @@
           <w:lang w:val="fr-CH"/>
         </w:rPr>
       </w:pPr>
-      <w:bookmarkStart w:id="14" w:name="_Toc26945086"/>
+      <w:bookmarkStart w:id="13" w:name="_Toc26945086"/>
       <w:r>
         <w:rPr>
           <w:lang w:val="fr-CH"/>
@@ -1177,7 +1156,7 @@
         <w:lastRenderedPageBreak/>
         <w:t>Contexte</w:t>
       </w:r>
-      <w:bookmarkEnd w:id="14"/>
+      <w:bookmarkEnd w:id="13"/>
     </w:p>
     <w:p>
       <w:pPr>
@@ -1190,7 +1169,39 @@
         <w:rPr>
           <w:lang w:val="fr-CH"/>
         </w:rPr>
-        <w:t>Motivation et motif de la réalisation de cette étude; mesures jugées nécessaires au début du projet</w:t>
+        <w:t>Nous souhaitons lancer une application web de rencontre pour que des gens puissent échanger et partager sur une plateforme de confiance et conviviale.</w:t>
+      </w:r>
+    </w:p>
+    <w:p>
+      <w:pPr>
+        <w:pStyle w:val="Absatz"/>
+        <w:rPr>
+          <w:lang w:val="fr-CH"/>
+        </w:rPr>
+      </w:pPr>
+      <w:r>
+        <w:rPr>
+          <w:lang w:val="fr-CH"/>
+        </w:rPr>
+        <w:t>Il existe un large panel de site de rencontre regroupant un peu tous les mêmes fonctionnalités, notre motivation est de pouvoir offrir à nos utilisateurs</w:t>
+      </w:r>
+      <w:r>
+        <w:rPr>
+          <w:lang w:val="fr-CH"/>
+        </w:rPr>
+        <w:t xml:space="preserve">, </w:t>
+      </w:r>
+      <w:r>
+        <w:rPr>
+          <w:lang w:val="fr-CH"/>
+        </w:rPr>
+        <w:t>la possibilité de faire des rencontres qui leurs correspondent mais aussi de créer une interaction avec des gens de plusieurs horizon</w:t>
+      </w:r>
+      <w:r>
+        <w:rPr>
+          <w:lang w:val="fr-CH"/>
+        </w:rPr>
+        <w:t xml:space="preserve"> tout cela pour palier au vieillissement de la population.</w:t>
       </w:r>
     </w:p>
     <w:p>
@@ -1204,14 +1215,86 @@
           <w:lang w:val="fr-CH"/>
         </w:rPr>
       </w:pPr>
-      <w:bookmarkStart w:id="15" w:name="_Toc26945087"/>
+      <w:bookmarkStart w:id="14" w:name="_Toc26945087"/>
       <w:r>
         <w:rPr>
           <w:lang w:val="fr-CH"/>
         </w:rPr>
         <w:t>Analyse de la situation</w:t>
       </w:r>
-      <w:bookmarkEnd w:id="15"/>
+      <w:bookmarkEnd w:id="14"/>
+    </w:p>
+    <w:p>
+      <w:pPr>
+        <w:pStyle w:val="Absatz"/>
+        <w:rPr>
+          <w:lang w:val="fr-CH"/>
+        </w:rPr>
+      </w:pPr>
+      <w:r>
+        <w:rPr>
+          <w:lang w:val="fr-CH"/>
+        </w:rPr>
+        <w:t>Après quelques analyses et la mise en commun de nos expériences sur les différents sites de rencontres actuels nous avons pu noter quelques éléments qui pourrait nous aider à construire la base et le fondement de notre succès.</w:t>
+      </w:r>
+    </w:p>
+    <w:p>
+      <w:pPr>
+        <w:pStyle w:val="Absatz"/>
+        <w:rPr>
+          <w:lang w:val="fr-CH"/>
+        </w:rPr>
+      </w:pPr>
+      <w:r>
+        <w:rPr>
+          <w:lang w:val="fr-CH"/>
+        </w:rPr>
+        <w:t>La plupart des plateformes utilise un système de match assez aléatoire et n’offre pas la possibilité de vraiment cibler son « public cible ». D’autre part on tombe très souvent sur des comptes qui ne reflètent pas la personne qui se trouve derrière et on peut tomber dans des situations délicates si on ne fait pas attention.</w:t>
+      </w:r>
+    </w:p>
+    <w:p>
+      <w:pPr>
+        <w:pStyle w:val="Absatz"/>
+        <w:rPr>
+          <w:lang w:val="fr-CH"/>
+        </w:rPr>
+      </w:pPr>
+      <w:r>
+        <w:rPr>
+          <w:lang w:val="fr-CH"/>
+        </w:rPr>
+        <w:t xml:space="preserve">Notre objectif est de grouper nos expériences et de proposer à nos utilisateurs une expérience unique, sécuritaire et personnalisée pour qu’il puisse faire des rencontres aussi simplement que </w:t>
+      </w:r>
+      <w:r>
+        <w:rPr>
+          <w:lang w:val="fr-CH"/>
+        </w:rPr>
+        <w:t>s’il</w:t>
+      </w:r>
+      <w:r>
+        <w:rPr>
+          <w:lang w:val="fr-CH"/>
+        </w:rPr>
+        <w:t xml:space="preserve"> se regardait dans un miroir</w:t>
+      </w:r>
+      <w:r>
+        <w:rPr>
+          <w:lang w:val="fr-CH"/>
+        </w:rPr>
+        <w:t xml:space="preserve"> et cela sans se préoccuper de</w:t>
+      </w:r>
+      <w:r>
+        <w:rPr>
+          <w:lang w:val="fr-CH"/>
+        </w:rPr>
+        <w:t xml:space="preserve"> savoir si la personne en face est authentique et ne pas se soucier de</w:t>
+      </w:r>
+      <w:r>
+        <w:rPr>
+          <w:lang w:val="fr-CH"/>
+        </w:rPr>
+        <w:t xml:space="preserve"> la menace des arnaques, site frauduleux ou autres moyens douteux.</w:t>
+      </w:r>
     </w:p>
     <w:p>
       <w:pPr>
@@ -1238,22 +1321,22 @@
           <w:lang w:val="fr-CH"/>
         </w:rPr>
       </w:pPr>
-      <w:bookmarkStart w:id="16" w:name="_Toc448237591"/>
-      <w:bookmarkStart w:id="17" w:name="_Toc493855078"/>
-      <w:bookmarkStart w:id="18" w:name="_Toc528003870"/>
-      <w:bookmarkStart w:id="19" w:name="_Toc529897050"/>
-      <w:bookmarkStart w:id="20" w:name="_Toc26945088"/>
+      <w:bookmarkStart w:id="15" w:name="_Toc448237591"/>
+      <w:bookmarkStart w:id="16" w:name="_Toc493855078"/>
+      <w:bookmarkStart w:id="17" w:name="_Toc528003870"/>
+      <w:bookmarkStart w:id="18" w:name="_Toc529897050"/>
+      <w:bookmarkStart w:id="19" w:name="_Toc26945088"/>
       <w:r>
         <w:rPr>
           <w:lang w:val="fr-CH"/>
         </w:rPr>
         <w:t>Organisation</w:t>
       </w:r>
+      <w:bookmarkEnd w:id="15"/>
       <w:bookmarkEnd w:id="16"/>
       <w:bookmarkEnd w:id="17"/>
       <w:bookmarkEnd w:id="18"/>
       <w:bookmarkEnd w:id="19"/>
-      <w:bookmarkEnd w:id="20"/>
     </w:p>
     <w:p>
       <w:pPr>
@@ -1294,18 +1377,18 @@
           <w:lang w:val="fr-CH"/>
         </w:rPr>
       </w:pPr>
-      <w:bookmarkStart w:id="21" w:name="_Toc26945089"/>
-      <w:bookmarkStart w:id="22" w:name="_Toc448237592"/>
-      <w:bookmarkStart w:id="23" w:name="_Toc493855079"/>
-      <w:bookmarkStart w:id="24" w:name="_Toc528003871"/>
-      <w:bookmarkStart w:id="25" w:name="_Toc529897051"/>
+      <w:bookmarkStart w:id="20" w:name="_Toc26945089"/>
+      <w:bookmarkStart w:id="21" w:name="_Toc448237592"/>
+      <w:bookmarkStart w:id="22" w:name="_Toc493855079"/>
+      <w:bookmarkStart w:id="23" w:name="_Toc528003871"/>
+      <w:bookmarkStart w:id="24" w:name="_Toc529897051"/>
       <w:r>
         <w:rPr>
           <w:lang w:val="fr-CH"/>
         </w:rPr>
         <w:t>Quantités et fréquences</w:t>
       </w:r>
-      <w:bookmarkEnd w:id="21"/>
+      <w:bookmarkEnd w:id="20"/>
     </w:p>
     <w:p>
       <w:pPr>
@@ -1314,18 +1397,18 @@
           <w:lang w:val="fr-CH"/>
         </w:rPr>
       </w:pPr>
-      <w:bookmarkStart w:id="26" w:name="_Toc26945090"/>
+      <w:bookmarkStart w:id="25" w:name="_Toc26945090"/>
+      <w:bookmarkEnd w:id="21"/>
       <w:bookmarkEnd w:id="22"/>
       <w:bookmarkEnd w:id="23"/>
       <w:bookmarkEnd w:id="24"/>
+      <w:r>
+        <w:rPr>
+          <w:lang w:val="fr-CH"/>
+        </w:rPr>
+        <w:t>Équipements utilisés</w:t>
+      </w:r>
       <w:bookmarkEnd w:id="25"/>
-      <w:r>
-        <w:rPr>
-          <w:lang w:val="fr-CH"/>
-        </w:rPr>
-        <w:t>Équipements utilisés</w:t>
-      </w:r>
-      <w:bookmarkEnd w:id="26"/>
     </w:p>
     <w:p>
       <w:pPr>
@@ -1678,13 +1761,13 @@
           <w:lang w:val="fr-CH"/>
         </w:rPr>
       </w:pPr>
-      <w:bookmarkStart w:id="27" w:name="_Toc451800094"/>
-      <w:bookmarkStart w:id="28" w:name="_Toc467679033"/>
-      <w:bookmarkStart w:id="29" w:name="_Toc467690556"/>
-      <w:bookmarkStart w:id="30" w:name="_Toc493855119"/>
-      <w:bookmarkStart w:id="31" w:name="_Toc528003906"/>
-      <w:bookmarkStart w:id="32" w:name="_Toc529897087"/>
-      <w:bookmarkStart w:id="33" w:name="_Toc26945130"/>
+      <w:bookmarkStart w:id="26" w:name="_Toc451800094"/>
+      <w:bookmarkStart w:id="27" w:name="_Toc467679033"/>
+      <w:bookmarkStart w:id="28" w:name="_Toc467690556"/>
+      <w:bookmarkStart w:id="29" w:name="_Toc493855119"/>
+      <w:bookmarkStart w:id="30" w:name="_Toc528003906"/>
+      <w:bookmarkStart w:id="31" w:name="_Toc529897087"/>
+      <w:bookmarkStart w:id="32" w:name="_Toc26945130"/>
       <w:r>
         <w:rPr>
           <w:lang w:val="fr-CH"/>
@@ -1738,19 +1821,19 @@
         </w:rPr>
         <w:tab/>
       </w:r>
+      <w:bookmarkEnd w:id="26"/>
       <w:bookmarkEnd w:id="27"/>
       <w:bookmarkEnd w:id="28"/>
       <w:bookmarkEnd w:id="29"/>
       <w:bookmarkEnd w:id="30"/>
       <w:bookmarkEnd w:id="31"/>
+      <w:r>
+        <w:rPr>
+          <w:lang w:val="fr-CH"/>
+        </w:rPr>
+        <w:t>Équipements utilisés / Produit ou système informatique</w:t>
+      </w:r>
       <w:bookmarkEnd w:id="32"/>
-      <w:r>
-        <w:rPr>
-          <w:lang w:val="fr-CH"/>
-        </w:rPr>
-        <w:t>Équipements utilisés / Produit ou système informatique</w:t>
-      </w:r>
-      <w:bookmarkEnd w:id="33"/>
     </w:p>
     <w:p>
       <w:pPr>
@@ -1759,14 +1842,15 @@
           <w:lang w:val="fr-CH"/>
         </w:rPr>
       </w:pPr>
-      <w:bookmarkStart w:id="34" w:name="_Toc26945091"/>
-      <w:r>
-        <w:rPr>
-          <w:lang w:val="fr-CH"/>
-        </w:rPr>
+      <w:bookmarkStart w:id="33" w:name="_Toc26945091"/>
+      <w:r>
+        <w:rPr>
+          <w:lang w:val="fr-CH"/>
+        </w:rPr>
+        <w:lastRenderedPageBreak/>
         <w:t>Opérations / Transactions</w:t>
       </w:r>
-      <w:bookmarkEnd w:id="34"/>
+      <w:bookmarkEnd w:id="33"/>
     </w:p>
     <w:p>
       <w:pPr>
@@ -1939,6 +2023,12 @@
               </w:rPr>
               <w:t>Paiements</w:t>
             </w:r>
+            <w:r>
+              <w:rPr>
+                <w:lang w:val="fr-CH"/>
+              </w:rPr>
+              <w:t xml:space="preserve"> abonnement</w:t>
+            </w:r>
           </w:p>
         </w:tc>
         <w:tc>
@@ -1963,7 +2053,25 @@
               <w:rPr>
                 <w:lang w:val="fr-CH"/>
               </w:rPr>
-              <w:t>8 500/mois</w:t>
+              <w:t xml:space="preserve">CHF </w:t>
+            </w:r>
+            <w:r>
+              <w:rPr>
+                <w:lang w:val="fr-CH"/>
+              </w:rPr>
+              <w:t>60</w:t>
+            </w:r>
+            <w:r>
+              <w:rPr>
+                <w:lang w:val="fr-CH"/>
+              </w:rPr>
+              <w:t>.-</w:t>
+            </w:r>
+            <w:r>
+              <w:rPr>
+                <w:lang w:val="fr-CH"/>
+              </w:rPr>
+              <w:t>/mois</w:t>
             </w:r>
           </w:p>
         </w:tc>
@@ -1989,20 +2097,25 @@
               <w:rPr>
                 <w:lang w:val="fr-CH"/>
               </w:rPr>
-              <w:t>20</w:t>
-            </w:r>
-            <w:r>
-              <w:rPr>
-                <w:i w:val="0"/>
-                <w:lang w:val="fr-CH"/>
-              </w:rPr>
-              <w:t xml:space="preserve"> </w:t>
-            </w:r>
-            <w:r>
-              <w:rPr>
-                <w:lang w:val="fr-CH"/>
-              </w:rPr>
-              <w:t>000/mois</w:t>
+              <w:t>CHF 1</w:t>
+            </w:r>
+            <w:r>
+              <w:rPr>
+                <w:lang w:val="fr-CH"/>
+              </w:rPr>
+              <w:t>32</w:t>
+            </w:r>
+            <w:r>
+              <w:rPr>
+                <w:lang w:val="fr-CH"/>
+              </w:rPr>
+              <w:t>.-</w:t>
+            </w:r>
+            <w:r>
+              <w:rPr>
+                <w:lang w:val="fr-CH"/>
+              </w:rPr>
+              <w:t>/mois</w:t>
             </w:r>
           </w:p>
         </w:tc>
@@ -2028,7 +2141,13 @@
               <w:rPr>
                 <w:lang w:val="fr-CH"/>
               </w:rPr>
-              <w:t>500/mois</w:t>
+              <w:t>CHF 12.-</w:t>
+            </w:r>
+            <w:r>
+              <w:rPr>
+                <w:lang w:val="fr-CH"/>
+              </w:rPr>
+              <w:t>/mois</w:t>
             </w:r>
           </w:p>
         </w:tc>
@@ -2122,10 +2241,10 @@
           <w:lang w:val="fr-CH"/>
         </w:rPr>
       </w:pPr>
-      <w:bookmarkStart w:id="35" w:name="_Toc493855120"/>
-      <w:bookmarkStart w:id="36" w:name="_Toc528003907"/>
-      <w:bookmarkStart w:id="37" w:name="_Toc529897088"/>
-      <w:bookmarkStart w:id="38" w:name="_Toc26945131"/>
+      <w:bookmarkStart w:id="34" w:name="_Toc493855120"/>
+      <w:bookmarkStart w:id="35" w:name="_Toc528003907"/>
+      <w:bookmarkStart w:id="36" w:name="_Toc529897088"/>
+      <w:bookmarkStart w:id="37" w:name="_Toc26945131"/>
       <w:r>
         <w:rPr>
           <w:lang w:val="fr-CH"/>
@@ -2179,16 +2298,16 @@
         </w:rPr>
         <w:tab/>
       </w:r>
+      <w:bookmarkEnd w:id="34"/>
       <w:bookmarkEnd w:id="35"/>
       <w:bookmarkEnd w:id="36"/>
+      <w:r>
+        <w:rPr>
+          <w:lang w:val="fr-CH"/>
+        </w:rPr>
+        <w:t>Opération / Transaction</w:t>
+      </w:r>
       <w:bookmarkEnd w:id="37"/>
-      <w:r>
-        <w:rPr>
-          <w:lang w:val="fr-CH"/>
-        </w:rPr>
-        <w:t>Opération / Transaction</w:t>
-      </w:r>
-      <w:bookmarkEnd w:id="38"/>
     </w:p>
     <w:p>
       <w:pPr>
@@ -2197,14 +2316,14 @@
           <w:lang w:val="fr-CH"/>
         </w:rPr>
       </w:pPr>
-      <w:bookmarkStart w:id="39" w:name="_Toc26945092"/>
+      <w:bookmarkStart w:id="38" w:name="_Toc26945092"/>
       <w:r>
         <w:rPr>
           <w:lang w:val="fr-CH"/>
         </w:rPr>
         <w:t>Données</w:t>
       </w:r>
-      <w:bookmarkEnd w:id="39"/>
+      <w:bookmarkEnd w:id="38"/>
     </w:p>
     <w:p>
       <w:pPr>
@@ -2621,10 +2740,10 @@
           <w:lang w:val="fr-CH"/>
         </w:rPr>
       </w:pPr>
-      <w:bookmarkStart w:id="40" w:name="_Toc493855121"/>
-      <w:bookmarkStart w:id="41" w:name="_Toc528003908"/>
-      <w:bookmarkStart w:id="42" w:name="_Toc529897089"/>
-      <w:bookmarkStart w:id="43" w:name="_Toc26945132"/>
+      <w:bookmarkStart w:id="39" w:name="_Toc493855121"/>
+      <w:bookmarkStart w:id="40" w:name="_Toc528003908"/>
+      <w:bookmarkStart w:id="41" w:name="_Toc529897089"/>
+      <w:bookmarkStart w:id="42" w:name="_Toc26945132"/>
       <w:r>
         <w:rPr>
           <w:lang w:val="fr-CH"/>
@@ -2678,16 +2797,16 @@
         </w:rPr>
         <w:tab/>
       </w:r>
+      <w:bookmarkEnd w:id="39"/>
       <w:bookmarkEnd w:id="40"/>
       <w:bookmarkEnd w:id="41"/>
+      <w:r>
+        <w:rPr>
+          <w:lang w:val="fr-CH"/>
+        </w:rPr>
+        <w:t>Données et mouvements</w:t>
+      </w:r>
       <w:bookmarkEnd w:id="42"/>
-      <w:r>
-        <w:rPr>
-          <w:lang w:val="fr-CH"/>
-        </w:rPr>
-        <w:t>Données et mouvements</w:t>
-      </w:r>
-      <w:bookmarkEnd w:id="43"/>
     </w:p>
     <w:p>
       <w:pPr>
@@ -2700,20 +2819,19 @@
           <w:lang w:val="fr-CH"/>
         </w:rPr>
       </w:pPr>
-      <w:bookmarkStart w:id="44" w:name="_Toc26945093"/>
-      <w:bookmarkStart w:id="45" w:name="_Toc492904016"/>
-      <w:bookmarkStart w:id="46" w:name="_Toc528003874"/>
-      <w:bookmarkStart w:id="47" w:name="_Toc529897054"/>
-      <w:bookmarkStart w:id="48" w:name="_Toc448237600"/>
-      <w:bookmarkStart w:id="49" w:name="_Toc493855082"/>
-      <w:r>
-        <w:rPr>
-          <w:lang w:val="fr-CH"/>
-        </w:rPr>
-        <w:lastRenderedPageBreak/>
+      <w:bookmarkStart w:id="43" w:name="_Toc26945093"/>
+      <w:bookmarkStart w:id="44" w:name="_Toc492904016"/>
+      <w:bookmarkStart w:id="45" w:name="_Toc528003874"/>
+      <w:bookmarkStart w:id="46" w:name="_Toc529897054"/>
+      <w:bookmarkStart w:id="47" w:name="_Toc448237600"/>
+      <w:bookmarkStart w:id="48" w:name="_Toc493855082"/>
+      <w:r>
+        <w:rPr>
+          <w:lang w:val="fr-CH"/>
+        </w:rPr>
         <w:t>Sûreté de l’information et protection des données</w:t>
       </w:r>
-      <w:bookmarkEnd w:id="44"/>
+      <w:bookmarkEnd w:id="43"/>
     </w:p>
     <w:p>
       <w:pPr>
@@ -2726,7 +2844,85 @@
         <w:rPr>
           <w:lang w:val="fr-CH"/>
         </w:rPr>
-        <w:t>Description de la situation actuelle</w:t>
+        <w:t>Il faudra avoir une politique de protection des données conforme à la LPD (Loi sur la protection des données) et la RGPD pour pouvoir s’assurer que nos utilisateurs ne risquent pas leurs données et intégrités numérique au travers de notre application.</w:t>
+      </w:r>
+    </w:p>
+    <w:p>
+      <w:pPr>
+        <w:pStyle w:val="Absatz"/>
+        <w:rPr>
+          <w:lang w:val="fr-CH"/>
+        </w:rPr>
+      </w:pPr>
+      <w:r>
+        <w:rPr>
+          <w:lang w:val="fr-CH"/>
+        </w:rPr>
+        <w:t>D’autre part, les utilisateurs devront accepter les conditions générales qui stipulera le traitement et la sauvegarde de leurs informations.</w:t>
+      </w:r>
+    </w:p>
+    <w:p>
+      <w:pPr>
+        <w:pStyle w:val="Absatz"/>
+        <w:rPr>
+          <w:lang w:val="fr-CH"/>
+        </w:rPr>
+      </w:pPr>
+      <w:r>
+        <w:rPr>
+          <w:lang w:val="fr-CH"/>
+        </w:rPr>
+        <w:t>Le mot de passe devra être haché et l’utilisateur pourra avoir la possibilité de cacher certaines informations portant sur sa personnalité pour éviter des problèmes de discriminations.</w:t>
+      </w:r>
+    </w:p>
+    <w:p>
+      <w:pPr>
+        <w:pStyle w:val="Absatz"/>
+        <w:rPr>
+          <w:lang w:val="fr-CH"/>
+        </w:rPr>
+      </w:pPr>
+      <w:r>
+        <w:rPr>
+          <w:lang w:val="fr-CH"/>
+        </w:rPr>
+        <w:t>L’utilisateur pourra supprimer en tout temps son compte en étant connecté et les données qui lui sont associés.</w:t>
+      </w:r>
+    </w:p>
+    <w:p>
+      <w:pPr>
+        <w:pStyle w:val="Absatz"/>
+        <w:rPr>
+          <w:lang w:val="fr-CH"/>
+        </w:rPr>
+      </w:pPr>
+      <w:r>
+        <w:rPr>
+          <w:lang w:val="fr-CH"/>
+        </w:rPr>
+        <w:t>En tout temps, il pourra récupérer les données qu’il a entré sur le site.</w:t>
+      </w:r>
+    </w:p>
+    <w:p>
+      <w:pPr>
+        <w:pStyle w:val="Absatz"/>
+        <w:rPr>
+          <w:lang w:val="fr-CH"/>
+        </w:rPr>
+      </w:pPr>
+    </w:p>
+    <w:p>
+      <w:pPr>
+        <w:pStyle w:val="Absatz"/>
+        <w:rPr>
+          <w:lang w:val="fr-CH"/>
+        </w:rPr>
+      </w:pPr>
+      <w:r>
+        <w:rPr>
+          <w:lang w:val="fr-CH"/>
+        </w:rPr>
+        <w:t>Dispo, Sécurité, Intégrité</w:t>
       </w:r>
     </w:p>
     <w:p>
@@ -2740,36 +2936,36 @@
           <w:lang w:val="fr-CH"/>
         </w:rPr>
       </w:pPr>
-      <w:bookmarkStart w:id="50" w:name="_Toc26945094"/>
+      <w:bookmarkStart w:id="49" w:name="_Toc26945094"/>
+      <w:bookmarkEnd w:id="44"/>
       <w:bookmarkEnd w:id="45"/>
       <w:bookmarkEnd w:id="46"/>
-      <w:bookmarkEnd w:id="47"/>
       <w:r>
         <w:rPr>
           <w:lang w:val="fr-CH"/>
         </w:rPr>
         <w:t>Analyse des points faibles, des points forts et de leurs causes</w:t>
+      </w:r>
+      <w:bookmarkEnd w:id="49"/>
+    </w:p>
+    <w:p>
+      <w:pPr>
+        <w:pStyle w:val="Titre3"/>
+        <w:rPr>
+          <w:lang w:val="fr-CH"/>
+        </w:rPr>
+      </w:pPr>
+      <w:bookmarkStart w:id="50" w:name="_Toc26945095"/>
+      <w:r>
+        <w:rPr>
+          <w:lang w:val="fr-CH"/>
+        </w:rPr>
+        <w:t>Points forts</w:t>
       </w:r>
       <w:bookmarkEnd w:id="50"/>
     </w:p>
     <w:p>
       <w:pPr>
-        <w:pStyle w:val="Titre3"/>
-        <w:rPr>
-          <w:lang w:val="fr-CH"/>
-        </w:rPr>
-      </w:pPr>
-      <w:bookmarkStart w:id="51" w:name="_Toc26945095"/>
-      <w:r>
-        <w:rPr>
-          <w:lang w:val="fr-CH"/>
-        </w:rPr>
-        <w:t>Points forts</w:t>
-      </w:r>
-      <w:bookmarkEnd w:id="51"/>
-    </w:p>
-    <w:p>
-      <w:pPr>
         <w:pStyle w:val="Absatz"/>
         <w:rPr>
           <w:lang w:val="fr-CH"/>
@@ -2780,6 +2976,20 @@
           <w:lang w:val="fr-CH"/>
         </w:rPr>
         <w:t>Réflexions sous forme textuelle sur les possibilités de maintien, voire d’amélioration des points forts</w:t>
+      </w:r>
+      <w:r>
+        <w:rPr>
+          <w:lang w:val="fr-CH"/>
+        </w:rPr>
+        <w:t xml:space="preserve"> – </w:t>
+      </w:r>
+      <w:r>
+        <w:rPr>
+          <w:b/>
+          <w:bCs/>
+          <w:lang w:val="fr-CH"/>
+        </w:rPr>
+        <w:t>App existante</w:t>
       </w:r>
     </w:p>
     <w:p>
@@ -3011,7 +3221,7 @@
               <w:rPr>
                 <w:lang w:val="fr-CH"/>
               </w:rPr>
-              <w:t>Niveau de qualification élevé des collaborateurs</w:t>
+              <w:t>Fournisseur d’API fiable et sécurisé</w:t>
             </w:r>
           </w:p>
         </w:tc>
@@ -3036,7 +3246,7 @@
               <w:rPr>
                 <w:lang w:val="fr-CH"/>
               </w:rPr>
-              <w:t>+</w:t>
+              <w:t>B</w:t>
             </w:r>
           </w:p>
         </w:tc>
@@ -3062,6 +3272,12 @@
                 <w:lang w:val="fr-CH"/>
               </w:rPr>
             </w:pPr>
+            <w:r>
+              <w:rPr>
+                <w:lang w:val="fr-CH"/>
+              </w:rPr>
+              <w:t>02</w:t>
+            </w:r>
           </w:p>
         </w:tc>
         <w:tc>
@@ -3081,6 +3297,12 @@
                 <w:lang w:val="fr-CH"/>
               </w:rPr>
             </w:pPr>
+            <w:r>
+              <w:rPr>
+                <w:lang w:val="fr-CH"/>
+              </w:rPr>
+              <w:t>Vérification par SMS pour éviter les doublons</w:t>
+            </w:r>
           </w:p>
         </w:tc>
         <w:tc>
@@ -3100,6 +3322,12 @@
                 <w:lang w:val="fr-CH"/>
               </w:rPr>
             </w:pPr>
+            <w:r>
+              <w:rPr>
+                <w:lang w:val="fr-CH"/>
+              </w:rPr>
+              <w:t>Compte frauduleux et redondant</w:t>
+            </w:r>
           </w:p>
         </w:tc>
         <w:tc>
@@ -3119,6 +3347,12 @@
                 <w:lang w:val="fr-CH"/>
               </w:rPr>
             </w:pPr>
+            <w:r>
+              <w:rPr>
+                <w:lang w:val="fr-CH"/>
+              </w:rPr>
+              <w:t>E</w:t>
+            </w:r>
           </w:p>
         </w:tc>
       </w:tr>
@@ -3142,13 +3376,14 @@
                 <w:lang w:val="fr-CH"/>
               </w:rPr>
             </w:pPr>
-            <w:bookmarkStart w:id="52" w:name="_Toc493594147"/>
-            <w:bookmarkStart w:id="53" w:name="_Toc528003909"/>
-            <w:bookmarkStart w:id="54" w:name="_Toc529897090"/>
-            <w:r>
-              <w:rPr>
-                <w:lang w:val="fr-CH"/>
-              </w:rPr>
+            <w:bookmarkStart w:id="51" w:name="_Toc493594147"/>
+            <w:bookmarkStart w:id="52" w:name="_Toc528003909"/>
+            <w:bookmarkStart w:id="53" w:name="_Toc529897090"/>
+            <w:r>
+              <w:rPr>
+                <w:lang w:val="fr-CH"/>
+              </w:rPr>
+              <w:lastRenderedPageBreak/>
               <w:t>* Potentiel d’amélioration *: + = amélioration possible / É = élevé / M = moyen / B = bas</w:t>
             </w:r>
           </w:p>
@@ -3162,7 +3397,7 @@
           <w:lang w:val="fr-CH"/>
         </w:rPr>
       </w:pPr>
-      <w:bookmarkStart w:id="55" w:name="_Toc26945133"/>
+      <w:bookmarkStart w:id="54" w:name="_Toc26945133"/>
       <w:r>
         <w:rPr>
           <w:lang w:val="fr-CH"/>
@@ -3216,16 +3451,16 @@
         </w:rPr>
         <w:tab/>
       </w:r>
+      <w:bookmarkEnd w:id="51"/>
       <w:bookmarkEnd w:id="52"/>
       <w:bookmarkEnd w:id="53"/>
+      <w:r>
+        <w:rPr>
+          <w:lang w:val="fr-CH"/>
+        </w:rPr>
+        <w:t>Points forts et leurs causes</w:t>
+      </w:r>
       <w:bookmarkEnd w:id="54"/>
-      <w:r>
-        <w:rPr>
-          <w:lang w:val="fr-CH"/>
-        </w:rPr>
-        <w:t>Points forts et leurs causes</w:t>
-      </w:r>
-      <w:bookmarkEnd w:id="55"/>
     </w:p>
     <w:p>
       <w:pPr>
@@ -3234,14 +3469,14 @@
           <w:lang w:val="fr-CH"/>
         </w:rPr>
       </w:pPr>
-      <w:bookmarkStart w:id="56" w:name="_Toc26945096"/>
+      <w:bookmarkStart w:id="55" w:name="_Toc26945096"/>
       <w:r>
         <w:rPr>
           <w:lang w:val="fr-CH"/>
         </w:rPr>
         <w:t>Points faibles</w:t>
       </w:r>
-      <w:bookmarkEnd w:id="56"/>
+      <w:bookmarkEnd w:id="55"/>
     </w:p>
     <w:p>
       <w:pPr>
@@ -3613,9 +3848,9 @@
                 <w:lang w:val="fr-CH"/>
               </w:rPr>
             </w:pPr>
-            <w:bookmarkStart w:id="57" w:name="_Toc493594148"/>
-            <w:bookmarkStart w:id="58" w:name="_Toc528003910"/>
-            <w:bookmarkStart w:id="59" w:name="_Toc529897091"/>
+            <w:bookmarkStart w:id="56" w:name="_Toc493594148"/>
+            <w:bookmarkStart w:id="57" w:name="_Toc528003910"/>
+            <w:bookmarkStart w:id="58" w:name="_Toc529897091"/>
             <w:r>
               <w:rPr>
                 <w:lang w:val="fr-CH"/>
@@ -3633,7 +3868,7 @@
           <w:lang w:val="fr-CH"/>
         </w:rPr>
       </w:pPr>
-      <w:bookmarkStart w:id="60" w:name="_Toc26945134"/>
+      <w:bookmarkStart w:id="59" w:name="_Toc26945134"/>
       <w:r>
         <w:rPr>
           <w:lang w:val="fr-CH"/>
@@ -3687,16 +3922,16 @@
         </w:rPr>
         <w:tab/>
       </w:r>
+      <w:bookmarkEnd w:id="56"/>
       <w:bookmarkEnd w:id="57"/>
       <w:bookmarkEnd w:id="58"/>
+      <w:r>
+        <w:rPr>
+          <w:lang w:val="fr-CH"/>
+        </w:rPr>
+        <w:t>Points faibles et leurs causes</w:t>
+      </w:r>
       <w:bookmarkEnd w:id="59"/>
-      <w:r>
-        <w:rPr>
-          <w:lang w:val="fr-CH"/>
-        </w:rPr>
-        <w:t>Points faibles et leurs causes</w:t>
-      </w:r>
-      <w:bookmarkEnd w:id="60"/>
     </w:p>
     <w:p>
       <w:pPr>
@@ -3705,14 +3940,14 @@
           <w:lang w:val="fr-CH"/>
         </w:rPr>
       </w:pPr>
-      <w:bookmarkStart w:id="61" w:name="_Toc26945097"/>
+      <w:bookmarkStart w:id="60" w:name="_Toc26945097"/>
       <w:r>
         <w:rPr>
           <w:lang w:val="fr-CH"/>
         </w:rPr>
         <w:t>Causes</w:t>
       </w:r>
-      <w:bookmarkEnd w:id="61"/>
+      <w:bookmarkEnd w:id="60"/>
     </w:p>
     <w:p>
       <w:pPr>
@@ -3739,17 +3974,16 @@
           <w:lang w:val="fr-CH"/>
         </w:rPr>
       </w:pPr>
-      <w:bookmarkStart w:id="62" w:name="_Toc26945098"/>
+      <w:bookmarkStart w:id="61" w:name="_Toc26945098"/>
+      <w:bookmarkEnd w:id="47"/>
       <w:bookmarkEnd w:id="48"/>
-      <w:bookmarkEnd w:id="49"/>
-      <w:r>
-        <w:rPr>
-          <w:lang w:val="fr-CH"/>
-        </w:rPr>
-        <w:lastRenderedPageBreak/>
+      <w:r>
+        <w:rPr>
+          <w:lang w:val="fr-CH"/>
+        </w:rPr>
         <w:t>Contexte du système</w:t>
       </w:r>
-      <w:bookmarkEnd w:id="62"/>
+      <w:bookmarkEnd w:id="61"/>
     </w:p>
     <w:p>
       <w:pPr>
@@ -3758,14 +3992,14 @@
           <w:lang w:val="fr-CH"/>
         </w:rPr>
       </w:pPr>
-      <w:bookmarkStart w:id="63" w:name="_Toc26945099"/>
+      <w:bookmarkStart w:id="62" w:name="_Toc26945099"/>
       <w:r>
         <w:rPr>
           <w:lang w:val="fr-CH"/>
         </w:rPr>
         <w:t>Description du contexte du système</w:t>
       </w:r>
-      <w:bookmarkEnd w:id="63"/>
+      <w:bookmarkEnd w:id="62"/>
       <w:r>
         <w:rPr>
           <w:lang w:val="fr-CH"/>
@@ -3786,6 +4020,20 @@
           <w:lang w:val="fr-CH"/>
         </w:rPr>
         <w:t>La présentation et la description relatives au contexte du système montrent quels aspects sont pertinents pour la définition et la compréhension des exigences concernant le système observé.</w:t>
+      </w:r>
+      <w:r>
+        <w:rPr>
+          <w:lang w:val="fr-CH"/>
+        </w:rPr>
+        <w:t xml:space="preserve"> – Environnem</w:t>
+      </w:r>
+      <w:bookmarkStart w:id="63" w:name="_GoBack"/>
+      <w:bookmarkEnd w:id="63"/>
+      <w:r>
+        <w:rPr>
+          <w:lang w:val="fr-CH"/>
+        </w:rPr>
+        <w:t>ent externe et interne</w:t>
       </w:r>
     </w:p>
     <w:p>
@@ -3822,7 +4070,7 @@
           <v:shape id="_x0000_i1025" type="#_x0000_t75" style="width:201pt;height:201pt" o:ole="">
             <v:imagedata r:id="rId7" o:title="" croptop=".125" cropbottom="8556f" cropleft="14199f" cropright="14609f"/>
           </v:shape>
-          <o:OLEObject Type="Embed" ProgID="PowerPoint.Show.12" ShapeID="_x0000_i1025" DrawAspect="Content" ObjectID="_1645872880" r:id="rId8"/>
+          <o:OLEObject Type="Embed" ProgID="PowerPoint.Show.12" ShapeID="_x0000_i1025" DrawAspect="Content" ObjectID="_1645878477" r:id="rId8"/>
         </w:object>
       </w:r>
     </w:p>
@@ -3962,7 +4210,7 @@
           <v:shape id="_x0000_i1026" type="#_x0000_t75" style="width:306.75pt;height:231.75pt" o:ole="">
             <v:imagedata r:id="rId9" o:title="" croptop="16020f" cropbottom="14382f" cropleft="15124f" cropright="15669f"/>
           </v:shape>
-          <o:OLEObject Type="Embed" ProgID="PowerPoint.Show.12" ShapeID="_x0000_i1026" DrawAspect="Content" ObjectID="_1645872881" r:id="rId10"/>
+          <o:OLEObject Type="Embed" ProgID="PowerPoint.Show.12" ShapeID="_x0000_i1026" DrawAspect="Content" ObjectID="_1645878478" r:id="rId10"/>
         </w:object>
       </w:r>
     </w:p>
@@ -4055,7 +4303,6 @@
         <w:rPr>
           <w:lang w:val="fr-CH"/>
         </w:rPr>
-        <w:lastRenderedPageBreak/>
         <w:t>Objectifs</w:t>
       </w:r>
       <w:bookmarkEnd w:id="77"/>
@@ -4636,7 +4883,14 @@
               <w:rPr>
                 <w:lang w:val="fr-CH"/>
               </w:rPr>
-              <w:t>Il faut pouvoir organiser des manifestations pour des collaborateurs tant internes qu’externes à la division.</w:t>
+              <w:t xml:space="preserve">Il faut pouvoir organiser des manifestations pour des collaborateurs tant </w:t>
+            </w:r>
+            <w:r>
+              <w:rPr>
+                <w:lang w:val="fr-CH"/>
+              </w:rPr>
+              <w:lastRenderedPageBreak/>
+              <w:t>internes qu’externes à la division.</w:t>
             </w:r>
           </w:p>
         </w:tc>
@@ -4661,6 +4915,7 @@
               <w:rPr>
                 <w:lang w:val="fr-CH"/>
               </w:rPr>
+              <w:lastRenderedPageBreak/>
               <w:t>Organisation d’événements externes et internes</w:t>
             </w:r>
           </w:p>
@@ -5302,7 +5557,6 @@
         <w:rPr>
           <w:lang w:val="fr-CH"/>
         </w:rPr>
-        <w:lastRenderedPageBreak/>
         <w:t>Objectifs de la procédure</w:t>
       </w:r>
       <w:bookmarkEnd w:id="86"/>
@@ -6011,21 +6265,6 @@
     </w:p>
     <w:p>
       <w:pPr>
-        <w:pStyle w:val="Absatz"/>
-        <w:keepNext/>
-        <w:rPr>
-          <w:lang w:val="fr-CH"/>
-        </w:rPr>
-      </w:pPr>
-      <w:r>
-        <w:rPr>
-          <w:lang w:val="fr-CH"/>
-        </w:rPr>
-        <w:t>Le projet respecte les prescriptions et les conditions-cadres suivantes de l’organisation permanente:</w:t>
-      </w:r>
-    </w:p>
-    <w:p>
-      <w:pPr>
         <w:pStyle w:val="AbsatzTab12Pt1-1Kur"/>
         <w:rPr>
           <w:lang w:val="fr-CH"/>
@@ -6035,7 +6274,7 @@
         <w:rPr>
           <w:lang w:val="fr-CH"/>
         </w:rPr>
-        <w:t>XYXY</w:t>
+        <w:t>Non applicable</w:t>
       </w:r>
     </w:p>
     <w:p>
@@ -6054,9 +6293,16 @@
         <w:rPr>
           <w:lang w:val="fr-CH"/>
         </w:rPr>
+        <w:lastRenderedPageBreak/>
         <w:t>Exigences générales</w:t>
       </w:r>
       <w:bookmarkEnd w:id="100"/>
+      <w:r>
+        <w:rPr>
+          <w:lang w:val="fr-CH"/>
+        </w:rPr>
+        <w:t xml:space="preserve"> - fonctionnalité</w:t>
+      </w:r>
     </w:p>
     <w:p>
       <w:pPr>
@@ -7075,7 +7321,6 @@
               <w:rPr>
                 <w:lang w:val="fr-CH"/>
               </w:rPr>
-              <w:lastRenderedPageBreak/>
               <w:t>A6</w:t>
             </w:r>
           </w:p>
@@ -7955,6 +8200,7 @@
         <w:rPr>
           <w:lang w:val="fr-CH"/>
         </w:rPr>
+        <w:lastRenderedPageBreak/>
         <w:t>Variante nn</w:t>
       </w:r>
       <w:bookmarkEnd w:id="111"/>
@@ -8206,7 +8452,6 @@
         <w:rPr>
           <w:lang w:val="fr-CH"/>
         </w:rPr>
-        <w:lastRenderedPageBreak/>
         <w:t>Sécurité de l’information et protection des données</w:t>
       </w:r>
       <w:bookmarkEnd w:id="135"/>
@@ -9617,6 +9862,7 @@
               <w:rPr>
                 <w:lang w:val="fr-CH"/>
               </w:rPr>
+              <w:lastRenderedPageBreak/>
               <w:t>nn</w:t>
             </w:r>
           </w:p>
@@ -10664,7 +10910,6 @@
               <w:rPr>
                 <w:lang w:val="fr-CH"/>
               </w:rPr>
-              <w:lastRenderedPageBreak/>
               <w:t>Risques</w:t>
             </w:r>
           </w:p>
@@ -11073,6 +11318,7 @@
               <w:rPr>
                 <w:lang w:val="fr-CH"/>
               </w:rPr>
+              <w:lastRenderedPageBreak/>
               <w:t>Bases légales</w:t>
             </w:r>
           </w:p>
@@ -15960,27 +16206,14 @@
               <w:szCs w:val="18"/>
             </w:rPr>
           </w:pPr>
-          <w:r>
-            <w:fldChar w:fldCharType="begin"/>
-          </w:r>
-          <w:r>
-            <w:instrText xml:space="preserve"> FILENAME \* LOWER \* MERGEFORMAT </w:instrText>
-          </w:r>
-          <w:r>
-            <w:fldChar w:fldCharType="separate"/>
-          </w:r>
-          <w:r>
-            <w:rPr>
-              <w:noProof/>
-            </w:rPr>
-            <w:t>document6</w:t>
-          </w:r>
-          <w:r>
-            <w:rPr>
-              <w:noProof/>
-            </w:rPr>
-            <w:fldChar w:fldCharType="end"/>
-          </w:r>
+          <w:fldSimple w:instr=" FILENAME \* LOWER \* MERGEFORMAT ">
+            <w:r>
+              <w:rPr>
+                <w:noProof/>
+              </w:rPr>
+              <w:t>document6</w:t>
+            </w:r>
+          </w:fldSimple>
         </w:p>
       </w:tc>
     </w:tr>
@@ -20456,8 +20689,11 @@
     <w:lsdException w:name="Table 3D effects 3" w:semiHidden="1" w:unhideWhenUsed="1"/>
     <w:lsdException w:name="Table Contemporary" w:semiHidden="1" w:unhideWhenUsed="1"/>
     <w:lsdException w:name="Table Elegant" w:semiHidden="1" w:unhideWhenUsed="1"/>
+    <w:lsdException w:name="Table Professional" w:semiHidden="1" w:unhideWhenUsed="1"/>
     <w:lsdException w:name="Table Subtle 1" w:semiHidden="1" w:unhideWhenUsed="1"/>
     <w:lsdException w:name="Table Subtle 2" w:semiHidden="1" w:unhideWhenUsed="1"/>
+    <w:lsdException w:name="Table Web 1" w:semiHidden="1" w:unhideWhenUsed="1"/>
+    <w:lsdException w:name="Table Web 2" w:semiHidden="1" w:unhideWhenUsed="1"/>
     <w:lsdException w:name="Table Web 3" w:semiHidden="1" w:unhideWhenUsed="1"/>
     <w:lsdException w:name="Balloon Text" w:semiHidden="1" w:unhideWhenUsed="1"/>
     <w:lsdException w:name="Table Grid" w:uiPriority="39"/>
@@ -22470,9 +22706,8 @@
     <w:panose1 w:val="020B0504020202020204"/>
     <w:charset w:val="00"/>
     <w:family w:val="swiss"/>
-    <w:notTrueType/>
     <w:pitch w:val="variable"/>
-    <w:sig w:usb0="00000003" w:usb1="00000000" w:usb2="00000000" w:usb3="00000000" w:csb0="00000001" w:csb1="00000000"/>
+    <w:sig w:usb0="E0002EFF" w:usb1="C000785B" w:usb2="00000009" w:usb3="00000000" w:csb0="000001FF" w:csb1="00000000"/>
   </w:font>
   <w:font w:name="Calibri">
     <w:panose1 w:val="020F0502020204030204"/>
@@ -22508,7 +22743,7 @@
     <w:charset w:val="00"/>
     <w:family w:val="roman"/>
     <w:pitch w:val="variable"/>
-    <w:sig w:usb0="E00002FF" w:usb1="400004FF" w:usb2="00000000" w:usb3="00000000" w:csb0="0000019F" w:csb1="00000000"/>
+    <w:sig w:usb0="E00006FF" w:usb1="420024FF" w:usb2="02000000" w:usb3="00000000" w:csb0="0000019F" w:csb1="00000000"/>
   </w:font>
   <w:font w:name="Arial Unicode MS">
     <w:panose1 w:val="020B0604020202020204"/>
@@ -22546,6 +22781,7 @@
     <w:rsidRoot w:val="00104C30"/>
     <w:rsid w:val="00104C30"/>
     <w:rsid w:val="006C789B"/>
+    <w:rsid w:val="008166A8"/>
   </w:rsids>
   <m:mathPr>
     <m:mathFont m:val="Cambria Math"/>

</xml_diff>

<commit_message>
Je me faisais chier
</commit_message>
<xml_diff>
--- a/Studie.docx
+++ b/Studie.docx
@@ -210,6 +210,12 @@
                 <w:lang w:val="fr-CH"/>
               </w:rPr>
             </w:pPr>
+            <w:r>
+              <w:rPr>
+                <w:lang w:val="fr-CH"/>
+              </w:rPr>
+              <w:t>Love Mirroring</w:t>
+            </w:r>
           </w:p>
         </w:tc>
       </w:tr>
@@ -246,6 +252,12 @@
                 <w:lang w:val="fr-CH"/>
               </w:rPr>
             </w:pPr>
+            <w:r>
+              <w:rPr>
+                <w:lang w:val="fr-CH"/>
+              </w:rPr>
+              <w:t>1</w:t>
+            </w:r>
           </w:p>
         </w:tc>
       </w:tr>
@@ -2910,6 +2922,24 @@
           <w:lang w:val="fr-CH"/>
         </w:rPr>
       </w:pPr>
+      <w:r>
+        <w:rPr>
+          <w:lang w:val="fr-CH"/>
+        </w:rPr>
+        <w:t xml:space="preserve">La disponibilité de notre service se doit d’être irréprochable et </w:t>
+      </w:r>
+      <w:r>
+        <w:rPr>
+          <w:lang w:val="fr-CH"/>
+        </w:rPr>
+        <w:t>nous souhaitons offrir un service disponible avec un taux de 99.99%</w:t>
+      </w:r>
+      <w:r>
+        <w:rPr>
+          <w:lang w:val="fr-CH"/>
+        </w:rPr>
+        <w:t>.</w:t>
+      </w:r>
     </w:p>
     <w:p>
       <w:pPr>
@@ -3195,7 +3225,7 @@
               <w:rPr>
                 <w:lang w:val="fr-CH"/>
               </w:rPr>
-              <w:t>Paiements presque sans erreurs</w:t>
+              <w:t>Paiement sécurisé</w:t>
             </w:r>
           </w:p>
         </w:tc>
@@ -3221,7 +3251,7 @@
               <w:rPr>
                 <w:lang w:val="fr-CH"/>
               </w:rPr>
-              <w:t>Fournisseur d’API fiable et sécurisé</w:t>
+              <w:t>Utilisation d’API fiable et sécurisée</w:t>
             </w:r>
           </w:p>
         </w:tc>
@@ -3276,6 +3306,7 @@
               <w:rPr>
                 <w:lang w:val="fr-CH"/>
               </w:rPr>
+              <w:lastRenderedPageBreak/>
               <w:t>02</w:t>
             </w:r>
           </w:p>
@@ -3301,7 +3332,7 @@
               <w:rPr>
                 <w:lang w:val="fr-CH"/>
               </w:rPr>
-              <w:t>Vérification par SMS pour éviter les doublons</w:t>
+              <w:t>Service international</w:t>
             </w:r>
           </w:p>
         </w:tc>
@@ -3326,7 +3357,7 @@
               <w:rPr>
                 <w:lang w:val="fr-CH"/>
               </w:rPr>
-              <w:t>Compte frauduleux et redondant</w:t>
+              <w:t>Application dans plusieurs langues et qui utilise la localisation</w:t>
             </w:r>
           </w:p>
         </w:tc>
@@ -3351,7 +3382,7 @@
               <w:rPr>
                 <w:lang w:val="fr-CH"/>
               </w:rPr>
-              <w:t>E</w:t>
+              <w:t>B</w:t>
             </w:r>
           </w:p>
         </w:tc>
@@ -3383,7 +3414,6 @@
               <w:rPr>
                 <w:lang w:val="fr-CH"/>
               </w:rPr>
-              <w:lastRenderedPageBreak/>
               <w:t>* Potentiel d’amélioration *: + = amélioration possible / É = élevé / M = moyen / B = bas</w:t>
             </w:r>
           </w:p>
@@ -3693,7 +3723,7 @@
               <w:rPr>
                 <w:lang w:val="fr-CH"/>
               </w:rPr>
-              <w:t>Déroulement inefficace du processus métier xxx</w:t>
+              <w:t>Identification des utilisateurs</w:t>
             </w:r>
           </w:p>
         </w:tc>
@@ -3718,7 +3748,7 @@
               <w:rPr>
                 <w:lang w:val="fr-CH"/>
               </w:rPr>
-              <w:t>Fonctions manquantes dans l’application informatique</w:t>
+              <w:t>Aucune vérification n’est effectuée au préalable</w:t>
             </w:r>
           </w:p>
         </w:tc>
@@ -3742,7 +3772,7 @@
               <w:rPr>
                 <w:lang w:val="fr-CH"/>
               </w:rPr>
-              <w:t>É</w:t>
+              <w:t>M</w:t>
             </w:r>
           </w:p>
         </w:tc>
@@ -3770,6 +3800,12 @@
                 <w:lang w:val="fr-CH"/>
               </w:rPr>
             </w:pPr>
+            <w:r>
+              <w:rPr>
+                <w:lang w:val="fr-CH"/>
+              </w:rPr>
+              <w:t>02</w:t>
+            </w:r>
           </w:p>
         </w:tc>
         <w:tc>
@@ -3789,6 +3825,12 @@
                 <w:lang w:val="fr-CH"/>
               </w:rPr>
             </w:pPr>
+            <w:r>
+              <w:rPr>
+                <w:lang w:val="fr-CH"/>
+              </w:rPr>
+              <w:t>Publicité indésirable</w:t>
+            </w:r>
           </w:p>
         </w:tc>
         <w:tc>
@@ -3807,6 +3849,12 @@
                 <w:lang w:val="fr-CH"/>
               </w:rPr>
             </w:pPr>
+            <w:r>
+              <w:rPr>
+                <w:lang w:val="fr-CH"/>
+              </w:rPr>
+              <w:t>Pas de gestion des chats avec un bot</w:t>
+            </w:r>
           </w:p>
         </w:tc>
         <w:tc>
@@ -3825,6 +3873,14 @@
                 <w:lang w:val="fr-CH"/>
               </w:rPr>
             </w:pPr>
+            <w:r>
+              <w:rPr>
+                <w:lang w:val="fr-CH"/>
+              </w:rPr>
+              <w:t>E</w:t>
+            </w:r>
+            <w:bookmarkStart w:id="56" w:name="_GoBack"/>
+            <w:bookmarkEnd w:id="56"/>
           </w:p>
         </w:tc>
       </w:tr>
@@ -3848,14 +3904,28 @@
                 <w:lang w:val="fr-CH"/>
               </w:rPr>
             </w:pPr>
-            <w:bookmarkStart w:id="56" w:name="_Toc493594148"/>
-            <w:bookmarkStart w:id="57" w:name="_Toc528003910"/>
-            <w:bookmarkStart w:id="58" w:name="_Toc529897091"/>
-            <w:r>
-              <w:rPr>
-                <w:lang w:val="fr-CH"/>
-              </w:rPr>
-              <w:t>* Potentiel d’élimination: É = élevé / M = moyen / B = bas</w:t>
+            <w:bookmarkStart w:id="57" w:name="_Toc493594148"/>
+            <w:bookmarkStart w:id="58" w:name="_Toc528003910"/>
+            <w:bookmarkStart w:id="59" w:name="_Toc529897091"/>
+            <w:r>
+              <w:rPr>
+                <w:lang w:val="fr-CH"/>
+              </w:rPr>
+              <w:t xml:space="preserve">* Potentiel </w:t>
+            </w:r>
+            <w:proofErr w:type="gramStart"/>
+            <w:r>
+              <w:rPr>
+                <w:lang w:val="fr-CH"/>
+              </w:rPr>
+              <w:t>d’élimination:</w:t>
+            </w:r>
+            <w:proofErr w:type="gramEnd"/>
+            <w:r>
+              <w:rPr>
+                <w:lang w:val="fr-CH"/>
+              </w:rPr>
+              <w:t xml:space="preserve"> É = élevé / M = moyen / B = bas</w:t>
             </w:r>
           </w:p>
         </w:tc>
@@ -3868,7 +3938,7 @@
           <w:lang w:val="fr-CH"/>
         </w:rPr>
       </w:pPr>
-      <w:bookmarkStart w:id="59" w:name="_Toc26945134"/>
+      <w:bookmarkStart w:id="60" w:name="_Toc26945134"/>
       <w:r>
         <w:rPr>
           <w:lang w:val="fr-CH"/>
@@ -3922,16 +3992,16 @@
         </w:rPr>
         <w:tab/>
       </w:r>
-      <w:bookmarkEnd w:id="56"/>
       <w:bookmarkEnd w:id="57"/>
       <w:bookmarkEnd w:id="58"/>
+      <w:bookmarkEnd w:id="59"/>
       <w:r>
         <w:rPr>
           <w:lang w:val="fr-CH"/>
         </w:rPr>
         <w:t>Points faibles et leurs causes</w:t>
       </w:r>
-      <w:bookmarkEnd w:id="59"/>
+      <w:bookmarkEnd w:id="60"/>
     </w:p>
     <w:p>
       <w:pPr>
@@ -3940,14 +4010,14 @@
           <w:lang w:val="fr-CH"/>
         </w:rPr>
       </w:pPr>
-      <w:bookmarkStart w:id="60" w:name="_Toc26945097"/>
+      <w:bookmarkStart w:id="61" w:name="_Toc26945097"/>
       <w:r>
         <w:rPr>
           <w:lang w:val="fr-CH"/>
         </w:rPr>
         <w:t>Causes</w:t>
       </w:r>
-      <w:bookmarkEnd w:id="60"/>
+      <w:bookmarkEnd w:id="61"/>
     </w:p>
     <w:p>
       <w:pPr>
@@ -3974,7 +4044,7 @@
           <w:lang w:val="fr-CH"/>
         </w:rPr>
       </w:pPr>
-      <w:bookmarkStart w:id="61" w:name="_Toc26945098"/>
+      <w:bookmarkStart w:id="62" w:name="_Toc26945098"/>
       <w:bookmarkEnd w:id="47"/>
       <w:bookmarkEnd w:id="48"/>
       <w:r>
@@ -3983,7 +4053,7 @@
         </w:rPr>
         <w:t>Contexte du système</w:t>
       </w:r>
-      <w:bookmarkEnd w:id="61"/>
+      <w:bookmarkEnd w:id="62"/>
     </w:p>
     <w:p>
       <w:pPr>
@@ -3992,14 +4062,14 @@
           <w:lang w:val="fr-CH"/>
         </w:rPr>
       </w:pPr>
-      <w:bookmarkStart w:id="62" w:name="_Toc26945099"/>
+      <w:bookmarkStart w:id="63" w:name="_Toc26945099"/>
       <w:r>
         <w:rPr>
           <w:lang w:val="fr-CH"/>
         </w:rPr>
         <w:t>Description du contexte du système</w:t>
       </w:r>
-      <w:bookmarkEnd w:id="62"/>
+      <w:bookmarkEnd w:id="63"/>
       <w:r>
         <w:rPr>
           <w:lang w:val="fr-CH"/>
@@ -4025,15 +4095,7 @@
         <w:rPr>
           <w:lang w:val="fr-CH"/>
         </w:rPr>
-        <w:t xml:space="preserve"> – Environnem</w:t>
-      </w:r>
-      <w:bookmarkStart w:id="63" w:name="_GoBack"/>
-      <w:bookmarkEnd w:id="63"/>
-      <w:r>
-        <w:rPr>
-          <w:lang w:val="fr-CH"/>
-        </w:rPr>
-        <w:t>ent externe et interne</w:t>
+        <w:t xml:space="preserve"> – Environnement externe et interne</w:t>
       </w:r>
     </w:p>
     <w:p>
@@ -4067,10 +4129,10 @@
             <v:path o:extrusionok="f" gradientshapeok="t" o:connecttype="rect"/>
             <o:lock v:ext="edit" aspectratio="t"/>
           </v:shapetype>
-          <v:shape id="_x0000_i1025" type="#_x0000_t75" style="width:201pt;height:201pt" o:ole="">
+          <v:shape id="_x0000_i1025" type="#_x0000_t75" style="width:201.6pt;height:201.6pt" o:ole="">
             <v:imagedata r:id="rId7" o:title="" croptop=".125" cropbottom="8556f" cropleft="14199f" cropright="14609f"/>
           </v:shape>
-          <o:OLEObject Type="Embed" ProgID="PowerPoint.Show.12" ShapeID="_x0000_i1025" DrawAspect="Content" ObjectID="_1645878477" r:id="rId8"/>
+          <o:OLEObject Type="Embed" ProgID="PowerPoint.Show.12" ShapeID="_x0000_i1025" DrawAspect="Content" ObjectID="_1645884467" r:id="rId8"/>
         </w:object>
       </w:r>
     </w:p>
@@ -4192,6 +4254,7 @@
         <w:rPr>
           <w:lang w:val="fr-CH"/>
         </w:rPr>
+        <w:lastRenderedPageBreak/>
         <w:t>Représentation sous la forme d’un diagramme de flux de données ou d’un diagramme du cas d’utilisation</w:t>
       </w:r>
     </w:p>
@@ -4207,10 +4270,10 @@
           <w:lang w:val="fr-CH"/>
         </w:rPr>
         <w:object w:dxaOrig="7216" w:dyaOrig="5407">
-          <v:shape id="_x0000_i1026" type="#_x0000_t75" style="width:306.75pt;height:231.75pt" o:ole="">
+          <v:shape id="_x0000_i1026" type="#_x0000_t75" style="width:309.6pt;height:230.4pt" o:ole="">
             <v:imagedata r:id="rId9" o:title="" croptop="16020f" cropbottom="14382f" cropleft="15124f" cropright="15669f"/>
           </v:shape>
-          <o:OLEObject Type="Embed" ProgID="PowerPoint.Show.12" ShapeID="_x0000_i1026" DrawAspect="Content" ObjectID="_1645878478" r:id="rId10"/>
+          <o:OLEObject Type="Embed" ProgID="PowerPoint.Show.12" ShapeID="_x0000_i1026" DrawAspect="Content" ObjectID="_1645884468" r:id="rId10"/>
         </w:object>
       </w:r>
     </w:p>
@@ -4833,6 +4896,7 @@
               <w:rPr>
                 <w:lang w:val="fr-CH"/>
               </w:rPr>
+              <w:lastRenderedPageBreak/>
               <w:t>S2</w:t>
             </w:r>
           </w:p>
@@ -4883,14 +4947,7 @@
               <w:rPr>
                 <w:lang w:val="fr-CH"/>
               </w:rPr>
-              <w:t xml:space="preserve">Il faut pouvoir organiser des manifestations pour des collaborateurs tant </w:t>
-            </w:r>
-            <w:r>
-              <w:rPr>
-                <w:lang w:val="fr-CH"/>
-              </w:rPr>
-              <w:lastRenderedPageBreak/>
-              <w:t>internes qu’externes à la division.</w:t>
+              <w:t>Il faut pouvoir organiser des manifestations pour des collaborateurs tant internes qu’externes à la division.</w:t>
             </w:r>
           </w:p>
         </w:tc>
@@ -4915,7 +4972,6 @@
               <w:rPr>
                 <w:lang w:val="fr-CH"/>
               </w:rPr>
-              <w:lastRenderedPageBreak/>
               <w:t>Organisation d’événements externes et internes</w:t>
             </w:r>
           </w:p>
@@ -6205,30 +6261,73 @@
     </w:p>
     <w:p>
       <w:pPr>
-        <w:pStyle w:val="Absatz"/>
-        <w:rPr>
-          <w:lang w:val="fr-CH"/>
-        </w:rPr>
-      </w:pPr>
-      <w:r>
-        <w:rPr>
-          <w:lang w:val="fr-CH"/>
-        </w:rPr>
-        <w:t>Le projet soutient la stratégie suivante de l’organisation permanente:</w:t>
+        <w:pStyle w:val="AbsatzTab12Pt1-1Kur"/>
+        <w:rPr>
+          <w:i w:val="0"/>
+          <w:iCs w:val="0"/>
+          <w:lang w:val="fr-CH"/>
+        </w:rPr>
+      </w:pPr>
+      <w:r>
+        <w:rPr>
+          <w:i w:val="0"/>
+          <w:iCs w:val="0"/>
+          <w:lang w:val="fr-CH"/>
+        </w:rPr>
+        <w:t xml:space="preserve">Nous sommes une société basée dans </w:t>
+      </w:r>
+      <w:r>
+        <w:rPr>
+          <w:i w:val="0"/>
+          <w:iCs w:val="0"/>
+          <w:lang w:val="fr-CH"/>
+        </w:rPr>
+        <w:t xml:space="preserve">le matrimoniale, nous sommes une agence de rencontre qui effectuait jusqu’à maintenant des rencontres physiques mais le numérique étant </w:t>
+      </w:r>
+      <w:r>
+        <w:rPr>
+          <w:i w:val="0"/>
+          <w:iCs w:val="0"/>
+          <w:lang w:val="fr-CH"/>
+        </w:rPr>
+        <w:lastRenderedPageBreak/>
+        <w:t>un facteur important nous avons donc décider de faire évoluer notre stratégie d’entreprise en essayant de toucher un public plus large</w:t>
+      </w:r>
+      <w:r>
+        <w:rPr>
+          <w:i w:val="0"/>
+          <w:iCs w:val="0"/>
+          <w:lang w:val="fr-CH"/>
+        </w:rPr>
+        <w:t>.</w:t>
       </w:r>
     </w:p>
     <w:p>
       <w:pPr>
         <w:pStyle w:val="AbsatzTab12Pt1-1Kur"/>
         <w:rPr>
-          <w:lang w:val="fr-CH"/>
-        </w:rPr>
-      </w:pPr>
-      <w:r>
-        <w:rPr>
-          <w:lang w:val="fr-CH"/>
-        </w:rPr>
-        <w:t>YXYX</w:t>
+          <w:i w:val="0"/>
+          <w:iCs w:val="0"/>
+          <w:lang w:val="fr-CH"/>
+        </w:rPr>
+      </w:pPr>
+    </w:p>
+    <w:p>
+      <w:pPr>
+        <w:pStyle w:val="AbsatzTab12Pt1-1Kur"/>
+        <w:rPr>
+          <w:i w:val="0"/>
+          <w:iCs w:val="0"/>
+          <w:lang w:val="fr-CH"/>
+        </w:rPr>
+      </w:pPr>
+      <w:r>
+        <w:rPr>
+          <w:i w:val="0"/>
+          <w:iCs w:val="0"/>
+          <w:lang w:val="fr-CH"/>
+        </w:rPr>
+        <w:t>Les rencontres traditionnelles ne sont plus en vogue et l’ajout d’un service en ligne de rencontre serait un marché intéressant pour notre entreprise.</w:t>
       </w:r>
     </w:p>
     <w:p>
@@ -6293,7 +6392,6 @@
         <w:rPr>
           <w:lang w:val="fr-CH"/>
         </w:rPr>
-        <w:lastRenderedPageBreak/>
         <w:t>Exigences générales</w:t>
       </w:r>
       <w:bookmarkEnd w:id="100"/>
@@ -8178,6 +8276,7 @@
         <w:rPr>
           <w:lang w:val="fr-CH"/>
         </w:rPr>
+        <w:lastRenderedPageBreak/>
         <w:t>Méthodes pour générer des variantes: techniques de créativité (p. ex. brainstorming, méthode 6-3-5), graphique ou matrice causes-conséquences, grille morphologique, méthode analogique, etc.</w:t>
       </w:r>
     </w:p>
@@ -8200,7 +8299,6 @@
         <w:rPr>
           <w:lang w:val="fr-CH"/>
         </w:rPr>
-        <w:lastRenderedPageBreak/>
         <w:t>Variante nn</w:t>
       </w:r>
       <w:bookmarkEnd w:id="111"/>
@@ -9323,6 +9421,7 @@
         <w:rPr>
           <w:lang w:val="fr-CH"/>
         </w:rPr>
+        <w:lastRenderedPageBreak/>
         <w:t>Respect des exigences</w:t>
       </w:r>
       <w:bookmarkEnd w:id="152"/>
@@ -9862,7 +9961,6 @@
               <w:rPr>
                 <w:lang w:val="fr-CH"/>
               </w:rPr>
-              <w:lastRenderedPageBreak/>
               <w:t>nn</w:t>
             </w:r>
           </w:p>
@@ -11206,6 +11304,7 @@
               <w:rPr>
                 <w:lang w:val="fr-CH"/>
               </w:rPr>
+              <w:lastRenderedPageBreak/>
               <w:t>Écocompatibilité partielle</w:t>
             </w:r>
           </w:p>
@@ -11231,6 +11330,7 @@
               <w:rPr>
                 <w:lang w:val="fr-CH"/>
               </w:rPr>
+              <w:lastRenderedPageBreak/>
               <w:t>Droit de propriété complet sur les nouveaux développements</w:t>
             </w:r>
           </w:p>
@@ -11259,7 +11359,14 @@
               <w:rPr>
                 <w:lang w:val="fr-CH"/>
               </w:rPr>
-              <w:t>Droit de mandater un autre fournisseur pour les développements futurs</w:t>
+              <w:t xml:space="preserve">Droit de mandater un autre </w:t>
+            </w:r>
+            <w:r>
+              <w:rPr>
+                <w:lang w:val="fr-CH"/>
+              </w:rPr>
+              <w:lastRenderedPageBreak/>
+              <w:t>fournisseur pour les développements futurs</w:t>
             </w:r>
           </w:p>
           <w:p>
@@ -22782,6 +22889,7 @@
     <w:rsid w:val="00104C30"/>
     <w:rsid w:val="006C789B"/>
     <w:rsid w:val="008166A8"/>
+    <w:rsid w:val="00DB6955"/>
   </w:rsids>
   <m:mathPr>
     <m:mathFont m:val="Cambria Math"/>

</xml_diff>

<commit_message>
Changement du matin avec Tim
</commit_message>
<xml_diff>
--- a/Studie.docx
+++ b/Studie.docx
@@ -24,8 +24,13 @@
       <w:bookmarkStart w:id="1" w:name="_Toc530490772"/>
       <w:bookmarkStart w:id="2" w:name="_Toc527983431"/>
       <w:r>
-        <w:t>Love Mirroring</w:t>
-      </w:r>
+        <w:t xml:space="preserve">Love </w:t>
+      </w:r>
+      <w:proofErr w:type="spellStart"/>
+      <w:r>
+        <w:t>Mirroring</w:t>
+      </w:r>
+      <w:proofErr w:type="spellEnd"/>
     </w:p>
     <w:p>
       <w:pPr>
@@ -84,7 +89,6 @@
               <w:listItem w:displayText="SECRET" w:value="SECRET"/>
             </w:dropDownList>
           </w:sdtPr>
-          <w:sdtEndPr/>
           <w:sdtContent>
             <w:tc>
               <w:tcPr>
@@ -148,7 +152,6 @@
               <w:listItem w:displayText="approuvé pour utilisation" w:value="approuvé pour utilisation"/>
             </w:dropDownList>
           </w:sdtPr>
-          <w:sdtEndPr/>
           <w:sdtContent>
             <w:tc>
               <w:tcPr>
@@ -289,8 +292,13 @@
               <w:pStyle w:val="AbsatzTab12Pt1-1"/>
             </w:pPr>
             <w:r>
-              <w:t>Tim Allemann</w:t>
-            </w:r>
+              <w:t xml:space="preserve">Tim </w:t>
+            </w:r>
+            <w:proofErr w:type="spellStart"/>
+            <w:r>
+              <w:t>Allemann</w:t>
+            </w:r>
+            <w:proofErr w:type="spellEnd"/>
           </w:p>
         </w:tc>
       </w:tr>
@@ -379,7 +387,6 @@
               <w:calendar w:val="gregorian"/>
             </w:date>
           </w:sdtPr>
-          <w:sdtEndPr/>
           <w:sdtContent>
             <w:tc>
               <w:tcPr>
@@ -474,11 +481,24 @@
               <w:pStyle w:val="AbsatzTab12Pt1-1"/>
             </w:pPr>
             <w:r>
-              <w:t>Sébastien Berger, Paul Gillet, Han</w:t>
-            </w:r>
-            <w:r>
-              <w:t>s Morsch, Tim Allemann</w:t>
-            </w:r>
+              <w:t xml:space="preserve">Sébastien Berger, Paul </w:t>
+            </w:r>
+            <w:proofErr w:type="spellStart"/>
+            <w:r>
+              <w:t>Gillet</w:t>
+            </w:r>
+            <w:proofErr w:type="spellEnd"/>
+            <w:r>
+              <w:t>, Han</w:t>
+            </w:r>
+            <w:r>
+              <w:t xml:space="preserve">s Morsch, Tim </w:t>
+            </w:r>
+            <w:proofErr w:type="spellStart"/>
+            <w:r>
+              <w:t>Allemann</w:t>
+            </w:r>
+            <w:proofErr w:type="spellEnd"/>
           </w:p>
         </w:tc>
       </w:tr>
@@ -908,6 +928,12 @@
                 <w:lang w:val="fr-CH"/>
               </w:rPr>
             </w:pPr>
+            <w:r>
+              <w:rPr>
+                <w:lang w:val="fr-CH"/>
+              </w:rPr>
+              <w:t>0.3</w:t>
+            </w:r>
           </w:p>
         </w:tc>
         <w:tc>
@@ -927,6 +953,12 @@
                 <w:lang w:val="fr-CH"/>
               </w:rPr>
             </w:pPr>
+            <w:r>
+              <w:rPr>
+                <w:lang w:val="fr-CH"/>
+              </w:rPr>
+              <w:t>18.03.2020</w:t>
+            </w:r>
           </w:p>
         </w:tc>
         <w:tc>
@@ -946,6 +978,12 @@
                 <w:lang w:val="fr-CH"/>
               </w:rPr>
             </w:pPr>
+            <w:r>
+              <w:rPr>
+                <w:lang w:val="fr-CH"/>
+              </w:rPr>
+              <w:t>Modification des éléments principaux</w:t>
+            </w:r>
           </w:p>
         </w:tc>
         <w:tc>
@@ -965,6 +1003,12 @@
                 <w:lang w:val="fr-CH"/>
               </w:rPr>
             </w:pPr>
+            <w:r>
+              <w:rPr>
+                <w:lang w:val="fr-CH"/>
+              </w:rPr>
+              <w:t>Tim et Sébastien</w:t>
+            </w:r>
           </w:p>
         </w:tc>
       </w:tr>
@@ -2928,7 +2972,35 @@
         <w:rPr>
           <w:lang w:val="fr-CH"/>
         </w:rPr>
-        <w:t xml:space="preserve"> sur Tinder, Happn, Once, Badoo.</w:t>
+        <w:t xml:space="preserve"> sur Tinder, </w:t>
+      </w:r>
+      <w:proofErr w:type="spellStart"/>
+      <w:r>
+        <w:rPr>
+          <w:lang w:val="fr-CH"/>
+        </w:rPr>
+        <w:t>Happn</w:t>
+      </w:r>
+      <w:proofErr w:type="spellEnd"/>
+      <w:r>
+        <w:rPr>
+          <w:lang w:val="fr-CH"/>
+        </w:rPr>
+        <w:t xml:space="preserve">, Once, </w:t>
+      </w:r>
+      <w:proofErr w:type="spellStart"/>
+      <w:r>
+        <w:rPr>
+          <w:lang w:val="fr-CH"/>
+        </w:rPr>
+        <w:t>Badoo</w:t>
+      </w:r>
+      <w:proofErr w:type="spellEnd"/>
+      <w:r>
+        <w:rPr>
+          <w:lang w:val="fr-CH"/>
+        </w:rPr>
+        <w:t>.</w:t>
       </w:r>
     </w:p>
     <w:p>
@@ -4237,7 +4309,21 @@
               <w:rPr>
                 <w:lang w:val="fr-CH"/>
               </w:rPr>
-              <w:t>* Potentiel d’élimination: É = élevé / M = moyen / B = bas</w:t>
+              <w:t xml:space="preserve">* Potentiel </w:t>
+            </w:r>
+            <w:proofErr w:type="gramStart"/>
+            <w:r>
+              <w:rPr>
+                <w:lang w:val="fr-CH"/>
+              </w:rPr>
+              <w:t>d’élimination:</w:t>
+            </w:r>
+            <w:proofErr w:type="gramEnd"/>
+            <w:r>
+              <w:rPr>
+                <w:lang w:val="fr-CH"/>
+              </w:rPr>
+              <w:t xml:space="preserve"> É = élevé / M = moyen / B = bas</w:t>
             </w:r>
           </w:p>
         </w:tc>
@@ -4714,8 +4800,8 @@
         </w:rPr>
         <w:drawing>
           <wp:inline distT="0" distB="0" distL="0" distR="0">
-            <wp:extent cx="2476500" cy="2483174"/>
-            <wp:effectExtent l="0" t="0" r="0" b="0"/>
+            <wp:extent cx="2543175" cy="2550029"/>
+            <wp:effectExtent l="0" t="0" r="0" b="3175"/>
             <wp:docPr id="2" name="Image 2" descr="Une image contenant texte&#10;&#10;Description générée automatiquement"/>
             <wp:cNvGraphicFramePr>
               <a:graphicFrameLocks xmlns:a="http://schemas.openxmlformats.org/drawingml/2006/main" noChangeAspect="1"/>
@@ -4742,7 +4828,7 @@
                   <pic:spPr>
                     <a:xfrm>
                       <a:off x="0" y="0"/>
-                      <a:ext cx="2479963" cy="2486646"/>
+                      <a:ext cx="2547567" cy="2554433"/>
                     </a:xfrm>
                     <a:prstGeom prst="rect">
                       <a:avLst/>
@@ -5049,8 +5135,16 @@
         <w:rPr>
           <w:lang w:val="fr-CH"/>
         </w:rPr>
-        <w:t>Exemples de catégories:</w:t>
-      </w:r>
+        <w:t xml:space="preserve">Exemples de </w:t>
+      </w:r>
+      <w:proofErr w:type="gramStart"/>
+      <w:r>
+        <w:rPr>
+          <w:lang w:val="fr-CH"/>
+        </w:rPr>
+        <w:t>catégories:</w:t>
+      </w:r>
+      <w:proofErr w:type="gramEnd"/>
     </w:p>
     <w:p>
       <w:pPr>
@@ -5059,11 +5153,19 @@
           <w:lang w:val="fr-CH"/>
         </w:rPr>
       </w:pPr>
-      <w:r>
-        <w:rPr>
-          <w:lang w:val="fr-CH"/>
-        </w:rPr>
-        <w:t>objectifs financiers, coûts / utilité / rentabilité</w:t>
+      <w:proofErr w:type="gramStart"/>
+      <w:r>
+        <w:rPr>
+          <w:lang w:val="fr-CH"/>
+        </w:rPr>
+        <w:t>objectifs</w:t>
+      </w:r>
+      <w:proofErr w:type="gramEnd"/>
+      <w:r>
+        <w:rPr>
+          <w:lang w:val="fr-CH"/>
+        </w:rPr>
+        <w:t xml:space="preserve"> financiers, coûts / utilité / rentabilité</w:t>
       </w:r>
     </w:p>
     <w:p>
@@ -5073,11 +5175,19 @@
           <w:lang w:val="fr-CH"/>
         </w:rPr>
       </w:pPr>
-      <w:r>
-        <w:rPr>
-          <w:lang w:val="fr-CH"/>
-        </w:rPr>
-        <w:t>prestation, efficience, durée</w:t>
+      <w:proofErr w:type="gramStart"/>
+      <w:r>
+        <w:rPr>
+          <w:lang w:val="fr-CH"/>
+        </w:rPr>
+        <w:t>prestation</w:t>
+      </w:r>
+      <w:proofErr w:type="gramEnd"/>
+      <w:r>
+        <w:rPr>
+          <w:lang w:val="fr-CH"/>
+        </w:rPr>
+        <w:t>, efficience, durée</w:t>
       </w:r>
     </w:p>
     <w:p>
@@ -5087,11 +5197,19 @@
           <w:lang w:val="fr-CH"/>
         </w:rPr>
       </w:pPr>
-      <w:r>
-        <w:rPr>
-          <w:lang w:val="fr-CH"/>
-        </w:rPr>
-        <w:t>qualité, réduction des erreurs</w:t>
+      <w:proofErr w:type="gramStart"/>
+      <w:r>
+        <w:rPr>
+          <w:lang w:val="fr-CH"/>
+        </w:rPr>
+        <w:t>qualité</w:t>
+      </w:r>
+      <w:proofErr w:type="gramEnd"/>
+      <w:r>
+        <w:rPr>
+          <w:lang w:val="fr-CH"/>
+        </w:rPr>
+        <w:t>, réduction des erreurs</w:t>
       </w:r>
     </w:p>
     <w:p>
@@ -5101,11 +5219,19 @@
           <w:lang w:val="fr-CH"/>
         </w:rPr>
       </w:pPr>
-      <w:r>
-        <w:rPr>
-          <w:lang w:val="fr-CH"/>
-        </w:rPr>
-        <w:t>satisfaction de la clientèle / de l’utilisateur, service public</w:t>
+      <w:proofErr w:type="gramStart"/>
+      <w:r>
+        <w:rPr>
+          <w:lang w:val="fr-CH"/>
+        </w:rPr>
+        <w:t>satisfaction</w:t>
+      </w:r>
+      <w:proofErr w:type="gramEnd"/>
+      <w:r>
+        <w:rPr>
+          <w:lang w:val="fr-CH"/>
+        </w:rPr>
+        <w:t xml:space="preserve"> de la clientèle / de l’utilisateur, service public</w:t>
       </w:r>
     </w:p>
     <w:p>
@@ -5115,11 +5241,19 @@
           <w:lang w:val="fr-CH"/>
         </w:rPr>
       </w:pPr>
-      <w:r>
-        <w:rPr>
-          <w:lang w:val="fr-CH"/>
-        </w:rPr>
-        <w:t>sécurité, fiabilité</w:t>
+      <w:proofErr w:type="gramStart"/>
+      <w:r>
+        <w:rPr>
+          <w:lang w:val="fr-CH"/>
+        </w:rPr>
+        <w:t>sécurité</w:t>
+      </w:r>
+      <w:proofErr w:type="gramEnd"/>
+      <w:r>
+        <w:rPr>
+          <w:lang w:val="fr-CH"/>
+        </w:rPr>
+        <w:t>, fiabilité</w:t>
       </w:r>
     </w:p>
     <w:p>
@@ -5129,11 +5263,19 @@
           <w:lang w:val="fr-CH"/>
         </w:rPr>
       </w:pPr>
-      <w:r>
-        <w:rPr>
-          <w:lang w:val="fr-CH"/>
-        </w:rPr>
-        <w:t>conformité au droit</w:t>
+      <w:proofErr w:type="gramStart"/>
+      <w:r>
+        <w:rPr>
+          <w:lang w:val="fr-CH"/>
+        </w:rPr>
+        <w:t>conformité</w:t>
+      </w:r>
+      <w:proofErr w:type="gramEnd"/>
+      <w:r>
+        <w:rPr>
+          <w:lang w:val="fr-CH"/>
+        </w:rPr>
+        <w:t xml:space="preserve"> au droit</w:t>
       </w:r>
     </w:p>
     <w:p>
@@ -5143,12 +5285,14 @@
           <w:lang w:val="fr-CH"/>
         </w:rPr>
       </w:pPr>
+      <w:proofErr w:type="gramStart"/>
       <w:r>
         <w:rPr>
           <w:lang w:val="fr-CH"/>
         </w:rPr>
         <w:t>flexibilité</w:t>
       </w:r>
+      <w:proofErr w:type="gramEnd"/>
     </w:p>
     <w:p>
       <w:pPr>
@@ -5157,12 +5301,14 @@
           <w:lang w:val="fr-CH"/>
         </w:rPr>
       </w:pPr>
+      <w:proofErr w:type="gramStart"/>
       <w:r>
         <w:rPr>
           <w:lang w:val="fr-CH"/>
         </w:rPr>
         <w:t>évolutivité</w:t>
       </w:r>
+      <w:proofErr w:type="gramEnd"/>
     </w:p>
     <w:p>
       <w:pPr>
@@ -5171,12 +5317,14 @@
           <w:lang w:val="fr-CH"/>
         </w:rPr>
       </w:pPr>
+      <w:proofErr w:type="gramStart"/>
       <w:r>
         <w:rPr>
           <w:lang w:val="fr-CH"/>
         </w:rPr>
         <w:t>maintenance</w:t>
       </w:r>
+      <w:proofErr w:type="gramEnd"/>
     </w:p>
     <w:p>
       <w:pPr>
@@ -5185,12 +5333,14 @@
           <w:lang w:val="fr-CH"/>
         </w:rPr>
       </w:pPr>
+      <w:proofErr w:type="gramStart"/>
       <w:r>
         <w:rPr>
           <w:lang w:val="fr-CH"/>
         </w:rPr>
         <w:t>durabilité</w:t>
       </w:r>
+      <w:proofErr w:type="gramEnd"/>
     </w:p>
     <w:p>
       <w:pPr>
@@ -7408,8 +7558,16 @@
         <w:rPr>
           <w:lang w:val="fr-CH"/>
         </w:rPr>
-        <w:t>Exemples de catégories:</w:t>
-      </w:r>
+        <w:t xml:space="preserve">Exemples de </w:t>
+      </w:r>
+      <w:proofErr w:type="gramStart"/>
+      <w:r>
+        <w:rPr>
+          <w:lang w:val="fr-CH"/>
+        </w:rPr>
+        <w:t>catégories:</w:t>
+      </w:r>
+      <w:proofErr w:type="gramEnd"/>
     </w:p>
     <w:p>
       <w:pPr>
@@ -7418,11 +7576,19 @@
           <w:lang w:val="fr-CH"/>
         </w:rPr>
       </w:pPr>
-      <w:r>
-        <w:rPr>
-          <w:lang w:val="fr-CH"/>
-        </w:rPr>
-        <w:t>coûts du projet (budget)</w:t>
+      <w:proofErr w:type="gramStart"/>
+      <w:r>
+        <w:rPr>
+          <w:lang w:val="fr-CH"/>
+        </w:rPr>
+        <w:t>coûts</w:t>
+      </w:r>
+      <w:proofErr w:type="gramEnd"/>
+      <w:r>
+        <w:rPr>
+          <w:lang w:val="fr-CH"/>
+        </w:rPr>
+        <w:t xml:space="preserve"> du projet (budget)</w:t>
       </w:r>
     </w:p>
     <w:p>
@@ -7432,12 +7598,14 @@
           <w:lang w:val="fr-CH"/>
         </w:rPr>
       </w:pPr>
+      <w:proofErr w:type="gramStart"/>
       <w:r>
         <w:rPr>
           <w:lang w:val="fr-CH"/>
         </w:rPr>
         <w:t>délais</w:t>
       </w:r>
+      <w:proofErr w:type="gramEnd"/>
     </w:p>
     <w:p>
       <w:pPr>
@@ -7446,12 +7614,14 @@
           <w:lang w:val="fr-CH"/>
         </w:rPr>
       </w:pPr>
+      <w:proofErr w:type="gramStart"/>
       <w:r>
         <w:rPr>
           <w:lang w:val="fr-CH"/>
         </w:rPr>
         <w:t>jalons</w:t>
       </w:r>
+      <w:proofErr w:type="gramEnd"/>
     </w:p>
     <w:p>
       <w:pPr>
@@ -7460,12 +7630,14 @@
           <w:lang w:val="fr-CH"/>
         </w:rPr>
       </w:pPr>
+      <w:proofErr w:type="gramStart"/>
       <w:r>
         <w:rPr>
           <w:lang w:val="fr-CH"/>
         </w:rPr>
         <w:t>méthode</w:t>
       </w:r>
+      <w:proofErr w:type="gramEnd"/>
     </w:p>
     <w:p>
       <w:pPr>
@@ -7474,12 +7646,14 @@
           <w:lang w:val="fr-CH"/>
         </w:rPr>
       </w:pPr>
+      <w:proofErr w:type="gramStart"/>
       <w:r>
         <w:rPr>
           <w:lang w:val="fr-CH"/>
         </w:rPr>
         <w:t>communication</w:t>
       </w:r>
+      <w:proofErr w:type="gramEnd"/>
     </w:p>
     <w:p>
       <w:pPr>
@@ -8007,6 +8181,12 @@
                 <w:lang w:val="fr-CH"/>
               </w:rPr>
             </w:pPr>
+            <w:r>
+              <w:rPr>
+                <w:lang w:val="fr-CH"/>
+              </w:rPr>
+              <w:t>Respect des jalons selon Hermès toutes les semaines.</w:t>
+            </w:r>
           </w:p>
         </w:tc>
         <w:tc>
@@ -8026,6 +8206,12 @@
                 <w:lang w:val="fr-CH"/>
               </w:rPr>
             </w:pPr>
+            <w:r>
+              <w:rPr>
+                <w:lang w:val="fr-CH"/>
+              </w:rPr>
+              <w:t>Les jalons doivent pouvoir être passé sans retard et sans encombre</w:t>
+            </w:r>
           </w:p>
         </w:tc>
         <w:tc>
@@ -8045,6 +8231,12 @@
                 <w:lang w:val="fr-CH"/>
               </w:rPr>
             </w:pPr>
+            <w:r>
+              <w:rPr>
+                <w:lang w:val="fr-CH"/>
+              </w:rPr>
+              <w:t>N</w:t>
+            </w:r>
           </w:p>
         </w:tc>
       </w:tr>
@@ -8444,6 +8636,7 @@
         <w:rPr>
           <w:lang w:val="fr-CH"/>
         </w:rPr>
+        <w:lastRenderedPageBreak/>
         <w:t>Lien avec la stratégie et mise en œuvre des prescriptions</w:t>
       </w:r>
       <w:bookmarkEnd w:id="87"/>
@@ -8494,16 +8687,7 @@
           <w:iCs w:val="0"/>
           <w:lang w:val="fr-CH"/>
         </w:rPr>
-        <w:t xml:space="preserve">le matrimoniale, nous sommes une agence de rencontre qui effectuait jusqu’à maintenant des rencontres physiques mais le numérique étant </w:t>
-      </w:r>
-      <w:r>
-        <w:rPr>
-          <w:i w:val="0"/>
-          <w:iCs w:val="0"/>
-          <w:lang w:val="fr-CH"/>
-        </w:rPr>
-        <w:lastRenderedPageBreak/>
-        <w:t>un facteur important nous avons donc décider de faire évoluer notre stratégie d’entreprise en essayant de toucher un public plus large</w:t>
+        <w:t>le matrimoniale, nous sommes une agence de rencontre qui effectuait jusqu’à maintenant des rencontres physiques mais le numérique étant un facteur important nous avons donc décider de faire évoluer notre stratégie d’entreprise en essayant de toucher un public plus large</w:t>
       </w:r>
       <w:r>
         <w:rPr>
@@ -9088,7 +9272,13 @@
               <w:rPr>
                 <w:lang w:val="fr-CH"/>
               </w:rPr>
-              <w:t>L’utilisateur doit pouvoir se connecter sur l’application et ag</w:t>
+              <w:t>L’utilisateur doit pouvoir se connecter sur l’application</w:t>
+            </w:r>
+            <w:r>
+              <w:rPr>
+                <w:lang w:val="fr-CH"/>
+              </w:rPr>
+              <w:t>.</w:t>
             </w:r>
           </w:p>
         </w:tc>
@@ -9138,7 +9328,7 @@
               <w:rPr>
                 <w:lang w:val="fr-CH"/>
               </w:rPr>
-              <w:t>Dans un environnement de systèmes, pour 90 % des tests, en 2 secondes</w:t>
+              <w:t>Le test est réussi quand l’utilisateur a pu correctement s’identifier sur l’application.</w:t>
             </w:r>
           </w:p>
         </w:tc>
@@ -9277,19 +9467,25 @@
               <w:rPr>
                 <w:lang w:val="fr-CH"/>
               </w:rPr>
-              <w:t xml:space="preserve"> à ses centres d’intérêts, informations </w:t>
-            </w:r>
-            <w:r>
-              <w:rPr>
-                <w:lang w:val="fr-CH"/>
-              </w:rPr>
-              <w:t>d’authentification,</w:t>
-            </w:r>
-            <w:r>
-              <w:rPr>
-                <w:lang w:val="fr-CH"/>
-              </w:rPr>
-              <w:t xml:space="preserve"> mais aussi le supprimer</w:t>
+              <w:t xml:space="preserve"> à ses centres d’intérêts</w:t>
+            </w:r>
+            <w:r>
+              <w:rPr>
+                <w:lang w:val="fr-CH"/>
+              </w:rPr>
+              <w:t xml:space="preserve"> ou </w:t>
+            </w:r>
+            <w:r>
+              <w:rPr>
+                <w:lang w:val="fr-CH"/>
+              </w:rPr>
+              <w:t xml:space="preserve">informations </w:t>
+            </w:r>
+            <w:r>
+              <w:rPr>
+                <w:lang w:val="fr-CH"/>
+              </w:rPr>
+              <w:t>d’authentification</w:t>
             </w:r>
             <w:r>
               <w:rPr>
@@ -9450,29 +9646,36 @@
               <w:rPr>
                 <w:lang w:val="fr-CH"/>
               </w:rPr>
-              <w:t>Visualisation des profils</w:t>
-            </w:r>
-          </w:p>
-          <w:p>
-            <w:pPr>
-              <w:pStyle w:val="AbsatzTab12Pt1-1Kur"/>
-              <w:rPr>
-                <w:lang w:val="fr-CH"/>
-              </w:rPr>
-            </w:pPr>
-          </w:p>
-          <w:p>
-            <w:pPr>
-              <w:pStyle w:val="AbsatzTab12Pt1-1Kur"/>
-              <w:rPr>
-                <w:lang w:val="fr-CH"/>
-              </w:rPr>
-            </w:pPr>
-            <w:r>
-              <w:rPr>
-                <w:lang w:val="fr-CH"/>
-              </w:rPr>
-              <w:t>L’utilisateur doit pouvoir afficher les profils des autres personnes utilisant l’application</w:t>
+              <w:t>Suppression du compte</w:t>
+            </w:r>
+          </w:p>
+          <w:p>
+            <w:pPr>
+              <w:pStyle w:val="AbsatzTab12Pt1-1Kur"/>
+              <w:rPr>
+                <w:lang w:val="fr-CH"/>
+              </w:rPr>
+            </w:pPr>
+          </w:p>
+          <w:p>
+            <w:pPr>
+              <w:pStyle w:val="AbsatzTab12Pt1-1Kur"/>
+              <w:rPr>
+                <w:lang w:val="fr-CH"/>
+              </w:rPr>
+            </w:pPr>
+            <w:r>
+              <w:rPr>
+                <w:lang w:val="fr-CH"/>
+              </w:rPr>
+              <w:t xml:space="preserve">L’utilisateur peut supprimer son compte et effacer toute information le </w:t>
+            </w:r>
+            <w:r>
+              <w:rPr>
+                <w:lang w:val="fr-CH"/>
+              </w:rPr>
+              <w:lastRenderedPageBreak/>
+              <w:t>concernant sur l’application.</w:t>
             </w:r>
           </w:p>
         </w:tc>
@@ -9497,6 +9700,7 @@
               <w:rPr>
                 <w:lang w:val="fr-CH"/>
               </w:rPr>
+              <w:lastRenderedPageBreak/>
               <w:t>F</w:t>
             </w:r>
           </w:p>
@@ -9522,19 +9726,7 @@
               <w:rPr>
                 <w:lang w:val="fr-CH"/>
               </w:rPr>
-              <w:t>Tests réussis</w:t>
-            </w:r>
-            <w:r>
-              <w:rPr>
-                <w:lang w:val="fr-CH"/>
-              </w:rPr>
-              <w:t xml:space="preserve"> si l’utilisateur voit une liste de profil</w:t>
-            </w:r>
-            <w:r>
-              <w:rPr>
-                <w:lang w:val="fr-CH"/>
-              </w:rPr>
-              <w:t>.</w:t>
+              <w:t>Le test est réussi quand l’utilisateur ne trouve plus aucune trace de lui sur l’application</w:t>
             </w:r>
           </w:p>
         </w:tc>
@@ -9584,7 +9776,7 @@
               <w:rPr>
                 <w:lang w:val="fr-CH"/>
               </w:rPr>
-              <w:t>5</w:t>
+              <w:t>3</w:t>
             </w:r>
           </w:p>
         </w:tc>
@@ -9614,7 +9806,13 @@
               <w:rPr>
                 <w:lang w:val="fr-CH"/>
               </w:rPr>
-              <w:t>A5</w:t>
+              <w:t>A</w:t>
+            </w:r>
+            <w:r>
+              <w:rPr>
+                <w:lang w:val="fr-CH"/>
+              </w:rPr>
+              <w:t>5</w:t>
             </w:r>
           </w:p>
         </w:tc>
@@ -9639,36 +9837,29 @@
               <w:rPr>
                 <w:lang w:val="fr-CH"/>
               </w:rPr>
-              <w:t>Algorithme</w:t>
-            </w:r>
-            <w:r>
-              <w:rPr>
-                <w:lang w:val="fr-CH"/>
-              </w:rPr>
-              <w:t xml:space="preserve"> de match</w:t>
-            </w:r>
-          </w:p>
-          <w:p>
-            <w:pPr>
-              <w:pStyle w:val="AbsatzTab12Pt1-1Kur"/>
-              <w:rPr>
-                <w:lang w:val="fr-CH"/>
-              </w:rPr>
-            </w:pPr>
-          </w:p>
-          <w:p>
-            <w:pPr>
-              <w:pStyle w:val="AbsatzTab12Pt1-1Kur"/>
-              <w:rPr>
-                <w:lang w:val="fr-CH"/>
-              </w:rPr>
-            </w:pPr>
-            <w:r>
-              <w:rPr>
-                <w:lang w:val="fr-CH"/>
-              </w:rPr>
-              <w:lastRenderedPageBreak/>
-              <w:t>L’algorithme doit prendre diverses données en compte pour pouvoir proposer une liste de profil</w:t>
+              <w:t>Récupérer données personnelles</w:t>
+            </w:r>
+          </w:p>
+          <w:p>
+            <w:pPr>
+              <w:pStyle w:val="AbsatzTab12Pt1-1Kur"/>
+              <w:rPr>
+                <w:lang w:val="fr-CH"/>
+              </w:rPr>
+            </w:pPr>
+          </w:p>
+          <w:p>
+            <w:pPr>
+              <w:pStyle w:val="AbsatzTab12Pt1-1Kur"/>
+              <w:rPr>
+                <w:lang w:val="fr-CH"/>
+              </w:rPr>
+            </w:pPr>
+            <w:r>
+              <w:rPr>
+                <w:lang w:val="fr-CH"/>
+              </w:rPr>
+              <w:t>L’utilisateur doit pouvoir récupérer ses données personnelles en tout temps.</w:t>
             </w:r>
           </w:p>
         </w:tc>
@@ -9693,7 +9884,6 @@
               <w:rPr>
                 <w:lang w:val="fr-CH"/>
               </w:rPr>
-              <w:lastRenderedPageBreak/>
               <w:t>F</w:t>
             </w:r>
           </w:p>
@@ -9719,14 +9909,7 @@
               <w:rPr>
                 <w:lang w:val="fr-CH"/>
               </w:rPr>
-              <w:t xml:space="preserve">Valider les données affichées avec des comptes de tests et vérifier si </w:t>
-            </w:r>
-            <w:r>
-              <w:rPr>
-                <w:lang w:val="fr-CH"/>
-              </w:rPr>
-              <w:lastRenderedPageBreak/>
-              <w:t>l’algorithme prend en compte tous les paramètres</w:t>
+              <w:t>Le test est réussi quand l’utilisateur a réussi à récupérer l’ensemble des données le concernant</w:t>
             </w:r>
           </w:p>
         </w:tc>
@@ -9736,22 +9919,22 @@
             <w:tcBorders>
               <w:top w:val="single" w:sz="4" w:space="0" w:color="auto"/>
               <w:left w:val="single" w:sz="4" w:space="0" w:color="auto"/>
-              <w:right w:val="single" w:sz="4" w:space="0" w:color="auto"/>
-            </w:tcBorders>
-          </w:tcPr>
-          <w:p>
-            <w:pPr>
-              <w:pStyle w:val="AbsatzTab12Pt1-1Kur"/>
-              <w:rPr>
-                <w:lang w:val="fr-CH"/>
-              </w:rPr>
-            </w:pPr>
-            <w:r>
-              <w:rPr>
-                <w:lang w:val="fr-CH"/>
-              </w:rPr>
-              <w:lastRenderedPageBreak/>
-              <w:t>4</w:t>
+              <w:bottom w:val="single" w:sz="4" w:space="0" w:color="auto"/>
+              <w:right w:val="single" w:sz="4" w:space="0" w:color="auto"/>
+            </w:tcBorders>
+          </w:tcPr>
+          <w:p>
+            <w:pPr>
+              <w:pStyle w:val="AbsatzTab12Pt1-1Kur"/>
+              <w:rPr>
+                <w:lang w:val="fr-CH"/>
+              </w:rPr>
+            </w:pPr>
+            <w:r>
+              <w:rPr>
+                <w:lang w:val="fr-CH"/>
+              </w:rPr>
+              <w:t>3</w:t>
             </w:r>
           </w:p>
         </w:tc>
@@ -9761,21 +9944,22 @@
             <w:tcBorders>
               <w:top w:val="single" w:sz="4" w:space="0" w:color="auto"/>
               <w:left w:val="single" w:sz="4" w:space="0" w:color="auto"/>
-              <w:right w:val="single" w:sz="4" w:space="0" w:color="auto"/>
-            </w:tcBorders>
-          </w:tcPr>
-          <w:p>
-            <w:pPr>
-              <w:pStyle w:val="AbsatzTab12Pt1-1Kur"/>
-              <w:rPr>
-                <w:lang w:val="fr-CH"/>
-              </w:rPr>
-            </w:pPr>
-            <w:r>
-              <w:rPr>
-                <w:lang w:val="fr-CH"/>
-              </w:rPr>
-              <w:t>5</w:t>
+              <w:bottom w:val="single" w:sz="4" w:space="0" w:color="auto"/>
+              <w:right w:val="single" w:sz="4" w:space="0" w:color="auto"/>
+            </w:tcBorders>
+          </w:tcPr>
+          <w:p>
+            <w:pPr>
+              <w:pStyle w:val="AbsatzTab12Pt1-1Kur"/>
+              <w:rPr>
+                <w:lang w:val="fr-CH"/>
+              </w:rPr>
+            </w:pPr>
+            <w:r>
+              <w:rPr>
+                <w:lang w:val="fr-CH"/>
+              </w:rPr>
+              <w:t>3</w:t>
             </w:r>
           </w:p>
         </w:tc>
@@ -9805,7 +9989,13 @@
               <w:rPr>
                 <w:lang w:val="fr-CH"/>
               </w:rPr>
-              <w:t>A6</w:t>
+              <w:t>A</w:t>
+            </w:r>
+            <w:r>
+              <w:rPr>
+                <w:lang w:val="fr-CH"/>
+              </w:rPr>
+              <w:t>6</w:t>
             </w:r>
           </w:p>
         </w:tc>
@@ -9830,41 +10020,85 @@
               <w:rPr>
                 <w:lang w:val="fr-CH"/>
               </w:rPr>
-              <w:t>Formule d’adhésion</w:t>
-            </w:r>
-          </w:p>
-          <w:p>
-            <w:pPr>
-              <w:pStyle w:val="AbsatzTab12Pt1-1Kur"/>
-              <w:rPr>
-                <w:lang w:val="fr-CH"/>
-              </w:rPr>
-            </w:pPr>
-          </w:p>
-          <w:p>
-            <w:pPr>
-              <w:pStyle w:val="AbsatzTab12Pt1-1Kur"/>
-              <w:rPr>
-                <w:lang w:val="fr-CH"/>
-              </w:rPr>
-            </w:pPr>
-            <w:r>
-              <w:rPr>
-                <w:lang w:val="fr-CH"/>
-              </w:rPr>
-              <w:t xml:space="preserve">Proposer </w:t>
-            </w:r>
-            <w:r>
-              <w:rPr>
-                <w:lang w:val="fr-CH"/>
-              </w:rPr>
-              <w:t>différentes formules</w:t>
-            </w:r>
-            <w:r>
-              <w:rPr>
-                <w:lang w:val="fr-CH"/>
-              </w:rPr>
-              <w:t xml:space="preserve"> d’abonnement</w:t>
+              <w:t>Visualisation des profils</w:t>
+            </w:r>
+          </w:p>
+          <w:p>
+            <w:pPr>
+              <w:pStyle w:val="AbsatzTab12Pt1-1Kur"/>
+              <w:rPr>
+                <w:lang w:val="fr-CH"/>
+              </w:rPr>
+            </w:pPr>
+          </w:p>
+          <w:p>
+            <w:pPr>
+              <w:pStyle w:val="AbsatzTab12Pt1-1Kur"/>
+              <w:rPr>
+                <w:lang w:val="fr-CH"/>
+              </w:rPr>
+            </w:pPr>
+            <w:r>
+              <w:rPr>
+                <w:lang w:val="fr-CH"/>
+              </w:rPr>
+              <w:t>L’utilisateur doit pouvoir afficher les profils des autres personnes utilisant l’application</w:t>
+            </w:r>
+          </w:p>
+        </w:tc>
+        <w:tc>
+          <w:tcPr>
+            <w:tcW w:w="851" w:type="dxa"/>
+            <w:tcBorders>
+              <w:top w:val="single" w:sz="4" w:space="0" w:color="auto"/>
+              <w:left w:val="single" w:sz="4" w:space="0" w:color="auto"/>
+              <w:bottom w:val="single" w:sz="4" w:space="0" w:color="auto"/>
+              <w:right w:val="single" w:sz="4" w:space="0" w:color="auto"/>
+            </w:tcBorders>
+          </w:tcPr>
+          <w:p>
+            <w:pPr>
+              <w:pStyle w:val="AbsatzTab12Pt1-1Kur"/>
+              <w:rPr>
+                <w:lang w:val="fr-CH"/>
+              </w:rPr>
+            </w:pPr>
+            <w:r>
+              <w:rPr>
+                <w:lang w:val="fr-CH"/>
+              </w:rPr>
+              <w:t>F</w:t>
+            </w:r>
+          </w:p>
+        </w:tc>
+        <w:tc>
+          <w:tcPr>
+            <w:tcW w:w="2976" w:type="dxa"/>
+            <w:tcBorders>
+              <w:top w:val="single" w:sz="4" w:space="0" w:color="auto"/>
+              <w:left w:val="single" w:sz="4" w:space="0" w:color="auto"/>
+              <w:bottom w:val="single" w:sz="4" w:space="0" w:color="auto"/>
+              <w:right w:val="single" w:sz="4" w:space="0" w:color="auto"/>
+            </w:tcBorders>
+          </w:tcPr>
+          <w:p>
+            <w:pPr>
+              <w:pStyle w:val="AbsatzTab12Pt1-1Kur"/>
+              <w:rPr>
+                <w:lang w:val="fr-CH"/>
+              </w:rPr>
+            </w:pPr>
+            <w:r>
+              <w:rPr>
+                <w:lang w:val="fr-CH"/>
+              </w:rPr>
+              <w:t>Tests réussis</w:t>
+            </w:r>
+            <w:r>
+              <w:rPr>
+                <w:lang w:val="fr-CH"/>
+              </w:rPr>
+              <w:t xml:space="preserve"> si l’utilisateur voit une liste de profil</w:t>
             </w:r>
             <w:r>
               <w:rPr>
@@ -9876,75 +10110,26 @@
         </w:tc>
         <w:tc>
           <w:tcPr>
-            <w:tcW w:w="851" w:type="dxa"/>
-            <w:tcBorders>
-              <w:top w:val="single" w:sz="4" w:space="0" w:color="auto"/>
-              <w:left w:val="single" w:sz="4" w:space="0" w:color="auto"/>
-              <w:bottom w:val="single" w:sz="4" w:space="0" w:color="auto"/>
-              <w:right w:val="single" w:sz="4" w:space="0" w:color="auto"/>
-            </w:tcBorders>
-          </w:tcPr>
-          <w:p>
-            <w:pPr>
-              <w:pStyle w:val="AbsatzTab12Pt1-1Kur"/>
-              <w:rPr>
-                <w:lang w:val="fr-CH"/>
-              </w:rPr>
-            </w:pPr>
-            <w:r>
-              <w:rPr>
-                <w:lang w:val="fr-CH"/>
-              </w:rPr>
-              <w:t>F</w:t>
-            </w:r>
-          </w:p>
-        </w:tc>
-        <w:tc>
-          <w:tcPr>
-            <w:tcW w:w="2976" w:type="dxa"/>
-            <w:tcBorders>
-              <w:top w:val="single" w:sz="4" w:space="0" w:color="auto"/>
-              <w:left w:val="single" w:sz="4" w:space="0" w:color="auto"/>
-              <w:bottom w:val="single" w:sz="4" w:space="0" w:color="auto"/>
-              <w:right w:val="single" w:sz="4" w:space="0" w:color="auto"/>
-            </w:tcBorders>
-          </w:tcPr>
-          <w:p>
-            <w:pPr>
-              <w:pStyle w:val="AbsatzTab12Pt1-1Kur"/>
-              <w:rPr>
-                <w:lang w:val="fr-CH"/>
-              </w:rPr>
-            </w:pPr>
-            <w:r>
-              <w:rPr>
-                <w:lang w:val="fr-CH"/>
-              </w:rPr>
-              <w:t>Le test est réussi si l’utilisateur peut choisir une formule d’adhésion ou s’il décide de rester en formule simple</w:t>
-            </w:r>
-          </w:p>
-        </w:tc>
-        <w:tc>
-          <w:tcPr>
             <w:tcW w:w="1560" w:type="dxa"/>
             <w:tcBorders>
               <w:top w:val="single" w:sz="4" w:space="0" w:color="auto"/>
               <w:left w:val="single" w:sz="4" w:space="0" w:color="auto"/>
-              <w:right w:val="single" w:sz="4" w:space="0" w:color="auto"/>
-            </w:tcBorders>
-          </w:tcPr>
-          <w:p>
-            <w:pPr>
-              <w:pStyle w:val="AbsatzTab12Pt1-1Kur"/>
-              <w:rPr>
-                <w:lang w:val="fr-CH"/>
-              </w:rPr>
-            </w:pPr>
-            <w:r>
-              <w:rPr>
-                <w:lang w:val="fr-CH"/>
-              </w:rPr>
-              <w:t>3</w:t>
+              <w:bottom w:val="single" w:sz="4" w:space="0" w:color="auto"/>
+              <w:right w:val="single" w:sz="4" w:space="0" w:color="auto"/>
+            </w:tcBorders>
+          </w:tcPr>
+          <w:p>
+            <w:pPr>
+              <w:pStyle w:val="AbsatzTab12Pt1-1Kur"/>
+              <w:rPr>
+                <w:lang w:val="fr-CH"/>
+              </w:rPr>
+            </w:pPr>
+            <w:r>
+              <w:rPr>
+                <w:lang w:val="fr-CH"/>
+              </w:rPr>
+              <w:t>4</w:t>
             </w:r>
           </w:p>
         </w:tc>
@@ -9954,21 +10139,22 @@
             <w:tcBorders>
               <w:top w:val="single" w:sz="4" w:space="0" w:color="auto"/>
               <w:left w:val="single" w:sz="4" w:space="0" w:color="auto"/>
-              <w:right w:val="single" w:sz="4" w:space="0" w:color="auto"/>
-            </w:tcBorders>
-          </w:tcPr>
-          <w:p>
-            <w:pPr>
-              <w:pStyle w:val="AbsatzTab12Pt1-1Kur"/>
-              <w:rPr>
-                <w:lang w:val="fr-CH"/>
-              </w:rPr>
-            </w:pPr>
-            <w:r>
-              <w:rPr>
-                <w:lang w:val="fr-CH"/>
-              </w:rPr>
-              <w:t>2</w:t>
+              <w:bottom w:val="single" w:sz="4" w:space="0" w:color="auto"/>
+              <w:right w:val="single" w:sz="4" w:space="0" w:color="auto"/>
+            </w:tcBorders>
+          </w:tcPr>
+          <w:p>
+            <w:pPr>
+              <w:pStyle w:val="AbsatzTab12Pt1-1Kur"/>
+              <w:rPr>
+                <w:lang w:val="fr-CH"/>
+              </w:rPr>
+            </w:pPr>
+            <w:r>
+              <w:rPr>
+                <w:lang w:val="fr-CH"/>
+              </w:rPr>
+              <w:t>5</w:t>
             </w:r>
           </w:p>
         </w:tc>
@@ -9990,17 +10176,21 @@
           <w:p>
             <w:pPr>
               <w:pStyle w:val="AbsatzTab12Pt1-1Kur"/>
-              <w:keepNext/>
-              <w:rPr>
-                <w:lang w:val="fr-CH"/>
-              </w:rPr>
-            </w:pPr>
-            <w:r>
-              <w:rPr>
-                <w:lang w:val="fr-CH"/>
-              </w:rPr>
-              <w:lastRenderedPageBreak/>
-              <w:t>A7</w:t>
+              <w:rPr>
+                <w:lang w:val="fr-CH"/>
+              </w:rPr>
+            </w:pPr>
+            <w:r>
+              <w:rPr>
+                <w:lang w:val="fr-CH"/>
+              </w:rPr>
+              <w:t>A</w:t>
+            </w:r>
+            <w:r>
+              <w:rPr>
+                <w:lang w:val="fr-CH"/>
+              </w:rPr>
+              <w:t>7</w:t>
             </w:r>
           </w:p>
         </w:tc>
@@ -10017,46 +10207,43 @@
           <w:p>
             <w:pPr>
               <w:pStyle w:val="AbsatzTab12Pt1-1Kur"/>
-              <w:keepNext/>
-              <w:rPr>
-                <w:lang w:val="fr-CH"/>
-              </w:rPr>
-            </w:pPr>
-            <w:r>
-              <w:rPr>
-                <w:lang w:val="fr-CH"/>
-              </w:rPr>
-              <w:t>Paiement sécurisé</w:t>
-            </w:r>
-          </w:p>
-          <w:p>
-            <w:pPr>
-              <w:pStyle w:val="AbsatzTab12Pt1-1Kur"/>
-              <w:keepNext/>
-              <w:rPr>
-                <w:lang w:val="fr-CH"/>
-              </w:rPr>
-            </w:pPr>
-          </w:p>
-          <w:p>
-            <w:pPr>
-              <w:pStyle w:val="AbsatzTab12Pt1-1Kur"/>
-              <w:keepNext/>
-              <w:rPr>
-                <w:lang w:val="fr-CH"/>
-              </w:rPr>
-            </w:pPr>
-            <w:r>
-              <w:rPr>
-                <w:lang w:val="fr-CH"/>
-              </w:rPr>
-              <w:t>L’utilisateur doit pouvoir effectuer un paiement sans mettre en péril ses données</w:t>
-            </w:r>
-            <w:r>
-              <w:rPr>
-                <w:lang w:val="fr-CH"/>
-              </w:rPr>
-              <w:t>.</w:t>
+              <w:rPr>
+                <w:lang w:val="fr-CH"/>
+              </w:rPr>
+            </w:pPr>
+            <w:r>
+              <w:rPr>
+                <w:lang w:val="fr-CH"/>
+              </w:rPr>
+              <w:t>Algorithme</w:t>
+            </w:r>
+            <w:r>
+              <w:rPr>
+                <w:lang w:val="fr-CH"/>
+              </w:rPr>
+              <w:t xml:space="preserve"> de match</w:t>
+            </w:r>
+          </w:p>
+          <w:p>
+            <w:pPr>
+              <w:pStyle w:val="AbsatzTab12Pt1-1Kur"/>
+              <w:rPr>
+                <w:lang w:val="fr-CH"/>
+              </w:rPr>
+            </w:pPr>
+          </w:p>
+          <w:p>
+            <w:pPr>
+              <w:pStyle w:val="AbsatzTab12Pt1-1Kur"/>
+              <w:rPr>
+                <w:lang w:val="fr-CH"/>
+              </w:rPr>
+            </w:pPr>
+            <w:r>
+              <w:rPr>
+                <w:lang w:val="fr-CH"/>
+              </w:rPr>
+              <w:t>L’algorithme doit prendre diverses données en compte pour pouvoir proposer une liste de profil</w:t>
             </w:r>
           </w:p>
         </w:tc>
@@ -10073,7 +10260,6 @@
           <w:p>
             <w:pPr>
               <w:pStyle w:val="AbsatzTab12Pt1-1Kur"/>
-              <w:keepNext/>
               <w:rPr>
                 <w:lang w:val="fr-CH"/>
               </w:rPr>
@@ -10099,16 +10285,15 @@
           <w:p>
             <w:pPr>
               <w:pStyle w:val="AbsatzTab12Pt1-1Kur"/>
-              <w:keepNext/>
-              <w:rPr>
-                <w:lang w:val="fr-CH"/>
-              </w:rPr>
-            </w:pPr>
-            <w:r>
-              <w:rPr>
-                <w:lang w:val="fr-CH"/>
-              </w:rPr>
-              <w:t>Tester les paiements et vérifier les technologies utilisées durant les transactions.</w:t>
+              <w:rPr>
+                <w:lang w:val="fr-CH"/>
+              </w:rPr>
+            </w:pPr>
+            <w:r>
+              <w:rPr>
+                <w:lang w:val="fr-CH"/>
+              </w:rPr>
+              <w:t>Valider les données affichées avec des comptes de tests et vérifier si l’algorithme prend en compte tous les paramètres</w:t>
             </w:r>
           </w:p>
         </w:tc>
@@ -10124,16 +10309,15 @@
           <w:p>
             <w:pPr>
               <w:pStyle w:val="AbsatzTab12Pt1-1Kur"/>
-              <w:keepNext/>
-              <w:rPr>
-                <w:lang w:val="fr-CH"/>
-              </w:rPr>
-            </w:pPr>
-            <w:r>
-              <w:rPr>
-                <w:lang w:val="fr-CH"/>
-              </w:rPr>
-              <w:t>3</w:t>
+              <w:rPr>
+                <w:lang w:val="fr-CH"/>
+              </w:rPr>
+            </w:pPr>
+            <w:r>
+              <w:rPr>
+                <w:lang w:val="fr-CH"/>
+              </w:rPr>
+              <w:t>4</w:t>
             </w:r>
           </w:p>
         </w:tc>
@@ -10149,16 +10333,15 @@
           <w:p>
             <w:pPr>
               <w:pStyle w:val="AbsatzTab12Pt1-1Kur"/>
-              <w:keepNext/>
-              <w:rPr>
-                <w:lang w:val="fr-CH"/>
-              </w:rPr>
-            </w:pPr>
-            <w:r>
-              <w:rPr>
-                <w:lang w:val="fr-CH"/>
-              </w:rPr>
-              <w:t>3</w:t>
+              <w:rPr>
+                <w:lang w:val="fr-CH"/>
+              </w:rPr>
+            </w:pPr>
+            <w:r>
+              <w:rPr>
+                <w:lang w:val="fr-CH"/>
+              </w:rPr>
+              <w:t>5</w:t>
             </w:r>
           </w:p>
         </w:tc>
@@ -10180,16 +10363,21 @@
           <w:p>
             <w:pPr>
               <w:pStyle w:val="AbsatzTab12Pt1-1Kur"/>
-              <w:keepNext/>
-              <w:rPr>
-                <w:lang w:val="fr-CH"/>
-              </w:rPr>
-            </w:pPr>
-            <w:r>
-              <w:rPr>
-                <w:lang w:val="fr-CH"/>
-              </w:rPr>
-              <w:t>A8</w:t>
+              <w:rPr>
+                <w:lang w:val="fr-CH"/>
+              </w:rPr>
+            </w:pPr>
+            <w:r>
+              <w:rPr>
+                <w:lang w:val="fr-CH"/>
+              </w:rPr>
+              <w:t>A</w:t>
+            </w:r>
+            <w:r>
+              <w:rPr>
+                <w:lang w:val="fr-CH"/>
+              </w:rPr>
+              <w:t>8</w:t>
             </w:r>
           </w:p>
         </w:tc>
@@ -10206,40 +10394,55 @@
           <w:p>
             <w:pPr>
               <w:pStyle w:val="AbsatzTab12Pt1-1Kur"/>
-              <w:keepNext/>
-              <w:rPr>
-                <w:lang w:val="fr-CH"/>
-              </w:rPr>
-            </w:pPr>
-            <w:r>
-              <w:rPr>
-                <w:lang w:val="fr-CH"/>
-              </w:rPr>
-              <w:t>Vérification des comptes</w:t>
-            </w:r>
-          </w:p>
-          <w:p>
-            <w:pPr>
-              <w:pStyle w:val="AbsatzTab12Pt1-1Kur"/>
-              <w:keepNext/>
-              <w:rPr>
-                <w:lang w:val="fr-CH"/>
-              </w:rPr>
-            </w:pPr>
-          </w:p>
-          <w:p>
-            <w:pPr>
-              <w:pStyle w:val="AbsatzTab12Pt1-1Kur"/>
-              <w:keepNext/>
-              <w:rPr>
-                <w:lang w:val="fr-CH"/>
-              </w:rPr>
-            </w:pPr>
-            <w:r>
-              <w:rPr>
-                <w:lang w:val="fr-CH"/>
-              </w:rPr>
-              <w:t>Vérification effectuée pour assurer l’authenticité de l’utilisateur</w:t>
+              <w:rPr>
+                <w:lang w:val="fr-CH"/>
+              </w:rPr>
+            </w:pPr>
+            <w:r>
+              <w:rPr>
+                <w:lang w:val="fr-CH"/>
+              </w:rPr>
+              <w:t>Formule d’adhésion</w:t>
+            </w:r>
+          </w:p>
+          <w:p>
+            <w:pPr>
+              <w:pStyle w:val="AbsatzTab12Pt1-1Kur"/>
+              <w:rPr>
+                <w:lang w:val="fr-CH"/>
+              </w:rPr>
+            </w:pPr>
+          </w:p>
+          <w:p>
+            <w:pPr>
+              <w:pStyle w:val="AbsatzTab12Pt1-1Kur"/>
+              <w:rPr>
+                <w:lang w:val="fr-CH"/>
+              </w:rPr>
+            </w:pPr>
+            <w:r>
+              <w:rPr>
+                <w:lang w:val="fr-CH"/>
+              </w:rPr>
+              <w:t xml:space="preserve">Proposer </w:t>
+            </w:r>
+            <w:r>
+              <w:rPr>
+                <w:lang w:val="fr-CH"/>
+              </w:rPr>
+              <w:t>différentes formules</w:t>
+            </w:r>
+            <w:r>
+              <w:rPr>
+                <w:lang w:val="fr-CH"/>
+              </w:rPr>
+              <w:t xml:space="preserve"> d’abonnement</w:t>
+            </w:r>
+            <w:r>
+              <w:rPr>
+                <w:lang w:val="fr-CH"/>
+              </w:rPr>
+              <w:t>.</w:t>
             </w:r>
           </w:p>
         </w:tc>
@@ -10256,7 +10459,6 @@
           <w:p>
             <w:pPr>
               <w:pStyle w:val="AbsatzTab12Pt1-1Kur"/>
-              <w:keepNext/>
               <w:rPr>
                 <w:lang w:val="fr-CH"/>
               </w:rPr>
@@ -10282,16 +10484,15 @@
           <w:p>
             <w:pPr>
               <w:pStyle w:val="AbsatzTab12Pt1-1Kur"/>
-              <w:keepNext/>
-              <w:rPr>
-                <w:lang w:val="fr-CH"/>
-              </w:rPr>
-            </w:pPr>
-            <w:r>
-              <w:rPr>
-                <w:lang w:val="fr-CH"/>
-              </w:rPr>
-              <w:t>Tester plusieurs types de comptes potentiellement frauduleux</w:t>
+              <w:rPr>
+                <w:lang w:val="fr-CH"/>
+              </w:rPr>
+            </w:pPr>
+            <w:r>
+              <w:rPr>
+                <w:lang w:val="fr-CH"/>
+              </w:rPr>
+              <w:t>Le test est réussi si l’utilisateur peut choisir une formule d’adhésion ou s’il décide de rester en formule simple</w:t>
             </w:r>
           </w:p>
         </w:tc>
@@ -10307,7 +10508,6 @@
           <w:p>
             <w:pPr>
               <w:pStyle w:val="AbsatzTab12Pt1-1Kur"/>
-              <w:keepNext/>
               <w:rPr>
                 <w:lang w:val="fr-CH"/>
               </w:rPr>
@@ -10332,16 +10532,15 @@
           <w:p>
             <w:pPr>
               <w:pStyle w:val="AbsatzTab12Pt1-1Kur"/>
-              <w:keepNext/>
-              <w:rPr>
-                <w:lang w:val="fr-CH"/>
-              </w:rPr>
-            </w:pPr>
-            <w:r>
-              <w:rPr>
-                <w:lang w:val="fr-CH"/>
-              </w:rPr>
-              <w:t>3</w:t>
+              <w:rPr>
+                <w:lang w:val="fr-CH"/>
+              </w:rPr>
+            </w:pPr>
+            <w:r>
+              <w:rPr>
+                <w:lang w:val="fr-CH"/>
+              </w:rPr>
+              <w:t>2</w:t>
             </w:r>
           </w:p>
         </w:tc>
@@ -10372,7 +10571,14 @@
               <w:rPr>
                 <w:lang w:val="fr-CH"/>
               </w:rPr>
-              <w:t>A9</w:t>
+              <w:lastRenderedPageBreak/>
+              <w:t>A</w:t>
+            </w:r>
+            <w:r>
+              <w:rPr>
+                <w:lang w:val="fr-CH"/>
+              </w:rPr>
+              <w:t>9</w:t>
             </w:r>
           </w:p>
         </w:tc>
@@ -10398,7 +10604,7 @@
               <w:rPr>
                 <w:lang w:val="fr-CH"/>
               </w:rPr>
-              <w:t>Communication</w:t>
+              <w:t>Paiement sécurisé</w:t>
             </w:r>
           </w:p>
           <w:p>
@@ -10422,7 +10628,13 @@
               <w:rPr>
                 <w:lang w:val="fr-CH"/>
               </w:rPr>
-              <w:t>Offrir aux utilisateurs différente canaux de discussions</w:t>
+              <w:t>L’utilisateur doit pouvoir effectuer un paiement sans mettre en péril ses données</w:t>
+            </w:r>
+            <w:r>
+              <w:rPr>
+                <w:lang w:val="fr-CH"/>
+              </w:rPr>
+              <w:t>.</w:t>
             </w:r>
           </w:p>
         </w:tc>
@@ -10474,7 +10686,7 @@
               <w:rPr>
                 <w:lang w:val="fr-CH"/>
               </w:rPr>
-              <w:t>Tester les canaux de communication et vérifier que tout le monde reçoit bien les messages et les éléments multimédias.</w:t>
+              <w:t>Tester les paiements et vérifier les technologies utilisées durant les transactions.</w:t>
             </w:r>
           </w:p>
         </w:tc>
@@ -10555,7 +10767,13 @@
               <w:rPr>
                 <w:lang w:val="fr-CH"/>
               </w:rPr>
-              <w:t>A10</w:t>
+              <w:t>A</w:t>
+            </w:r>
+            <w:r>
+              <w:rPr>
+                <w:lang w:val="fr-CH"/>
+              </w:rPr>
+              <w:t>10</w:t>
             </w:r>
           </w:p>
         </w:tc>
@@ -10581,7 +10799,7 @@
               <w:rPr>
                 <w:lang w:val="fr-CH"/>
               </w:rPr>
-              <w:t>Campagne d’e-mail (newsletter)</w:t>
+              <w:t>Vérification des comptes</w:t>
             </w:r>
           </w:p>
           <w:p>
@@ -10605,13 +10823,7 @@
               <w:rPr>
                 <w:lang w:val="fr-CH"/>
               </w:rPr>
-              <w:t>Garder une interactivité avec l’utilisateur</w:t>
-            </w:r>
-            <w:r>
-              <w:rPr>
-                <w:lang w:val="fr-CH"/>
-              </w:rPr>
-              <w:t>.</w:t>
+              <w:t>Vérification effectuée pour assurer l’authenticité de l’utilisateur</w:t>
             </w:r>
           </w:p>
         </w:tc>
@@ -10663,13 +10875,7 @@
               <w:rPr>
                 <w:lang w:val="fr-CH"/>
               </w:rPr>
-              <w:t xml:space="preserve">Tester </w:t>
-            </w:r>
-            <w:r>
-              <w:rPr>
-                <w:lang w:val="fr-CH"/>
-              </w:rPr>
-              <w:t>que les campagnes mail parviennent bien aux listes d’utilisateurs</w:t>
+              <w:t>Tester plusieurs types de comptes potentiellement frauduleux</w:t>
             </w:r>
           </w:p>
         </w:tc>
@@ -10694,7 +10900,7 @@
               <w:rPr>
                 <w:lang w:val="fr-CH"/>
               </w:rPr>
-              <w:t>2</w:t>
+              <w:t>3</w:t>
             </w:r>
           </w:p>
         </w:tc>
@@ -10719,7 +10925,7 @@
               <w:rPr>
                 <w:lang w:val="fr-CH"/>
               </w:rPr>
-              <w:t>2</w:t>
+              <w:t>3</w:t>
             </w:r>
           </w:p>
         </w:tc>
@@ -10776,7 +10982,7 @@
               <w:rPr>
                 <w:lang w:val="fr-CH"/>
               </w:rPr>
-              <w:t>Gestion des rôles</w:t>
+              <w:t>Communication</w:t>
             </w:r>
           </w:p>
           <w:p>
@@ -10800,7 +11006,7 @@
               <w:rPr>
                 <w:lang w:val="fr-CH"/>
               </w:rPr>
-              <w:t>Pouvoir gérer les rôles et accorder des privilèges à certains comptes pour l'administration.</w:t>
+              <w:t>Offrir aux utilisateurs différente canaux de discussions</w:t>
             </w:r>
           </w:p>
         </w:tc>
@@ -10852,7 +11058,7 @@
               <w:rPr>
                 <w:lang w:val="fr-CH"/>
               </w:rPr>
-              <w:t>Tester les fonctionnalités de chaque rôle</w:t>
+              <w:t>Tester les canaux de communication et vérifier que tout le monde reçoit bien les messages et les éléments multimédias.</w:t>
             </w:r>
           </w:p>
         </w:tc>
@@ -10933,7 +11139,13 @@
               <w:rPr>
                 <w:lang w:val="fr-CH"/>
               </w:rPr>
-              <w:t>A12</w:t>
+              <w:t>A1</w:t>
+            </w:r>
+            <w:r>
+              <w:rPr>
+                <w:lang w:val="fr-CH"/>
+              </w:rPr>
+              <w:t>2</w:t>
             </w:r>
           </w:p>
         </w:tc>
@@ -10959,7 +11171,7 @@
               <w:rPr>
                 <w:lang w:val="fr-CH"/>
               </w:rPr>
-              <w:t>Support client</w:t>
+              <w:t>Campagne d’e-mail (newsletter)</w:t>
             </w:r>
           </w:p>
           <w:p>
@@ -10983,7 +11195,13 @@
               <w:rPr>
                 <w:lang w:val="fr-CH"/>
               </w:rPr>
-              <w:t>Rendre possible pour la clientèle de nous contacter et nous faire des propositions.</w:t>
+              <w:t>Garder une interactivité avec l’utilisateur</w:t>
+            </w:r>
+            <w:r>
+              <w:rPr>
+                <w:lang w:val="fr-CH"/>
+              </w:rPr>
+              <w:t>.</w:t>
             </w:r>
           </w:p>
         </w:tc>
@@ -11035,10 +11253,14 @@
               <w:rPr>
                 <w:lang w:val="fr-CH"/>
               </w:rPr>
-              <w:t>Tester les contacts pour vérifier qu’ils nous parviennent bien</w:t>
-            </w:r>
-            <w:bookmarkStart w:id="100" w:name="_GoBack"/>
-            <w:bookmarkEnd w:id="100"/>
+              <w:t xml:space="preserve">Tester </w:t>
+            </w:r>
+            <w:r>
+              <w:rPr>
+                <w:lang w:val="fr-CH"/>
+              </w:rPr>
+              <w:t>que les campagnes mail parviennent bien aux listes d’utilisateurs</w:t>
+            </w:r>
           </w:p>
         </w:tc>
         <w:tc>
@@ -11118,8 +11340,13 @@
               <w:rPr>
                 <w:lang w:val="fr-CH"/>
               </w:rPr>
-              <w:lastRenderedPageBreak/>
-              <w:t>A13</w:t>
+              <w:t>A1</w:t>
+            </w:r>
+            <w:r>
+              <w:rPr>
+                <w:lang w:val="fr-CH"/>
+              </w:rPr>
+              <w:t>3</w:t>
             </w:r>
           </w:p>
         </w:tc>
@@ -11145,7 +11372,7 @@
               <w:rPr>
                 <w:lang w:val="fr-CH"/>
               </w:rPr>
-              <w:t>Etablissement du profil</w:t>
+              <w:t>Gestion des rôles</w:t>
             </w:r>
           </w:p>
           <w:p>
@@ -11169,7 +11396,7 @@
               <w:rPr>
                 <w:lang w:val="fr-CH"/>
               </w:rPr>
-              <w:t>Etablir le profil de l’utilisateur en fonction de plusieurs critères</w:t>
+              <w:t>Pouvoir gérer les rôles et accorder des privilèges à certains comptes pour l'administration.</w:t>
             </w:r>
           </w:p>
         </w:tc>
@@ -11217,6 +11444,12 @@
                 <w:lang w:val="fr-CH"/>
               </w:rPr>
             </w:pPr>
+            <w:r>
+              <w:rPr>
+                <w:lang w:val="fr-CH"/>
+              </w:rPr>
+              <w:t>Tester les fonctionnalités de chaque rôle</w:t>
+            </w:r>
           </w:p>
         </w:tc>
         <w:tc>
@@ -11240,7 +11473,7 @@
               <w:rPr>
                 <w:lang w:val="fr-CH"/>
               </w:rPr>
-              <w:t>4</w:t>
+              <w:t>3</w:t>
             </w:r>
           </w:p>
         </w:tc>
@@ -11296,13 +11529,13 @@
               <w:rPr>
                 <w:lang w:val="fr-CH"/>
               </w:rPr>
-              <w:t>A</w:t>
-            </w:r>
-            <w:r>
-              <w:rPr>
-                <w:lang w:val="fr-CH"/>
-              </w:rPr>
-              <w:t>14</w:t>
+              <w:t>A1</w:t>
+            </w:r>
+            <w:r>
+              <w:rPr>
+                <w:lang w:val="fr-CH"/>
+              </w:rPr>
+              <w:t>4</w:t>
             </w:r>
           </w:p>
         </w:tc>
@@ -11328,7 +11561,7 @@
               <w:rPr>
                 <w:lang w:val="fr-CH"/>
               </w:rPr>
-              <w:t>Langues</w:t>
+              <w:t>Support client</w:t>
             </w:r>
           </w:p>
           <w:p>
@@ -11352,7 +11585,7 @@
               <w:rPr>
                 <w:lang w:val="fr-CH"/>
               </w:rPr>
-              <w:t>Ajouter différentes langues au site pour toucher une population plus grande.</w:t>
+              <w:t>Rendre possible pour la clientèle de nous contacter et nous faire des propositions.</w:t>
             </w:r>
           </w:p>
         </w:tc>
@@ -11400,6 +11633,12 @@
                 <w:lang w:val="fr-CH"/>
               </w:rPr>
             </w:pPr>
+            <w:r>
+              <w:rPr>
+                <w:lang w:val="fr-CH"/>
+              </w:rPr>
+              <w:t>Tester les contacts pour vérifier qu’ils nous parviennent bien</w:t>
+            </w:r>
           </w:p>
         </w:tc>
         <w:tc>
@@ -11423,7 +11662,7 @@
               <w:rPr>
                 <w:lang w:val="fr-CH"/>
               </w:rPr>
-              <w:t>1</w:t>
+              <w:t>2</w:t>
             </w:r>
           </w:p>
         </w:tc>
@@ -11448,7 +11687,7 @@
               <w:rPr>
                 <w:lang w:val="fr-CH"/>
               </w:rPr>
-              <w:t>1</w:t>
+              <w:t>2</w:t>
             </w:r>
           </w:p>
         </w:tc>
@@ -11479,7 +11718,14 @@
               <w:rPr>
                 <w:lang w:val="fr-CH"/>
               </w:rPr>
-              <w:t>A15</w:t>
+              <w:lastRenderedPageBreak/>
+              <w:t>A1</w:t>
+            </w:r>
+            <w:r>
+              <w:rPr>
+                <w:lang w:val="fr-CH"/>
+              </w:rPr>
+              <w:t>5</w:t>
             </w:r>
           </w:p>
         </w:tc>
@@ -11505,7 +11751,7 @@
               <w:rPr>
                 <w:lang w:val="fr-CH"/>
               </w:rPr>
-              <w:t>Administration</w:t>
+              <w:t>Etablissement du profil</w:t>
             </w:r>
           </w:p>
           <w:p>
@@ -11529,7 +11775,7 @@
               <w:rPr>
                 <w:lang w:val="fr-CH"/>
               </w:rPr>
-              <w:t>Espace pour gérer l’application</w:t>
+              <w:t>Etablir le profil de l’utilisateur en fonction de plusieurs critères</w:t>
             </w:r>
           </w:p>
         </w:tc>
@@ -11600,7 +11846,7 @@
               <w:rPr>
                 <w:lang w:val="fr-CH"/>
               </w:rPr>
-              <w:t>5</w:t>
+              <w:t>4</w:t>
             </w:r>
           </w:p>
         </w:tc>
@@ -11625,7 +11871,7 @@
               <w:rPr>
                 <w:lang w:val="fr-CH"/>
               </w:rPr>
-              <w:t>4</w:t>
+              <w:t>3</w:t>
             </w:r>
           </w:p>
         </w:tc>
@@ -11656,7 +11902,19 @@
               <w:rPr>
                 <w:lang w:val="fr-CH"/>
               </w:rPr>
-              <w:t>A16</w:t>
+              <w:t>A</w:t>
+            </w:r>
+            <w:r>
+              <w:rPr>
+                <w:lang w:val="fr-CH"/>
+              </w:rPr>
+              <w:t>1</w:t>
+            </w:r>
+            <w:r>
+              <w:rPr>
+                <w:lang w:val="fr-CH"/>
+              </w:rPr>
+              <w:t>6</w:t>
             </w:r>
           </w:p>
         </w:tc>
@@ -11682,7 +11940,7 @@
               <w:rPr>
                 <w:lang w:val="fr-CH"/>
               </w:rPr>
-              <w:t>Bot</w:t>
+              <w:t>Langues</w:t>
             </w:r>
           </w:p>
           <w:p>
@@ -11706,7 +11964,7 @@
               <w:rPr>
                 <w:lang w:val="fr-CH"/>
               </w:rPr>
-              <w:t>Utiliser des bots pour offrir un service propre aux utilisateurs</w:t>
+              <w:t>Ajouter différentes langues au site pour toucher une population plus grande.</w:t>
             </w:r>
           </w:p>
         </w:tc>
@@ -11777,7 +12035,7 @@
               <w:rPr>
                 <w:lang w:val="fr-CH"/>
               </w:rPr>
-              <w:t>2</w:t>
+              <w:t>1</w:t>
             </w:r>
           </w:p>
         </w:tc>
@@ -11802,7 +12060,7 @@
               <w:rPr>
                 <w:lang w:val="fr-CH"/>
               </w:rPr>
-              <w:t>2</w:t>
+              <w:t>1</w:t>
             </w:r>
           </w:p>
         </w:tc>
@@ -11833,7 +12091,13 @@
               <w:rPr>
                 <w:lang w:val="fr-CH"/>
               </w:rPr>
-              <w:t>A17</w:t>
+              <w:t>A1</w:t>
+            </w:r>
+            <w:r>
+              <w:rPr>
+                <w:lang w:val="fr-CH"/>
+              </w:rPr>
+              <w:t>7</w:t>
             </w:r>
           </w:p>
         </w:tc>
@@ -11859,7 +12123,7 @@
               <w:rPr>
                 <w:lang w:val="fr-CH"/>
               </w:rPr>
-              <w:t>Localisation</w:t>
+              <w:t>Administration</w:t>
             </w:r>
           </w:p>
           <w:p>
@@ -11883,7 +12147,7 @@
               <w:rPr>
                 <w:lang w:val="fr-CH"/>
               </w:rPr>
-              <w:t>Evaluer les possibilités en fonction de la localisation de chaque utilisateur.</w:t>
+              <w:t>Espace pour gérer l’application</w:t>
             </w:r>
           </w:p>
         </w:tc>
@@ -11954,7 +12218,7 @@
               <w:rPr>
                 <w:lang w:val="fr-CH"/>
               </w:rPr>
-              <w:t>3</w:t>
+              <w:t>5</w:t>
             </w:r>
           </w:p>
         </w:tc>
@@ -11979,7 +12243,7 @@
               <w:rPr>
                 <w:lang w:val="fr-CH"/>
               </w:rPr>
-              <w:t>3</w:t>
+              <w:t>4</w:t>
             </w:r>
           </w:p>
         </w:tc>
@@ -12003,6 +12267,372 @@
               <w:pStyle w:val="AbsatzTab12Pt1-1Kur"/>
               <w:keepNext/>
               <w:rPr>
+                <w:lang w:val="fr-CH"/>
+              </w:rPr>
+            </w:pPr>
+            <w:r>
+              <w:rPr>
+                <w:lang w:val="fr-CH"/>
+              </w:rPr>
+              <w:t>A1</w:t>
+            </w:r>
+            <w:r>
+              <w:rPr>
+                <w:lang w:val="fr-CH"/>
+              </w:rPr>
+              <w:t>8</w:t>
+            </w:r>
+          </w:p>
+        </w:tc>
+        <w:tc>
+          <w:tcPr>
+            <w:tcW w:w="1843" w:type="dxa"/>
+            <w:tcBorders>
+              <w:top w:val="single" w:sz="4" w:space="0" w:color="auto"/>
+              <w:left w:val="single" w:sz="4" w:space="0" w:color="auto"/>
+              <w:bottom w:val="single" w:sz="4" w:space="0" w:color="auto"/>
+              <w:right w:val="single" w:sz="4" w:space="0" w:color="auto"/>
+            </w:tcBorders>
+          </w:tcPr>
+          <w:p>
+            <w:pPr>
+              <w:pStyle w:val="AbsatzTab12Pt1-1Kur"/>
+              <w:keepNext/>
+              <w:rPr>
+                <w:lang w:val="fr-CH"/>
+              </w:rPr>
+            </w:pPr>
+            <w:r>
+              <w:rPr>
+                <w:lang w:val="fr-CH"/>
+              </w:rPr>
+              <w:t>Bot</w:t>
+            </w:r>
+          </w:p>
+          <w:p>
+            <w:pPr>
+              <w:pStyle w:val="AbsatzTab12Pt1-1Kur"/>
+              <w:keepNext/>
+              <w:rPr>
+                <w:lang w:val="fr-CH"/>
+              </w:rPr>
+            </w:pPr>
+          </w:p>
+          <w:p>
+            <w:pPr>
+              <w:pStyle w:val="AbsatzTab12Pt1-1Kur"/>
+              <w:keepNext/>
+              <w:rPr>
+                <w:lang w:val="fr-CH"/>
+              </w:rPr>
+            </w:pPr>
+            <w:r>
+              <w:rPr>
+                <w:lang w:val="fr-CH"/>
+              </w:rPr>
+              <w:t>Utiliser des bots pour offrir un service propre aux utilisateurs</w:t>
+            </w:r>
+          </w:p>
+        </w:tc>
+        <w:tc>
+          <w:tcPr>
+            <w:tcW w:w="851" w:type="dxa"/>
+            <w:tcBorders>
+              <w:top w:val="single" w:sz="4" w:space="0" w:color="auto"/>
+              <w:left w:val="single" w:sz="4" w:space="0" w:color="auto"/>
+              <w:bottom w:val="single" w:sz="4" w:space="0" w:color="auto"/>
+              <w:right w:val="single" w:sz="4" w:space="0" w:color="auto"/>
+            </w:tcBorders>
+          </w:tcPr>
+          <w:p>
+            <w:pPr>
+              <w:pStyle w:val="AbsatzTab12Pt1-1Kur"/>
+              <w:keepNext/>
+              <w:rPr>
+                <w:lang w:val="fr-CH"/>
+              </w:rPr>
+            </w:pPr>
+            <w:r>
+              <w:rPr>
+                <w:lang w:val="fr-CH"/>
+              </w:rPr>
+              <w:t>F</w:t>
+            </w:r>
+          </w:p>
+        </w:tc>
+        <w:tc>
+          <w:tcPr>
+            <w:tcW w:w="2976" w:type="dxa"/>
+            <w:tcBorders>
+              <w:top w:val="single" w:sz="4" w:space="0" w:color="auto"/>
+              <w:left w:val="single" w:sz="4" w:space="0" w:color="auto"/>
+              <w:bottom w:val="single" w:sz="4" w:space="0" w:color="auto"/>
+              <w:right w:val="single" w:sz="4" w:space="0" w:color="auto"/>
+            </w:tcBorders>
+          </w:tcPr>
+          <w:p>
+            <w:pPr>
+              <w:pStyle w:val="AbsatzTab12Pt1-1Kur"/>
+              <w:keepNext/>
+              <w:rPr>
+                <w:lang w:val="fr-CH"/>
+              </w:rPr>
+            </w:pPr>
+          </w:p>
+        </w:tc>
+        <w:tc>
+          <w:tcPr>
+            <w:tcW w:w="1560" w:type="dxa"/>
+            <w:tcBorders>
+              <w:top w:val="single" w:sz="4" w:space="0" w:color="auto"/>
+              <w:left w:val="single" w:sz="4" w:space="0" w:color="auto"/>
+              <w:right w:val="single" w:sz="4" w:space="0" w:color="auto"/>
+            </w:tcBorders>
+          </w:tcPr>
+          <w:p>
+            <w:pPr>
+              <w:pStyle w:val="AbsatzTab12Pt1-1Kur"/>
+              <w:keepNext/>
+              <w:rPr>
+                <w:lang w:val="fr-CH"/>
+              </w:rPr>
+            </w:pPr>
+            <w:r>
+              <w:rPr>
+                <w:lang w:val="fr-CH"/>
+              </w:rPr>
+              <w:t>2</w:t>
+            </w:r>
+          </w:p>
+        </w:tc>
+        <w:tc>
+          <w:tcPr>
+            <w:tcW w:w="1134" w:type="dxa"/>
+            <w:tcBorders>
+              <w:top w:val="single" w:sz="4" w:space="0" w:color="auto"/>
+              <w:left w:val="single" w:sz="4" w:space="0" w:color="auto"/>
+              <w:right w:val="single" w:sz="4" w:space="0" w:color="auto"/>
+            </w:tcBorders>
+          </w:tcPr>
+          <w:p>
+            <w:pPr>
+              <w:pStyle w:val="AbsatzTab12Pt1-1Kur"/>
+              <w:keepNext/>
+              <w:rPr>
+                <w:lang w:val="fr-CH"/>
+              </w:rPr>
+            </w:pPr>
+            <w:r>
+              <w:rPr>
+                <w:lang w:val="fr-CH"/>
+              </w:rPr>
+              <w:t>2</w:t>
+            </w:r>
+          </w:p>
+        </w:tc>
+      </w:tr>
+      <w:tr>
+        <w:trPr>
+          <w:trHeight w:val="425"/>
+        </w:trPr>
+        <w:tc>
+          <w:tcPr>
+            <w:tcW w:w="709" w:type="dxa"/>
+            <w:tcBorders>
+              <w:top w:val="single" w:sz="4" w:space="0" w:color="auto"/>
+              <w:left w:val="single" w:sz="4" w:space="0" w:color="auto"/>
+              <w:bottom w:val="single" w:sz="4" w:space="0" w:color="auto"/>
+              <w:right w:val="single" w:sz="4" w:space="0" w:color="auto"/>
+            </w:tcBorders>
+          </w:tcPr>
+          <w:p>
+            <w:pPr>
+              <w:pStyle w:val="AbsatzTab12Pt1-1Kur"/>
+              <w:keepNext/>
+              <w:rPr>
+                <w:lang w:val="fr-CH"/>
+              </w:rPr>
+            </w:pPr>
+            <w:r>
+              <w:rPr>
+                <w:lang w:val="fr-CH"/>
+              </w:rPr>
+              <w:t>A1</w:t>
+            </w:r>
+            <w:r>
+              <w:rPr>
+                <w:lang w:val="fr-CH"/>
+              </w:rPr>
+              <w:t>9</w:t>
+            </w:r>
+          </w:p>
+        </w:tc>
+        <w:tc>
+          <w:tcPr>
+            <w:tcW w:w="1843" w:type="dxa"/>
+            <w:tcBorders>
+              <w:top w:val="single" w:sz="4" w:space="0" w:color="auto"/>
+              <w:left w:val="single" w:sz="4" w:space="0" w:color="auto"/>
+              <w:bottom w:val="single" w:sz="4" w:space="0" w:color="auto"/>
+              <w:right w:val="single" w:sz="4" w:space="0" w:color="auto"/>
+            </w:tcBorders>
+          </w:tcPr>
+          <w:p>
+            <w:pPr>
+              <w:pStyle w:val="AbsatzTab12Pt1-1Kur"/>
+              <w:keepNext/>
+              <w:rPr>
+                <w:lang w:val="fr-CH"/>
+              </w:rPr>
+            </w:pPr>
+            <w:r>
+              <w:rPr>
+                <w:lang w:val="fr-CH"/>
+              </w:rPr>
+              <w:t>Localisation</w:t>
+            </w:r>
+          </w:p>
+          <w:p>
+            <w:pPr>
+              <w:pStyle w:val="AbsatzTab12Pt1-1Kur"/>
+              <w:keepNext/>
+              <w:rPr>
+                <w:lang w:val="fr-CH"/>
+              </w:rPr>
+            </w:pPr>
+          </w:p>
+          <w:p>
+            <w:pPr>
+              <w:pStyle w:val="AbsatzTab12Pt1-1Kur"/>
+              <w:keepNext/>
+              <w:rPr>
+                <w:lang w:val="fr-CH"/>
+              </w:rPr>
+            </w:pPr>
+            <w:r>
+              <w:rPr>
+                <w:lang w:val="fr-CH"/>
+              </w:rPr>
+              <w:t>Evaluer les possibilités en fonction de la localisation de chaque utilisateur.</w:t>
+            </w:r>
+          </w:p>
+        </w:tc>
+        <w:tc>
+          <w:tcPr>
+            <w:tcW w:w="851" w:type="dxa"/>
+            <w:tcBorders>
+              <w:top w:val="single" w:sz="4" w:space="0" w:color="auto"/>
+              <w:left w:val="single" w:sz="4" w:space="0" w:color="auto"/>
+              <w:bottom w:val="single" w:sz="4" w:space="0" w:color="auto"/>
+              <w:right w:val="single" w:sz="4" w:space="0" w:color="auto"/>
+            </w:tcBorders>
+          </w:tcPr>
+          <w:p>
+            <w:pPr>
+              <w:pStyle w:val="AbsatzTab12Pt1-1Kur"/>
+              <w:keepNext/>
+              <w:rPr>
+                <w:lang w:val="fr-CH"/>
+              </w:rPr>
+            </w:pPr>
+            <w:r>
+              <w:rPr>
+                <w:lang w:val="fr-CH"/>
+              </w:rPr>
+              <w:t>F</w:t>
+            </w:r>
+          </w:p>
+        </w:tc>
+        <w:tc>
+          <w:tcPr>
+            <w:tcW w:w="2976" w:type="dxa"/>
+            <w:tcBorders>
+              <w:top w:val="single" w:sz="4" w:space="0" w:color="auto"/>
+              <w:left w:val="single" w:sz="4" w:space="0" w:color="auto"/>
+              <w:bottom w:val="single" w:sz="4" w:space="0" w:color="auto"/>
+              <w:right w:val="single" w:sz="4" w:space="0" w:color="auto"/>
+            </w:tcBorders>
+          </w:tcPr>
+          <w:p>
+            <w:pPr>
+              <w:pStyle w:val="AbsatzTab12Pt1-1Kur"/>
+              <w:keepNext/>
+              <w:rPr>
+                <w:lang w:val="fr-CH"/>
+              </w:rPr>
+            </w:pPr>
+          </w:p>
+        </w:tc>
+        <w:tc>
+          <w:tcPr>
+            <w:tcW w:w="1560" w:type="dxa"/>
+            <w:tcBorders>
+              <w:top w:val="single" w:sz="4" w:space="0" w:color="auto"/>
+              <w:left w:val="single" w:sz="4" w:space="0" w:color="auto"/>
+              <w:right w:val="single" w:sz="4" w:space="0" w:color="auto"/>
+            </w:tcBorders>
+          </w:tcPr>
+          <w:p>
+            <w:pPr>
+              <w:pStyle w:val="AbsatzTab12Pt1-1Kur"/>
+              <w:keepNext/>
+              <w:rPr>
+                <w:lang w:val="fr-CH"/>
+              </w:rPr>
+            </w:pPr>
+            <w:r>
+              <w:rPr>
+                <w:lang w:val="fr-CH"/>
+              </w:rPr>
+              <w:t>3</w:t>
+            </w:r>
+          </w:p>
+        </w:tc>
+        <w:tc>
+          <w:tcPr>
+            <w:tcW w:w="1134" w:type="dxa"/>
+            <w:tcBorders>
+              <w:top w:val="single" w:sz="4" w:space="0" w:color="auto"/>
+              <w:left w:val="single" w:sz="4" w:space="0" w:color="auto"/>
+              <w:right w:val="single" w:sz="4" w:space="0" w:color="auto"/>
+            </w:tcBorders>
+          </w:tcPr>
+          <w:p>
+            <w:pPr>
+              <w:pStyle w:val="AbsatzTab12Pt1-1Kur"/>
+              <w:keepNext/>
+              <w:rPr>
+                <w:lang w:val="fr-CH"/>
+              </w:rPr>
+            </w:pPr>
+            <w:r>
+              <w:rPr>
+                <w:lang w:val="fr-CH"/>
+              </w:rPr>
+              <w:t>3</w:t>
+            </w:r>
+          </w:p>
+        </w:tc>
+      </w:tr>
+      <w:tr>
+        <w:trPr>
+          <w:trHeight w:val="425"/>
+        </w:trPr>
+        <w:tc>
+          <w:tcPr>
+            <w:tcW w:w="709" w:type="dxa"/>
+            <w:tcBorders>
+              <w:top w:val="single" w:sz="4" w:space="0" w:color="auto"/>
+              <w:left w:val="single" w:sz="4" w:space="0" w:color="auto"/>
+              <w:bottom w:val="single" w:sz="4" w:space="0" w:color="auto"/>
+              <w:right w:val="single" w:sz="4" w:space="0" w:color="auto"/>
+            </w:tcBorders>
+          </w:tcPr>
+          <w:p>
+            <w:pPr>
+              <w:pStyle w:val="AbsatzTab12Pt1-1Kur"/>
+              <w:keepNext/>
+              <w:rPr>
                 <w:sz w:val="22"/>
                 <w:szCs w:val="22"/>
                 <w:lang w:val="fr-CH"/>
@@ -12014,7 +12644,7 @@
                 <w:szCs w:val="22"/>
                 <w:lang w:val="fr-CH"/>
               </w:rPr>
-              <w:t>A18</w:t>
+              <w:t>A20</w:t>
             </w:r>
           </w:p>
         </w:tc>
@@ -12036,6 +12666,36 @@
                 <w:lang w:val="fr-CH"/>
               </w:rPr>
             </w:pPr>
+            <w:r>
+              <w:rPr>
+                <w:lang w:val="fr-CH"/>
+              </w:rPr>
+              <w:t>Demande de réinitialisation</w:t>
+            </w:r>
+          </w:p>
+          <w:p>
+            <w:pPr>
+              <w:pStyle w:val="AbsatzTab12Pt1-1Kur"/>
+              <w:keepNext/>
+              <w:rPr>
+                <w:lang w:val="fr-CH"/>
+              </w:rPr>
+            </w:pPr>
+          </w:p>
+          <w:p>
+            <w:pPr>
+              <w:pStyle w:val="AbsatzTab12Pt1-1Kur"/>
+              <w:keepNext/>
+              <w:rPr>
+                <w:lang w:val="fr-CH"/>
+              </w:rPr>
+            </w:pPr>
+            <w:r>
+              <w:rPr>
+                <w:lang w:val="fr-CH"/>
+              </w:rPr>
+              <w:t>L’utilisateur doit pouvoir faire une demande pour récupérer son mot de passe via email.</w:t>
+            </w:r>
           </w:p>
         </w:tc>
         <w:tc>
@@ -12056,6 +12716,12 @@
                 <w:lang w:val="fr-CH"/>
               </w:rPr>
             </w:pPr>
+            <w:r>
+              <w:rPr>
+                <w:lang w:val="fr-CH"/>
+              </w:rPr>
+              <w:t>F</w:t>
+            </w:r>
           </w:p>
         </w:tc>
         <w:tc>
@@ -12076,6 +12742,12 @@
                 <w:lang w:val="fr-CH"/>
               </w:rPr>
             </w:pPr>
+            <w:r>
+              <w:rPr>
+                <w:lang w:val="fr-CH"/>
+              </w:rPr>
+              <w:t>Le test est réussi quand l’utilisateur a réussi à changer son mot de passe</w:t>
+            </w:r>
           </w:p>
         </w:tc>
         <w:tc>
@@ -12095,6 +12767,12 @@
                 <w:lang w:val="fr-CH"/>
               </w:rPr>
             </w:pPr>
+            <w:r>
+              <w:rPr>
+                <w:lang w:val="fr-CH"/>
+              </w:rPr>
+              <w:t>3</w:t>
+            </w:r>
           </w:p>
         </w:tc>
         <w:tc>
@@ -12114,6 +12792,200 @@
                 <w:lang w:val="fr-CH"/>
               </w:rPr>
             </w:pPr>
+            <w:r>
+              <w:rPr>
+                <w:lang w:val="fr-CH"/>
+              </w:rPr>
+              <w:t>3</w:t>
+            </w:r>
+          </w:p>
+        </w:tc>
+      </w:tr>
+      <w:tr>
+        <w:trPr>
+          <w:trHeight w:val="425"/>
+        </w:trPr>
+        <w:tc>
+          <w:tcPr>
+            <w:tcW w:w="709" w:type="dxa"/>
+            <w:tcBorders>
+              <w:top w:val="single" w:sz="4" w:space="0" w:color="auto"/>
+              <w:left w:val="single" w:sz="4" w:space="0" w:color="auto"/>
+              <w:bottom w:val="single" w:sz="4" w:space="0" w:color="auto"/>
+              <w:right w:val="single" w:sz="4" w:space="0" w:color="auto"/>
+            </w:tcBorders>
+          </w:tcPr>
+          <w:p>
+            <w:pPr>
+              <w:pStyle w:val="AbsatzTab12Pt1-1Kur"/>
+              <w:keepNext/>
+              <w:rPr>
+                <w:sz w:val="22"/>
+                <w:szCs w:val="22"/>
+                <w:lang w:val="fr-CH"/>
+              </w:rPr>
+            </w:pPr>
+            <w:r>
+              <w:rPr>
+                <w:sz w:val="22"/>
+                <w:szCs w:val="22"/>
+                <w:lang w:val="fr-CH"/>
+              </w:rPr>
+              <w:lastRenderedPageBreak/>
+              <w:t>A21</w:t>
+            </w:r>
+          </w:p>
+        </w:tc>
+        <w:tc>
+          <w:tcPr>
+            <w:tcW w:w="1843" w:type="dxa"/>
+            <w:tcBorders>
+              <w:top w:val="single" w:sz="4" w:space="0" w:color="auto"/>
+              <w:left w:val="single" w:sz="4" w:space="0" w:color="auto"/>
+              <w:bottom w:val="single" w:sz="4" w:space="0" w:color="auto"/>
+              <w:right w:val="single" w:sz="4" w:space="0" w:color="auto"/>
+            </w:tcBorders>
+          </w:tcPr>
+          <w:p>
+            <w:pPr>
+              <w:pStyle w:val="AbsatzTab12Pt1-1Kur"/>
+              <w:keepNext/>
+              <w:rPr>
+                <w:lang w:val="fr-CH"/>
+              </w:rPr>
+            </w:pPr>
+            <w:r>
+              <w:rPr>
+                <w:lang w:val="fr-CH"/>
+              </w:rPr>
+              <w:t>Traçabilité</w:t>
+            </w:r>
+          </w:p>
+          <w:p>
+            <w:pPr>
+              <w:pStyle w:val="AbsatzTab12Pt1-1Kur"/>
+              <w:keepNext/>
+              <w:rPr>
+                <w:lang w:val="fr-CH"/>
+              </w:rPr>
+            </w:pPr>
+          </w:p>
+          <w:p>
+            <w:pPr>
+              <w:pStyle w:val="AbsatzTab12Pt1-1Kur"/>
+              <w:keepNext/>
+              <w:rPr>
+                <w:lang w:val="fr-CH"/>
+              </w:rPr>
+            </w:pPr>
+            <w:r>
+              <w:rPr>
+                <w:lang w:val="fr-CH"/>
+              </w:rPr>
+              <w:t>Pouvoir avoir des informations sur la connexion de chaque utilisateur en récupérant leur adresse IP et leur temps de connexion</w:t>
+            </w:r>
+          </w:p>
+        </w:tc>
+        <w:tc>
+          <w:tcPr>
+            <w:tcW w:w="851" w:type="dxa"/>
+            <w:tcBorders>
+              <w:top w:val="single" w:sz="4" w:space="0" w:color="auto"/>
+              <w:left w:val="single" w:sz="4" w:space="0" w:color="auto"/>
+              <w:bottom w:val="single" w:sz="4" w:space="0" w:color="auto"/>
+              <w:right w:val="single" w:sz="4" w:space="0" w:color="auto"/>
+            </w:tcBorders>
+          </w:tcPr>
+          <w:p>
+            <w:pPr>
+              <w:pStyle w:val="AbsatzTab12Pt1-1Kur"/>
+              <w:keepNext/>
+              <w:rPr>
+                <w:lang w:val="fr-CH"/>
+              </w:rPr>
+            </w:pPr>
+            <w:r>
+              <w:rPr>
+                <w:lang w:val="fr-CH"/>
+              </w:rPr>
+              <w:t>F</w:t>
+            </w:r>
+          </w:p>
+        </w:tc>
+        <w:tc>
+          <w:tcPr>
+            <w:tcW w:w="2976" w:type="dxa"/>
+            <w:tcBorders>
+              <w:top w:val="single" w:sz="4" w:space="0" w:color="auto"/>
+              <w:left w:val="single" w:sz="4" w:space="0" w:color="auto"/>
+              <w:bottom w:val="single" w:sz="4" w:space="0" w:color="auto"/>
+              <w:right w:val="single" w:sz="4" w:space="0" w:color="auto"/>
+            </w:tcBorders>
+          </w:tcPr>
+          <w:p>
+            <w:pPr>
+              <w:pStyle w:val="AbsatzTab12Pt1-1Kur"/>
+              <w:keepNext/>
+              <w:rPr>
+                <w:lang w:val="fr-CH"/>
+              </w:rPr>
+            </w:pPr>
+            <w:r>
+              <w:rPr>
+                <w:lang w:val="fr-CH"/>
+              </w:rPr>
+              <w:t>Le test est réussi quand on peut visualiser l’adresse IP et l’heure de connexion d’un utilisateur X.</w:t>
+            </w:r>
+          </w:p>
+        </w:tc>
+        <w:tc>
+          <w:tcPr>
+            <w:tcW w:w="1560" w:type="dxa"/>
+            <w:tcBorders>
+              <w:top w:val="single" w:sz="4" w:space="0" w:color="auto"/>
+              <w:left w:val="single" w:sz="4" w:space="0" w:color="auto"/>
+              <w:right w:val="single" w:sz="4" w:space="0" w:color="auto"/>
+            </w:tcBorders>
+          </w:tcPr>
+          <w:p>
+            <w:pPr>
+              <w:pStyle w:val="AbsatzTab12Pt1-1Kur"/>
+              <w:keepNext/>
+              <w:rPr>
+                <w:lang w:val="fr-CH"/>
+              </w:rPr>
+            </w:pPr>
+            <w:r>
+              <w:rPr>
+                <w:lang w:val="fr-CH"/>
+              </w:rPr>
+              <w:t>1</w:t>
+            </w:r>
+          </w:p>
+        </w:tc>
+        <w:tc>
+          <w:tcPr>
+            <w:tcW w:w="1134" w:type="dxa"/>
+            <w:tcBorders>
+              <w:top w:val="single" w:sz="4" w:space="0" w:color="auto"/>
+              <w:left w:val="single" w:sz="4" w:space="0" w:color="auto"/>
+              <w:right w:val="single" w:sz="4" w:space="0" w:color="auto"/>
+            </w:tcBorders>
+          </w:tcPr>
+          <w:p>
+            <w:pPr>
+              <w:pStyle w:val="AbsatzTab12Pt1-1Kur"/>
+              <w:keepNext/>
+              <w:rPr>
+                <w:lang w:val="fr-CH"/>
+              </w:rPr>
+            </w:pPr>
+            <w:r>
+              <w:rPr>
+                <w:lang w:val="fr-CH"/>
+              </w:rPr>
+              <w:t>1</w:t>
+            </w:r>
           </w:p>
         </w:tc>
       </w:tr>
@@ -12156,7 +13028,21 @@
                 <w:lang w:val="fr-CH"/>
               </w:rPr>
               <w:tab/>
-              <w:t xml:space="preserve">Type = type d’exigence: O = organisation, F = fonction, Q = qualité, S = sécurité, M = migration, </w:t>
+              <w:t xml:space="preserve">Type = type </w:t>
+            </w:r>
+            <w:proofErr w:type="gramStart"/>
+            <w:r>
+              <w:rPr>
+                <w:lang w:val="fr-CH"/>
+              </w:rPr>
+              <w:t>d’exigence:</w:t>
+            </w:r>
+            <w:proofErr w:type="gramEnd"/>
+            <w:r>
+              <w:rPr>
+                <w:lang w:val="fr-CH"/>
+              </w:rPr>
+              <w:t xml:space="preserve"> O = organisation, F = fonction, Q = qualité, S = sécurité, M = migration, </w:t>
             </w:r>
             <w:r>
               <w:rPr>
@@ -12188,7 +13074,20 @@
                 <w:lang w:val="fr-CH"/>
               </w:rPr>
               <w:tab/>
-              <w:t>Importance: 5 = doit absolument être réalisé, 4 = très important, 3 = important, 2 = normal, 1 = peu important</w:t>
+            </w:r>
+            <w:proofErr w:type="gramStart"/>
+            <w:r>
+              <w:rPr>
+                <w:lang w:val="fr-CH"/>
+              </w:rPr>
+              <w:t>Importance:</w:t>
+            </w:r>
+            <w:proofErr w:type="gramEnd"/>
+            <w:r>
+              <w:rPr>
+                <w:lang w:val="fr-CH"/>
+              </w:rPr>
+              <w:t xml:space="preserve"> 5 = doit absolument être réalisé, 4 = très important, 3 = important, 2 = normal, 1 = peu important</w:t>
             </w:r>
           </w:p>
           <w:p>
@@ -12215,7 +13114,20 @@
                 <w:lang w:val="fr-CH"/>
               </w:rPr>
               <w:tab/>
-              <w:t>Urgence: 5 = doit être réalisé immédiatement, 4 = très urgent, 3 = urgent, 2 = normal, 1 = pas urgent</w:t>
+            </w:r>
+            <w:proofErr w:type="gramStart"/>
+            <w:r>
+              <w:rPr>
+                <w:lang w:val="fr-CH"/>
+              </w:rPr>
+              <w:t>Urgence:</w:t>
+            </w:r>
+            <w:proofErr w:type="gramEnd"/>
+            <w:r>
+              <w:rPr>
+                <w:lang w:val="fr-CH"/>
+              </w:rPr>
+              <w:t xml:space="preserve"> 5 = doit être réalisé immédiatement, 4 = très urgent, 3 = urgent, 2 = normal, 1 = pas urgent</w:t>
             </w:r>
           </w:p>
         </w:tc>
@@ -12225,7 +13137,7 @@
       <w:pPr>
         <w:pStyle w:val="Lgende"/>
       </w:pPr>
-      <w:bookmarkStart w:id="101" w:name="_Toc26945137"/>
+      <w:bookmarkStart w:id="100" w:name="_Toc26945137"/>
       <w:r>
         <w:t xml:space="preserve">Tableau </w:t>
       </w:r>
@@ -12268,10 +13180,20 @@
       <w:bookmarkEnd w:id="97"/>
       <w:bookmarkEnd w:id="98"/>
       <w:bookmarkEnd w:id="99"/>
-      <w:r>
-        <w:t>Exigences générales</w:t>
-      </w:r>
-      <w:bookmarkEnd w:id="101"/>
+      <w:proofErr w:type="spellStart"/>
+      <w:r>
+        <w:t>Exigences</w:t>
+      </w:r>
+      <w:proofErr w:type="spellEnd"/>
+      <w:r>
+        <w:t xml:space="preserve"> </w:t>
+      </w:r>
+      <w:proofErr w:type="spellStart"/>
+      <w:r>
+        <w:t>générales</w:t>
+      </w:r>
+      <w:bookmarkEnd w:id="100"/>
+      <w:proofErr w:type="spellEnd"/>
     </w:p>
     <w:p>
       <w:pPr>
@@ -12284,14 +13206,14 @@
           <w:lang w:val="fr-CH"/>
         </w:rPr>
       </w:pPr>
-      <w:bookmarkStart w:id="102" w:name="_Toc26945108"/>
+      <w:bookmarkStart w:id="101" w:name="_Toc26945108"/>
       <w:r>
         <w:rPr>
           <w:lang w:val="fr-CH"/>
         </w:rPr>
         <w:t>Variantes de solution</w:t>
       </w:r>
-      <w:bookmarkEnd w:id="102"/>
+      <w:bookmarkEnd w:id="101"/>
     </w:p>
     <w:p>
       <w:pPr>
@@ -12304,14 +13226,14 @@
           <w:lang w:val="fr-CH"/>
         </w:rPr>
       </w:pPr>
-      <w:bookmarkStart w:id="103" w:name="_Toc26945109"/>
+      <w:bookmarkStart w:id="102" w:name="_Toc26945109"/>
       <w:r>
         <w:rPr>
           <w:lang w:val="fr-CH"/>
         </w:rPr>
         <w:t>Aperçu des variantes</w:t>
       </w:r>
-      <w:bookmarkEnd w:id="103"/>
+      <w:bookmarkEnd w:id="102"/>
     </w:p>
     <w:p>
       <w:pPr>
@@ -12455,8 +13377,16 @@
               <w:rPr>
                 <w:lang w:val="fr-CH"/>
               </w:rPr>
-              <w:t>API. NETCore</w:t>
-            </w:r>
+              <w:t xml:space="preserve">API. </w:t>
+            </w:r>
+            <w:proofErr w:type="spellStart"/>
+            <w:r>
+              <w:rPr>
+                <w:lang w:val="fr-CH"/>
+              </w:rPr>
+              <w:t>NETCore</w:t>
+            </w:r>
+            <w:proofErr w:type="spellEnd"/>
             <w:r>
               <w:rPr>
                 <w:lang w:val="fr-CH"/>
@@ -12546,7 +13476,6 @@
               <w:rPr>
                 <w:lang w:val="fr-CH"/>
               </w:rPr>
-              <w:lastRenderedPageBreak/>
               <w:t>V3</w:t>
             </w:r>
           </w:p>
@@ -12573,6 +13502,12 @@
                 <w:lang w:val="fr-CH"/>
               </w:rPr>
               <w:t>Application sur smartphone Android</w:t>
+            </w:r>
+            <w:r>
+              <w:rPr>
+                <w:lang w:val="fr-CH"/>
+              </w:rPr>
+              <w:t xml:space="preserve"> en Java</w:t>
             </w:r>
           </w:p>
         </w:tc>
@@ -12585,10 +13520,10 @@
           <w:lang w:val="fr-CH"/>
         </w:rPr>
       </w:pPr>
-      <w:bookmarkStart w:id="104" w:name="_Toc493855125"/>
-      <w:bookmarkStart w:id="105" w:name="_Toc528003914"/>
-      <w:bookmarkStart w:id="106" w:name="_Toc529897095"/>
-      <w:bookmarkStart w:id="107" w:name="_Toc26945138"/>
+      <w:bookmarkStart w:id="103" w:name="_Toc493855125"/>
+      <w:bookmarkStart w:id="104" w:name="_Toc528003914"/>
+      <w:bookmarkStart w:id="105" w:name="_Toc529897095"/>
+      <w:bookmarkStart w:id="106" w:name="_Toc26945138"/>
       <w:r>
         <w:rPr>
           <w:lang w:val="fr-CH"/>
@@ -12642,16 +13577,16 @@
         </w:rPr>
         <w:tab/>
       </w:r>
+      <w:bookmarkEnd w:id="103"/>
       <w:bookmarkEnd w:id="104"/>
       <w:bookmarkEnd w:id="105"/>
+      <w:r>
+        <w:rPr>
+          <w:lang w:val="fr-CH"/>
+        </w:rPr>
+        <w:t>Aperçu des variantes</w:t>
+      </w:r>
       <w:bookmarkEnd w:id="106"/>
-      <w:r>
-        <w:rPr>
-          <w:lang w:val="fr-CH"/>
-        </w:rPr>
-        <w:t>Aperçu des variantes</w:t>
-      </w:r>
-      <w:bookmarkEnd w:id="107"/>
     </w:p>
     <w:p>
       <w:pPr>
@@ -12690,20 +13625,20 @@
           <w:lang w:val="fr-CH"/>
         </w:rPr>
       </w:pPr>
-      <w:bookmarkStart w:id="108" w:name="_Toc493855093"/>
-      <w:bookmarkStart w:id="109" w:name="_Toc528003886"/>
-      <w:bookmarkStart w:id="110" w:name="_Toc529897066"/>
-      <w:bookmarkStart w:id="111" w:name="_Toc26945110"/>
+      <w:bookmarkStart w:id="107" w:name="_Toc493855093"/>
+      <w:bookmarkStart w:id="108" w:name="_Toc528003886"/>
+      <w:bookmarkStart w:id="109" w:name="_Toc529897066"/>
+      <w:bookmarkStart w:id="110" w:name="_Toc26945110"/>
       <w:r>
         <w:rPr>
           <w:lang w:val="fr-CH"/>
         </w:rPr>
         <w:t xml:space="preserve">Variante </w:t>
       </w:r>
+      <w:bookmarkEnd w:id="107"/>
       <w:bookmarkEnd w:id="108"/>
       <w:bookmarkEnd w:id="109"/>
       <w:bookmarkEnd w:id="110"/>
-      <w:bookmarkEnd w:id="111"/>
       <w:r>
         <w:rPr>
           <w:lang w:val="fr-CH"/>
@@ -12722,14 +13657,14 @@
           <w:lang w:val="fr-CH"/>
         </w:rPr>
       </w:pPr>
-      <w:bookmarkStart w:id="112" w:name="_Toc26945111"/>
+      <w:bookmarkStart w:id="111" w:name="_Toc26945111"/>
       <w:r>
         <w:rPr>
           <w:lang w:val="fr-CH"/>
         </w:rPr>
         <w:t>Brève description</w:t>
       </w:r>
-      <w:bookmarkEnd w:id="112"/>
+      <w:bookmarkEnd w:id="111"/>
     </w:p>
     <w:p>
       <w:pPr>
@@ -12772,20 +13707,20 @@
           <w:lang w:val="fr-CH"/>
         </w:rPr>
       </w:pPr>
-      <w:bookmarkStart w:id="113" w:name="_Toc493855096"/>
-      <w:bookmarkStart w:id="114" w:name="_Toc528003889"/>
-      <w:bookmarkStart w:id="115" w:name="_Toc529897069"/>
-      <w:bookmarkStart w:id="116" w:name="_Toc26945112"/>
+      <w:bookmarkStart w:id="112" w:name="_Toc493855096"/>
+      <w:bookmarkStart w:id="113" w:name="_Toc528003889"/>
+      <w:bookmarkStart w:id="114" w:name="_Toc529897069"/>
+      <w:bookmarkStart w:id="115" w:name="_Toc26945112"/>
       <w:r>
         <w:rPr>
           <w:lang w:val="fr-CH"/>
         </w:rPr>
         <w:t>Contexte du système (cible)</w:t>
       </w:r>
+      <w:bookmarkEnd w:id="112"/>
       <w:bookmarkEnd w:id="113"/>
       <w:bookmarkEnd w:id="114"/>
       <w:bookmarkEnd w:id="115"/>
-      <w:bookmarkEnd w:id="116"/>
     </w:p>
     <w:p>
       <w:pPr>
@@ -12812,16 +13747,18 @@
           <w:lang w:val="fr-CH"/>
         </w:rPr>
       </w:pPr>
-      <w:bookmarkStart w:id="117" w:name="_Toc493855097"/>
-      <w:bookmarkStart w:id="118" w:name="_Toc528003890"/>
-      <w:bookmarkStart w:id="119" w:name="_Toc529897070"/>
-      <w:bookmarkStart w:id="120" w:name="_Toc26945113"/>
+      <w:bookmarkStart w:id="116" w:name="_Toc493855097"/>
+      <w:bookmarkStart w:id="117" w:name="_Toc528003890"/>
+      <w:bookmarkStart w:id="118" w:name="_Toc529897070"/>
+      <w:bookmarkStart w:id="119" w:name="_Toc26945113"/>
       <w:r>
         <w:rPr>
           <w:lang w:val="fr-CH"/>
         </w:rPr>
         <w:t>Diagramme du contexte (cible)</w:t>
       </w:r>
+      <w:bookmarkStart w:id="120" w:name="_GoBack"/>
+      <w:bookmarkEnd w:id="116"/>
       <w:bookmarkEnd w:id="117"/>
       <w:bookmarkEnd w:id="118"/>
       <w:bookmarkEnd w:id="119"/>
@@ -12863,36 +13800,72 @@
         <w:rPr>
           <w:lang w:val="fr-CH"/>
         </w:rPr>
+        <w:lastRenderedPageBreak/>
         <w:t>Organisation</w:t>
       </w:r>
       <w:bookmarkEnd w:id="124"/>
     </w:p>
     <w:p>
       <w:pPr>
-        <w:pStyle w:val="Aufzhlungspunkt1n"/>
-        <w:rPr>
-          <w:lang w:val="fr-CH"/>
-        </w:rPr>
-      </w:pPr>
-      <w:r>
-        <w:rPr>
-          <w:lang w:val="fr-CH"/>
-        </w:rPr>
-        <w:t>Processus</w:t>
-      </w:r>
-    </w:p>
-    <w:p>
-      <w:pPr>
-        <w:pStyle w:val="Aufzhlungspunkt1n0Pt"/>
-        <w:rPr>
-          <w:lang w:val="fr-CH"/>
-        </w:rPr>
-      </w:pPr>
-      <w:r>
-        <w:rPr>
-          <w:lang w:val="fr-CH"/>
-        </w:rPr>
-        <w:t>Organisation structurelle</w:t>
+        <w:pStyle w:val="Absatz"/>
+        <w:jc w:val="center"/>
+        <w:rPr>
+          <w:lang w:val="fr-CH"/>
+        </w:rPr>
+      </w:pPr>
+      <w:r>
+        <w:rPr>
+          <w:noProof/>
+          <w:lang w:val="fr-CH"/>
+        </w:rPr>
+        <w:drawing>
+          <wp:inline distT="0" distB="0" distL="0" distR="0" wp14:anchorId="0EF69A87" wp14:editId="2592F8F3">
+            <wp:extent cx="3009900" cy="3917249"/>
+            <wp:effectExtent l="0" t="0" r="0" b="7620"/>
+            <wp:docPr id="1" name="Image 1"/>
+            <wp:cNvGraphicFramePr>
+              <a:graphicFrameLocks xmlns:a="http://schemas.openxmlformats.org/drawingml/2006/main" noChangeAspect="1"/>
+            </wp:cNvGraphicFramePr>
+            <a:graphic xmlns:a="http://schemas.openxmlformats.org/drawingml/2006/main">
+              <a:graphicData uri="http://schemas.openxmlformats.org/drawingml/2006/picture">
+                <pic:pic xmlns:pic="http://schemas.openxmlformats.org/drawingml/2006/picture">
+                  <pic:nvPicPr>
+                    <pic:cNvPr id="0" name="Picture 1"/>
+                    <pic:cNvPicPr>
+                      <a:picLocks noChangeAspect="1" noChangeArrowheads="1"/>
+                    </pic:cNvPicPr>
+                  </pic:nvPicPr>
+                  <pic:blipFill>
+                    <a:blip r:embed="rId10">
+                      <a:extLst>
+                        <a:ext uri="{28A0092B-C50C-407E-A947-70E740481C1C}">
+                          <a14:useLocalDpi xmlns:a14="http://schemas.microsoft.com/office/drawing/2010/main" val="0"/>
+                        </a:ext>
+                      </a:extLst>
+                    </a:blip>
+                    <a:srcRect/>
+                    <a:stretch>
+                      <a:fillRect/>
+                    </a:stretch>
+                  </pic:blipFill>
+                  <pic:spPr bwMode="auto">
+                    <a:xfrm>
+                      <a:off x="0" y="0"/>
+                      <a:ext cx="3022964" cy="3934251"/>
+                    </a:xfrm>
+                    <a:prstGeom prst="rect">
+                      <a:avLst/>
+                    </a:prstGeom>
+                    <a:noFill/>
+                    <a:ln>
+                      <a:noFill/>
+                    </a:ln>
+                  </pic:spPr>
+                </pic:pic>
+              </a:graphicData>
+            </a:graphic>
+          </wp:inline>
+        </w:drawing>
       </w:r>
     </w:p>
     <w:p>
@@ -12980,7 +13953,35 @@
         <w:rPr>
           <w:lang w:val="fr-CH"/>
         </w:rPr>
-        <w:t>Texte</w:t>
+        <w:t>Nous allons dans cette version utiliser Identity Server 4 qui peut être utilisé pour différente solutions.</w:t>
+      </w:r>
+    </w:p>
+    <w:p>
+      <w:pPr>
+        <w:pStyle w:val="Absatz"/>
+        <w:rPr>
+          <w:lang w:val="fr-CH"/>
+        </w:rPr>
+      </w:pPr>
+      <w:r>
+        <w:rPr>
+          <w:lang w:val="fr-CH"/>
+        </w:rPr>
+        <w:t xml:space="preserve">Nous allons pouvoir protéger les ressources de notre application ainsi que d’avoir un système d’authentification via une base de données. Nous aurons aussi une gestion des sessions et les la validation des clients se fera par un </w:t>
+      </w:r>
+      <w:proofErr w:type="spellStart"/>
+      <w:r>
+        <w:rPr>
+          <w:lang w:val="fr-CH"/>
+        </w:rPr>
+        <w:t>token</w:t>
+      </w:r>
+      <w:proofErr w:type="spellEnd"/>
+      <w:r>
+        <w:rPr>
+          <w:lang w:val="fr-CH"/>
+        </w:rPr>
+        <w:t>.</w:t>
       </w:r>
     </w:p>
     <w:p>
@@ -13074,8 +14075,16 @@
         <w:rPr>
           <w:lang w:val="fr-CH"/>
         </w:rPr>
-        <w:t>Notre première variante se porte sur un choix technologique totalement orienté Microsoft. Nous souhaiterions développer notre application sous un format API sécurisé englobant toutes les fonctionnalités décrites plus haut.</w:t>
-      </w:r>
+        <w:t>La deuxième version se porte sur un changement technologique et nous n’utiliserions plus une API mais des technologies du web pour pouvoir mettre en place rapidement l’</w:t>
+      </w:r>
+      <w:proofErr w:type="spellStart"/>
+      <w:r>
+        <w:rPr>
+          <w:lang w:val="fr-CH"/>
+        </w:rPr>
+        <w:t>applicatio</w:t>
+      </w:r>
+      <w:proofErr w:type="spellEnd"/>
     </w:p>
     <w:p>
       <w:pPr>
@@ -13217,7 +14226,21 @@
         <w:rPr>
           <w:lang w:val="fr-CH"/>
         </w:rPr>
-        <w:t>Pour un système informatique, les aspects suivants doivent être décrits: architecture générale du système (aperçu et structure du système), interfaces et limites.</w:t>
+        <w:t xml:space="preserve">Pour un système informatique, les aspects suivants doivent être </w:t>
+      </w:r>
+      <w:proofErr w:type="gramStart"/>
+      <w:r>
+        <w:rPr>
+          <w:lang w:val="fr-CH"/>
+        </w:rPr>
+        <w:t>décrits:</w:t>
+      </w:r>
+      <w:proofErr w:type="gramEnd"/>
+      <w:r>
+        <w:rPr>
+          <w:lang w:val="fr-CH"/>
+        </w:rPr>
+        <w:t xml:space="preserve"> architecture générale du système (aperçu et structure du système), interfaces et limites.</w:t>
       </w:r>
     </w:p>
     <w:p>
@@ -14277,7 +15300,21 @@
               <w:rPr>
                 <w:lang w:val="fr-CH"/>
               </w:rPr>
-              <w:t>* Pondération: N = nécessaire / R = recommandé / O = optionnel</w:t>
+              <w:t xml:space="preserve">* </w:t>
+            </w:r>
+            <w:proofErr w:type="gramStart"/>
+            <w:r>
+              <w:rPr>
+                <w:lang w:val="fr-CH"/>
+              </w:rPr>
+              <w:t>Pondération:</w:t>
+            </w:r>
+            <w:proofErr w:type="gramEnd"/>
+            <w:r>
+              <w:rPr>
+                <w:lang w:val="fr-CH"/>
+              </w:rPr>
+              <w:t xml:space="preserve"> N = nécessaire / R = recommandé / O = optionnel</w:t>
             </w:r>
           </w:p>
         </w:tc>
@@ -14594,12 +15631,16 @@
                 <w:lang w:val="fr-CH"/>
               </w:rPr>
             </w:pPr>
+            <w:proofErr w:type="spellStart"/>
+            <w:proofErr w:type="gramStart"/>
             <w:r>
               <w:rPr>
                 <w:lang w:val="fr-CH"/>
               </w:rPr>
               <w:t>nn</w:t>
             </w:r>
+            <w:proofErr w:type="spellEnd"/>
+            <w:proofErr w:type="gramEnd"/>
           </w:p>
         </w:tc>
         <w:tc>
@@ -14751,12 +15792,16 @@
                 <w:lang w:val="fr-CH"/>
               </w:rPr>
             </w:pPr>
+            <w:proofErr w:type="spellStart"/>
+            <w:proofErr w:type="gramStart"/>
             <w:r>
               <w:rPr>
                 <w:lang w:val="fr-CH"/>
               </w:rPr>
               <w:t>nn</w:t>
             </w:r>
+            <w:proofErr w:type="spellEnd"/>
+            <w:proofErr w:type="gramEnd"/>
           </w:p>
         </w:tc>
         <w:tc>
@@ -14906,12 +15951,16 @@
                 <w:lang w:val="fr-CH"/>
               </w:rPr>
             </w:pPr>
+            <w:proofErr w:type="spellStart"/>
+            <w:proofErr w:type="gramStart"/>
             <w:r>
               <w:rPr>
                 <w:lang w:val="fr-CH"/>
               </w:rPr>
               <w:t>nn</w:t>
             </w:r>
+            <w:proofErr w:type="spellEnd"/>
+            <w:proofErr w:type="gramEnd"/>
           </w:p>
         </w:tc>
         <w:tc>
@@ -15189,7 +16238,21 @@
               <w:rPr>
                 <w:lang w:val="fr-CH"/>
               </w:rPr>
-              <w:t>* Importance: 5 = doit absolument être réalisé, 4 = très important, 3 = important, 2 = normal, 1 = peu important</w:t>
+              <w:t xml:space="preserve">* </w:t>
+            </w:r>
+            <w:proofErr w:type="gramStart"/>
+            <w:r>
+              <w:rPr>
+                <w:lang w:val="fr-CH"/>
+              </w:rPr>
+              <w:t>Importance:</w:t>
+            </w:r>
+            <w:proofErr w:type="gramEnd"/>
+            <w:r>
+              <w:rPr>
+                <w:lang w:val="fr-CH"/>
+              </w:rPr>
+              <w:t xml:space="preserve"> 5 = doit absolument être réalisé, 4 = très important, 3 = important, 2 = normal, 1 = peu important</w:t>
             </w:r>
           </w:p>
         </w:tc>
@@ -16216,11 +17279,19 @@
                 <w:lang w:val="fr-CH"/>
               </w:rPr>
             </w:pPr>
-            <w:r>
-              <w:rPr>
-                <w:lang w:val="fr-CH"/>
-              </w:rPr>
-              <w:t>Écocompatibilité négative</w:t>
+            <w:proofErr w:type="spellStart"/>
+            <w:r>
+              <w:rPr>
+                <w:lang w:val="fr-CH"/>
+              </w:rPr>
+              <w:t>Écocompatibilité</w:t>
+            </w:r>
+            <w:proofErr w:type="spellEnd"/>
+            <w:r>
+              <w:rPr>
+                <w:lang w:val="fr-CH"/>
+              </w:rPr>
+              <w:t xml:space="preserve"> négative</w:t>
             </w:r>
           </w:p>
         </w:tc>
@@ -16283,11 +17354,19 @@
                 <w:lang w:val="fr-CH"/>
               </w:rPr>
             </w:pPr>
-            <w:r>
-              <w:rPr>
-                <w:lang w:val="fr-CH"/>
-              </w:rPr>
-              <w:t>Écocompatibilité partielle</w:t>
+            <w:proofErr w:type="spellStart"/>
+            <w:r>
+              <w:rPr>
+                <w:lang w:val="fr-CH"/>
+              </w:rPr>
+              <w:t>Écocompatibilité</w:t>
+            </w:r>
+            <w:proofErr w:type="spellEnd"/>
+            <w:r>
+              <w:rPr>
+                <w:lang w:val="fr-CH"/>
+              </w:rPr>
+              <w:t xml:space="preserve"> partielle</w:t>
             </w:r>
           </w:p>
         </w:tc>
@@ -16368,8 +17447,16 @@
               <w:rPr>
                 <w:lang w:val="fr-CH"/>
               </w:rPr>
-              <w:t>Forte écocompatibilité</w:t>
-            </w:r>
+              <w:t xml:space="preserve">Forte </w:t>
+            </w:r>
+            <w:proofErr w:type="spellStart"/>
+            <w:r>
+              <w:rPr>
+                <w:lang w:val="fr-CH"/>
+              </w:rPr>
+              <w:t>écocompatibilité</w:t>
+            </w:r>
+            <w:proofErr w:type="spellEnd"/>
           </w:p>
         </w:tc>
       </w:tr>
@@ -16610,10 +17697,20 @@
       <w:bookmarkEnd w:id="152"/>
       <w:bookmarkEnd w:id="153"/>
       <w:bookmarkEnd w:id="154"/>
-      <w:r>
-        <w:t>Autres critères</w:t>
+      <w:proofErr w:type="spellStart"/>
+      <w:r>
+        <w:t>Autres</w:t>
+      </w:r>
+      <w:proofErr w:type="spellEnd"/>
+      <w:r>
+        <w:t xml:space="preserve"> </w:t>
+      </w:r>
+      <w:proofErr w:type="spellStart"/>
+      <w:r>
+        <w:t>critères</w:t>
       </w:r>
       <w:bookmarkEnd w:id="155"/>
+      <w:proofErr w:type="spellEnd"/>
     </w:p>
     <w:p>
       <w:pPr>
@@ -16626,8 +17723,16 @@
         <w:rPr>
           <w:lang w:val="fr-CH"/>
         </w:rPr>
-        <w:t>Présentation possible des évaluations:</w:t>
-      </w:r>
+        <w:t xml:space="preserve">Présentation possible des </w:t>
+      </w:r>
+      <w:proofErr w:type="gramStart"/>
+      <w:r>
+        <w:rPr>
+          <w:lang w:val="fr-CH"/>
+        </w:rPr>
+        <w:t>évaluations:</w:t>
+      </w:r>
+      <w:proofErr w:type="gramEnd"/>
     </w:p>
     <w:p>
       <w:pPr>
@@ -16682,7 +17787,21 @@
         <w:rPr>
           <w:lang w:val="fr-CH"/>
         </w:rPr>
-        <w:t>Bilan avec argumentation (points positifs et négatifs; avantages et inconvénients), retour sur investissement, rentabilité</w:t>
+        <w:t xml:space="preserve">Bilan avec argumentation (points positifs et </w:t>
+      </w:r>
+      <w:proofErr w:type="gramStart"/>
+      <w:r>
+        <w:rPr>
+          <w:lang w:val="fr-CH"/>
+        </w:rPr>
+        <w:t>négatifs;</w:t>
+      </w:r>
+      <w:proofErr w:type="gramEnd"/>
+      <w:r>
+        <w:rPr>
+          <w:lang w:val="fr-CH"/>
+        </w:rPr>
+        <w:t xml:space="preserve"> avantages et inconvénients), retour sur investissement, rentabilité</w:t>
       </w:r>
     </w:p>
     <w:p>
@@ -16716,7 +17835,21 @@
         <w:rPr>
           <w:lang w:val="fr-CH"/>
         </w:rPr>
-        <w:t xml:space="preserve">La variante Vn est recommandée et les raisons de ce choix sont brièvement expliquées. </w:t>
+        <w:t xml:space="preserve">La variante </w:t>
+      </w:r>
+      <w:proofErr w:type="spellStart"/>
+      <w:r>
+        <w:rPr>
+          <w:lang w:val="fr-CH"/>
+        </w:rPr>
+        <w:t>Vn</w:t>
+      </w:r>
+      <w:proofErr w:type="spellEnd"/>
+      <w:r>
+        <w:rPr>
+          <w:lang w:val="fr-CH"/>
+        </w:rPr>
+        <w:t xml:space="preserve"> est recommandée et les raisons de ce choix sont brièvement expliquées. </w:t>
       </w:r>
     </w:p>
     <w:p>
@@ -16887,7 +18020,21 @@
               <w:rPr>
                 <w:lang w:val="fr-CH"/>
               </w:rPr>
-              <w:t>La méthode de gestion de projets et de programmes HERMES 5 est une norme eCH.</w:t>
+              <w:t xml:space="preserve">La méthode de gestion de projets et de programmes HERMES 5 est une norme </w:t>
+            </w:r>
+            <w:proofErr w:type="spellStart"/>
+            <w:r>
+              <w:rPr>
+                <w:lang w:val="fr-CH"/>
+              </w:rPr>
+              <w:t>eCH</w:t>
+            </w:r>
+            <w:proofErr w:type="spellEnd"/>
+            <w:r>
+              <w:rPr>
+                <w:lang w:val="fr-CH"/>
+              </w:rPr>
+              <w:t>.</w:t>
             </w:r>
           </w:p>
         </w:tc>
@@ -20963,12 +22110,12 @@
       </w:r>
     </w:p>
     <w:sectPr>
-      <w:headerReference w:type="even" r:id="rId10"/>
-      <w:headerReference w:type="default" r:id="rId11"/>
-      <w:footerReference w:type="even" r:id="rId12"/>
-      <w:footerReference w:type="default" r:id="rId13"/>
-      <w:headerReference w:type="first" r:id="rId14"/>
-      <w:footerReference w:type="first" r:id="rId15"/>
+      <w:headerReference w:type="even" r:id="rId11"/>
+      <w:headerReference w:type="default" r:id="rId12"/>
+      <w:footerReference w:type="even" r:id="rId13"/>
+      <w:footerReference w:type="default" r:id="rId14"/>
+      <w:headerReference w:type="first" r:id="rId15"/>
+      <w:footerReference w:type="first" r:id="rId16"/>
       <w:pgSz w:w="11906" w:h="16838" w:code="9"/>
       <w:pgMar w:top="1134" w:right="1134" w:bottom="851" w:left="1701" w:header="709" w:footer="318" w:gutter="0"/>
       <w:cols w:space="708"/>
@@ -21286,27 +22433,14 @@
               <w:szCs w:val="18"/>
             </w:rPr>
           </w:pPr>
-          <w:r>
-            <w:fldChar w:fldCharType="begin"/>
-          </w:r>
-          <w:r>
-            <w:instrText xml:space="preserve"> FILENAME \* LOWER \* MERGEFORMAT </w:instrText>
-          </w:r>
-          <w:r>
-            <w:fldChar w:fldCharType="separate"/>
-          </w:r>
-          <w:r>
-            <w:rPr>
-              <w:noProof/>
-            </w:rPr>
-            <w:t>document6</w:t>
-          </w:r>
-          <w:r>
-            <w:rPr>
-              <w:noProof/>
-            </w:rPr>
-            <w:fldChar w:fldCharType="end"/>
-          </w:r>
+          <w:fldSimple w:instr=" FILENAME \* LOWER \* MERGEFORMAT ">
+            <w:r>
+              <w:rPr>
+                <w:noProof/>
+              </w:rPr>
+              <w:t>document6</w:t>
+            </w:r>
+          </w:fldSimple>
         </w:p>
       </w:tc>
     </w:tr>
@@ -21760,12 +22894,14 @@
             </w:rPr>
             <w:t xml:space="preserve">Love Mirroring </w:t>
           </w:r>
+          <w:proofErr w:type="spellStart"/>
           <w:r>
             <w:rPr>
               <w:lang w:val="en-US"/>
             </w:rPr>
             <w:t>Sârl</w:t>
           </w:r>
+          <w:proofErr w:type="spellEnd"/>
         </w:p>
         <w:p>
           <w:pPr>
@@ -28158,6 +29294,7 @@
     <w:rsidRoot w:val="00104C30"/>
     <w:rsid w:val="00042754"/>
     <w:rsid w:val="00104C30"/>
+    <w:rsid w:val="001839A5"/>
     <w:rsid w:val="00350B28"/>
     <w:rsid w:val="00654AE3"/>
     <w:rsid w:val="006C789B"/>
@@ -28918,7 +30055,7 @@
 </file>
 
 <file path=customXml/itemProps1.xml><?xml version="1.0" encoding="utf-8"?>
-<ds:datastoreItem xmlns:ds="http://schemas.openxmlformats.org/officeDocument/2006/customXml" ds:itemID="{B30B0081-61CD-42BE-96D1-4A1BDAE791E2}">
+<ds:datastoreItem xmlns:ds="http://schemas.openxmlformats.org/officeDocument/2006/customXml" ds:itemID="{5D17C819-35A2-4E73-9827-D7CBCC2D6ACC}">
   <ds:schemaRefs>
     <ds:schemaRef ds:uri="http://schemas.openxmlformats.org/officeDocument/2006/bibliography"/>
   </ds:schemaRefs>

</xml_diff>